<commit_message>
Plan van aanpak verder uitgewerkt.
</commit_message>
<xml_diff>
--- a/documenten/vrijdag-plan-van-aanpak.docx
+++ b/documenten/vrijdag-plan-van-aanpak.docx
@@ -1,15 +1,7 @@
 
 <file path=word/document.xml><?xml version="1.0" encoding="utf-8"?>
-<w:document xmlns:wpc="http://schemas.microsoft.com/office/word/2010/wordprocessingCanvas" xmlns:mc="http://schemas.openxmlformats.org/markup-compatibility/2006" xmlns:o="urn:schemas-microsoft-com:office:office" xmlns:r="http://schemas.openxmlformats.org/officeDocument/2006/relationships" xmlns:m="http://schemas.openxmlformats.org/officeDocument/2006/math" xmlns:v="urn:schemas-microsoft-com:vml" xmlns:wp14="http://schemas.microsoft.com/office/word/2010/wordprocessingDrawing" xmlns:wp="http://schemas.openxmlformats.org/drawingml/2006/wordprocessingDrawing" xmlns:w10="urn:schemas-microsoft-com:office:word" xmlns:w="http://schemas.openxmlformats.org/wordprocessingml/2006/main" xmlns:w14="http://schemas.microsoft.com/office/word/2010/wordml" xmlns:w15="http://schemas.microsoft.com/office/word/2012/wordml" xmlns:wpg="http://schemas.microsoft.com/office/word/2010/wordprocessingGroup" xmlns:wpi="http://schemas.microsoft.com/office/word/2010/wordprocessingInk" xmlns:wne="http://schemas.microsoft.com/office/word/2006/wordml" xmlns:wps="http://schemas.microsoft.com/office/word/2010/wordprocessingShape" mc:Ignorable="w14 w15 wp14">
+<w:document xmlns:wpc="http://schemas.microsoft.com/office/word/2010/wordprocessingCanvas" xmlns:mc="http://schemas.openxmlformats.org/markup-compatibility/2006" xmlns:o="urn:schemas-microsoft-com:office:office" xmlns:r="http://schemas.openxmlformats.org/officeDocument/2006/relationships" xmlns:m="http://schemas.openxmlformats.org/officeDocument/2006/math" xmlns:v="urn:schemas-microsoft-com:vml" xmlns:wp14="http://schemas.microsoft.com/office/word/2010/wordprocessingDrawing" xmlns:wp="http://schemas.openxmlformats.org/drawingml/2006/wordprocessingDrawing" xmlns:w10="urn:schemas-microsoft-com:office:word" xmlns:w="http://schemas.openxmlformats.org/wordprocessingml/2006/main" xmlns:w14="http://schemas.microsoft.com/office/word/2010/wordml" xmlns:wpg="http://schemas.microsoft.com/office/word/2010/wordprocessingGroup" xmlns:wpi="http://schemas.microsoft.com/office/word/2010/wordprocessingInk" xmlns:wne="http://schemas.microsoft.com/office/word/2006/wordml" xmlns:wps="http://schemas.microsoft.com/office/word/2010/wordprocessingShape" mc:Ignorable="w14 wp14">
   <w:body>
-    <w:p>
-      <w:pPr>
-        <w:pStyle w:val="Koptekst"/>
-      </w:pPr>
-      <w:r>
-        <w:tab/>
-      </w:r>
-    </w:p>
     <w:p>
       <w:pPr>
         <w:pStyle w:val="Titel"/>
@@ -18,32 +10,56 @@
           <w:tab w:val="center" w:pos="4536"/>
         </w:tabs>
         <w:jc w:val="center"/>
-      </w:pPr>
-      <w:r>
+        <w:rPr>
+          <w:rFonts w:asciiTheme="minorHAnsi" w:hAnsiTheme="minorHAnsi"/>
+        </w:rPr>
+      </w:pPr>
+      <w:r>
+        <w:rPr>
+          <w:rFonts w:asciiTheme="minorHAnsi" w:hAnsiTheme="minorHAnsi"/>
+        </w:rPr>
         <w:t xml:space="preserve">Project </w:t>
       </w:r>
       <w:proofErr w:type="spellStart"/>
       <w:r>
+        <w:rPr>
+          <w:rFonts w:asciiTheme="minorHAnsi" w:hAnsiTheme="minorHAnsi"/>
+        </w:rPr>
         <w:t>Fifa</w:t>
       </w:r>
       <w:proofErr w:type="spellEnd"/>
       <w:r>
+        <w:rPr>
+          <w:rFonts w:asciiTheme="minorHAnsi" w:hAnsiTheme="minorHAnsi"/>
+        </w:rPr>
         <w:t xml:space="preserve"> </w:t>
       </w:r>
       <w:proofErr w:type="spellStart"/>
       <w:r>
+        <w:rPr>
+          <w:rFonts w:asciiTheme="minorHAnsi" w:hAnsiTheme="minorHAnsi"/>
+        </w:rPr>
         <w:t>developers</w:t>
       </w:r>
       <w:proofErr w:type="spellEnd"/>
       <w:r>
+        <w:rPr>
+          <w:rFonts w:asciiTheme="minorHAnsi" w:hAnsiTheme="minorHAnsi"/>
+        </w:rPr>
         <w:t xml:space="preserve"> </w:t>
       </w:r>
       <w:proofErr w:type="spellStart"/>
       <w:r>
+        <w:rPr>
+          <w:rFonts w:asciiTheme="minorHAnsi" w:hAnsiTheme="minorHAnsi"/>
+        </w:rPr>
         <w:t>edition</w:t>
       </w:r>
       <w:proofErr w:type="spellEnd"/>
       <w:r>
+        <w:rPr>
+          <w:rFonts w:asciiTheme="minorHAnsi" w:hAnsiTheme="minorHAnsi"/>
+        </w:rPr>
         <w:br/>
       </w:r>
     </w:p>
@@ -62,7 +78,7 @@
       </w:pPr>
       <w:r>
         <w:rPr>
-          <w:rFonts w:asciiTheme="majorHAnsi" w:eastAsiaTheme="majorEastAsia" w:hAnsiTheme="majorHAnsi" w:cstheme="majorBidi"/>
+          <w:rFonts w:eastAsiaTheme="majorEastAsia" w:cstheme="majorBidi"/>
           <w:noProof/>
           <w:color w:val="17365D" w:themeColor="text2" w:themeShade="BF"/>
           <w:spacing w:val="5"/>
@@ -72,7 +88,7 @@
           <w:lang w:eastAsia="nl-NL"/>
         </w:rPr>
         <w:drawing>
-          <wp:inline distT="0" distB="0" distL="0" distR="0" wp14:anchorId="189D69E4" wp14:editId="69F41117">
+          <wp:inline distT="0" distB="0" distL="0" distR="0" wp14:anchorId="3995501A" wp14:editId="302ECB77">
             <wp:extent cx="3018558" cy="2371725"/>
             <wp:effectExtent l="0" t="0" r="0" b="0"/>
             <wp:docPr id="2" name="Afbeelding 2"/>
@@ -87,7 +103,7 @@
                     <pic:cNvPicPr/>
                   </pic:nvPicPr>
                   <pic:blipFill>
-                    <a:blip r:embed="rId8">
+                    <a:blip r:embed="rId9">
                       <a:extLst>
                         <a:ext uri="{28A0092B-C50C-407E-A947-70E740481C1C}">
                           <a14:useLocalDpi xmlns:a14="http://schemas.microsoft.com/office/drawing/2010/main" val="0"/>
@@ -148,6 +164,9 @@
           <w:tab w:val="left" w:pos="1800"/>
           <w:tab w:val="center" w:pos="4536"/>
         </w:tabs>
+        <w:rPr>
+          <w:rFonts w:asciiTheme="minorHAnsi" w:hAnsiTheme="minorHAnsi"/>
+        </w:rPr>
       </w:pPr>
     </w:p>
     <w:p>
@@ -157,6 +176,9 @@
           <w:tab w:val="left" w:pos="1800"/>
           <w:tab w:val="center" w:pos="4536"/>
         </w:tabs>
+        <w:rPr>
+          <w:rFonts w:asciiTheme="minorHAnsi" w:hAnsiTheme="minorHAnsi"/>
+        </w:rPr>
       </w:pPr>
     </w:p>
     <w:p>
@@ -166,30 +188,49 @@
           <w:tab w:val="left" w:pos="1800"/>
           <w:tab w:val="center" w:pos="4536"/>
         </w:tabs>
-      </w:pPr>
-      <w:r>
+        <w:rPr>
+          <w:rFonts w:asciiTheme="minorHAnsi" w:hAnsiTheme="minorHAnsi"/>
+        </w:rPr>
+      </w:pPr>
+      <w:r>
+        <w:rPr>
+          <w:rFonts w:asciiTheme="minorHAnsi" w:hAnsiTheme="minorHAnsi"/>
+        </w:rPr>
         <w:lastRenderedPageBreak/>
         <w:t>Plan van aanpak</w:t>
       </w:r>
       <w:r>
+        <w:rPr>
+          <w:rFonts w:asciiTheme="minorHAnsi" w:hAnsiTheme="minorHAnsi"/>
+        </w:rPr>
         <w:tab/>
       </w:r>
       <w:r>
+        <w:rPr>
+          <w:rFonts w:asciiTheme="minorHAnsi" w:hAnsiTheme="minorHAnsi"/>
+        </w:rPr>
         <w:tab/>
       </w:r>
       <w:r>
+        <w:rPr>
+          <w:rFonts w:asciiTheme="minorHAnsi" w:hAnsiTheme="minorHAnsi"/>
+        </w:rPr>
         <w:tab/>
       </w:r>
       <w:r>
+        <w:rPr>
+          <w:rFonts w:asciiTheme="minorHAnsi" w:hAnsiTheme="minorHAnsi"/>
+        </w:rPr>
         <w:tab/>
       </w:r>
       <w:r>
         <w:rPr>
+          <w:rFonts w:asciiTheme="minorHAnsi" w:hAnsiTheme="minorHAnsi"/>
           <w:noProof/>
           <w:lang w:eastAsia="nl-NL"/>
         </w:rPr>
         <w:drawing>
-          <wp:inline distT="0" distB="0" distL="0" distR="0" wp14:anchorId="3234EB14" wp14:editId="332B1EEE">
+          <wp:inline distT="0" distB="0" distL="0" distR="0" wp14:anchorId="0E405BCA" wp14:editId="560E19C4">
             <wp:extent cx="1333500" cy="1047750"/>
             <wp:effectExtent l="0" t="0" r="0" b="0"/>
             <wp:docPr id="1" name="Afbeelding 1"/>
@@ -204,7 +245,7 @@
                     <pic:cNvPicPr/>
                   </pic:nvPicPr>
                   <pic:blipFill>
-                    <a:blip r:embed="rId8">
+                    <a:blip r:embed="rId9">
                       <a:extLst>
                         <a:ext uri="{28A0092B-C50C-407E-A947-70E740481C1C}">
                           <a14:useLocalDpi xmlns:a14="http://schemas.microsoft.com/office/drawing/2010/main" val="0"/>
@@ -236,43 +277,23 @@
         <w:pStyle w:val="Ondertitel"/>
         <w:rPr>
           <w:rStyle w:val="Zwaar"/>
+          <w:rFonts w:asciiTheme="minorHAnsi" w:hAnsiTheme="minorHAnsi"/>
           <w:sz w:val="28"/>
         </w:rPr>
       </w:pPr>
       <w:r>
         <w:rPr>
           <w:rStyle w:val="Zwaar"/>
+          <w:rFonts w:asciiTheme="minorHAnsi" w:hAnsiTheme="minorHAnsi"/>
           <w:sz w:val="28"/>
         </w:rPr>
-        <w:t>Team</w:t>
-      </w:r>
+        <w:t xml:space="preserve">Team naam: </w:t>
+      </w:r>
+      <w:proofErr w:type="gramStart"/>
       <w:r>
         <w:rPr>
           <w:rStyle w:val="Zwaar"/>
-          <w:sz w:val="28"/>
-        </w:rPr>
-        <w:t xml:space="preserve"> </w:t>
-      </w:r>
-      <w:r>
-        <w:rPr>
-          <w:rStyle w:val="Zwaar"/>
-          <w:sz w:val="28"/>
-        </w:rPr>
-        <w:t>naam</w:t>
-      </w:r>
-      <w:bookmarkStart w:id="0" w:name="_GoBack"/>
-      <w:bookmarkEnd w:id="0"/>
-      <w:r>
-        <w:rPr>
-          <w:rStyle w:val="Zwaar"/>
-          <w:sz w:val="28"/>
-        </w:rPr>
-        <w:t xml:space="preserve">: </w:t>
-      </w:r>
-      <w:proofErr w:type="gramStart"/>
-      <w:r>
-        <w:rPr>
-          <w:rStyle w:val="Zwaar"/>
+          <w:rFonts w:asciiTheme="minorHAnsi" w:hAnsiTheme="minorHAnsi"/>
           <w:sz w:val="28"/>
         </w:rPr>
         <w:t>Vrijdag</w:t>
@@ -284,12 +305,14 @@
         <w:pStyle w:val="Ondertitel"/>
         <w:rPr>
           <w:rStyle w:val="Zwaar"/>
+          <w:rFonts w:asciiTheme="minorHAnsi" w:hAnsiTheme="minorHAnsi"/>
           <w:sz w:val="28"/>
         </w:rPr>
       </w:pPr>
       <w:r>
         <w:rPr>
           <w:rStyle w:val="Zwaar"/>
+          <w:rFonts w:asciiTheme="minorHAnsi" w:hAnsiTheme="minorHAnsi"/>
           <w:sz w:val="28"/>
         </w:rPr>
         <w:t xml:space="preserve">Project naam: </w:t>
@@ -298,6 +321,7 @@
       <w:r>
         <w:rPr>
           <w:rStyle w:val="Zwaar"/>
+          <w:rFonts w:asciiTheme="minorHAnsi" w:hAnsiTheme="minorHAnsi"/>
           <w:sz w:val="28"/>
         </w:rPr>
         <w:t>Fifa</w:t>
@@ -306,6 +330,7 @@
       <w:r>
         <w:rPr>
           <w:rStyle w:val="Zwaar"/>
+          <w:rFonts w:asciiTheme="minorHAnsi" w:hAnsiTheme="minorHAnsi"/>
           <w:sz w:val="28"/>
         </w:rPr>
         <w:t xml:space="preserve"> </w:t>
@@ -314,6 +339,7 @@
       <w:r>
         <w:rPr>
           <w:rStyle w:val="Zwaar"/>
+          <w:rFonts w:asciiTheme="minorHAnsi" w:hAnsiTheme="minorHAnsi"/>
           <w:sz w:val="28"/>
         </w:rPr>
         <w:t>developers</w:t>
@@ -322,6 +348,7 @@
       <w:r>
         <w:rPr>
           <w:rStyle w:val="Zwaar"/>
+          <w:rFonts w:asciiTheme="minorHAnsi" w:hAnsiTheme="minorHAnsi"/>
           <w:sz w:val="28"/>
         </w:rPr>
         <w:t xml:space="preserve"> </w:t>
@@ -330,6 +357,7 @@
       <w:r>
         <w:rPr>
           <w:rStyle w:val="Zwaar"/>
+          <w:rFonts w:asciiTheme="minorHAnsi" w:hAnsiTheme="minorHAnsi"/>
           <w:sz w:val="28"/>
         </w:rPr>
         <w:t>edition</w:t>
@@ -341,11 +369,19 @@
         <w:pStyle w:val="Ondertitel"/>
         <w:rPr>
           <w:rStyle w:val="Zwaar"/>
+          <w:rFonts w:asciiTheme="minorHAnsi" w:hAnsiTheme="minorHAnsi"/>
         </w:rPr>
       </w:pPr>
     </w:p>
     <w:sdt>
       <w:sdtPr>
+        <w:rPr>
+          <w:rFonts w:asciiTheme="minorHAnsi" w:eastAsiaTheme="minorHAnsi" w:hAnsiTheme="minorHAnsi" w:cstheme="minorBidi"/>
+          <w:color w:val="auto"/>
+          <w:sz w:val="22"/>
+          <w:szCs w:val="22"/>
+          <w:lang w:eastAsia="en-US"/>
+        </w:rPr>
         <w:id w:val="1949734594"/>
         <w:docPartObj>
           <w:docPartGallery w:val="Table of Contents"/>
@@ -354,21 +390,22 @@
       </w:sdtPr>
       <w:sdtEndPr>
         <w:rPr>
-          <w:rFonts w:asciiTheme="minorHAnsi" w:eastAsiaTheme="minorHAnsi" w:hAnsiTheme="minorHAnsi" w:cstheme="minorBidi"/>
           <w:b/>
           <w:bCs/>
-          <w:color w:val="auto"/>
-          <w:sz w:val="22"/>
-          <w:szCs w:val="22"/>
-          <w:lang w:eastAsia="en-US"/>
         </w:rPr>
       </w:sdtEndPr>
       <w:sdtContent>
         <w:p>
           <w:pPr>
             <w:pStyle w:val="Kopvaninhoudsopgave"/>
+            <w:rPr>
+              <w:rFonts w:asciiTheme="minorHAnsi" w:hAnsiTheme="minorHAnsi"/>
+            </w:rPr>
           </w:pPr>
           <w:r>
+            <w:rPr>
+              <w:rFonts w:asciiTheme="minorHAnsi" w:hAnsiTheme="minorHAnsi"/>
+            </w:rPr>
             <w:t>Inhoudsopgave</w:t>
           </w:r>
         </w:p>
@@ -506,7 +543,7 @@
                 <w:noProof/>
                 <w:webHidden/>
               </w:rPr>
-              <w:t>4</w:t>
+              <w:t>3</w:t>
             </w:r>
             <w:r>
               <w:rPr>
@@ -574,7 +611,7 @@
                 <w:noProof/>
                 <w:webHidden/>
               </w:rPr>
-              <w:t>5</w:t>
+              <w:t>3</w:t>
             </w:r>
             <w:r>
               <w:rPr>
@@ -642,7 +679,7 @@
                 <w:noProof/>
                 <w:webHidden/>
               </w:rPr>
-              <w:t>6</w:t>
+              <w:t>3</w:t>
             </w:r>
             <w:r>
               <w:rPr>
@@ -710,7 +747,7 @@
                 <w:noProof/>
                 <w:webHidden/>
               </w:rPr>
-              <w:t>7</w:t>
+              <w:t>3</w:t>
             </w:r>
             <w:r>
               <w:rPr>
@@ -778,7 +815,7 @@
                 <w:noProof/>
                 <w:webHidden/>
               </w:rPr>
-              <w:t>8</w:t>
+              <w:t>3</w:t>
             </w:r>
             <w:r>
               <w:rPr>
@@ -846,7 +883,7 @@
                 <w:noProof/>
                 <w:webHidden/>
               </w:rPr>
-              <w:t>9</w:t>
+              <w:t>4</w:t>
             </w:r>
             <w:r>
               <w:rPr>
@@ -871,31 +908,762 @@
     <w:p>
       <w:pPr>
         <w:pStyle w:val="Kop2"/>
+        <w:rPr>
+          <w:rFonts w:asciiTheme="minorHAnsi" w:hAnsiTheme="minorHAnsi"/>
+        </w:rPr>
       </w:pPr>
       <w:r>
         <w:rPr>
           <w:rStyle w:val="Zwaar"/>
+          <w:rFonts w:asciiTheme="minorHAnsi" w:hAnsiTheme="minorHAnsi"/>
           <w:b w:val="0"/>
           <w:sz w:val="32"/>
         </w:rPr>
         <w:br w:type="column"/>
       </w:r>
-      <w:bookmarkStart w:id="1" w:name="_Toc384895972"/>
-      <w:r>
+      <w:bookmarkStart w:id="0" w:name="_Toc384895972"/>
+      <w:r>
+        <w:rPr>
+          <w:rFonts w:asciiTheme="minorHAnsi" w:hAnsiTheme="minorHAnsi"/>
+        </w:rPr>
         <w:lastRenderedPageBreak/>
         <w:t>Doelstellingen (SMART)</w:t>
+      </w:r>
+      <w:bookmarkEnd w:id="0"/>
+    </w:p>
+    <w:p>
+      <w:pPr>
+        <w:rPr>
+          <w:rFonts w:cs="Arial"/>
+          <w:sz w:val="24"/>
+          <w:szCs w:val="24"/>
+        </w:rPr>
+      </w:pPr>
+      <w:r>
+        <w:rPr>
+          <w:rFonts w:cs="Arial"/>
+          <w:sz w:val="24"/>
+          <w:szCs w:val="24"/>
+        </w:rPr>
+        <w:t xml:space="preserve">De doelstellingen die wij voor dit project willen bereiken zijn dat er een applicatie komt die users uitslagen kan laten bepalen voor de komende </w:t>
+      </w:r>
+      <w:r>
+        <w:rPr>
+          <w:rFonts w:cs="Arial"/>
+          <w:sz w:val="24"/>
+          <w:szCs w:val="24"/>
+        </w:rPr>
+        <w:t xml:space="preserve">zaal voetbal </w:t>
+      </w:r>
+      <w:r>
+        <w:rPr>
+          <w:rFonts w:cs="Arial"/>
+          <w:sz w:val="24"/>
+          <w:szCs w:val="24"/>
+        </w:rPr>
+        <w:t>wedstrijden.</w:t>
+      </w:r>
+      <w:r>
+        <w:rPr>
+          <w:rFonts w:cs="Arial"/>
+          <w:sz w:val="24"/>
+          <w:szCs w:val="24"/>
+        </w:rPr>
+        <w:t xml:space="preserve"> Deze wedstrijden worden</w:t>
+      </w:r>
+      <w:r>
+        <w:rPr>
+          <w:rFonts w:cs="Arial"/>
+          <w:sz w:val="24"/>
+          <w:szCs w:val="24"/>
+        </w:rPr>
+        <w:t xml:space="preserve"> in een poule systeem gespeeld</w:t>
+      </w:r>
+      <w:r>
+        <w:rPr>
+          <w:rFonts w:cs="Arial"/>
+          <w:sz w:val="24"/>
+          <w:szCs w:val="24"/>
+        </w:rPr>
+        <w:t>.</w:t>
+      </w:r>
+      <w:r>
+        <w:rPr>
+          <w:rFonts w:cs="Arial"/>
+          <w:sz w:val="24"/>
+          <w:szCs w:val="24"/>
+        </w:rPr>
+        <w:t xml:space="preserve"> Voordat deze wedstrijden gespeeld worden kunnen </w:t>
+      </w:r>
+      <w:r>
+        <w:rPr>
+          <w:rFonts w:cs="Arial"/>
+          <w:sz w:val="24"/>
+          <w:szCs w:val="24"/>
+        </w:rPr>
+        <w:t>gebruikers</w:t>
+      </w:r>
+      <w:r>
+        <w:rPr>
+          <w:rFonts w:cs="Arial"/>
+          <w:sz w:val="24"/>
+          <w:szCs w:val="24"/>
+        </w:rPr>
+        <w:t xml:space="preserve"> inloggen in deze </w:t>
+      </w:r>
+      <w:proofErr w:type="spellStart"/>
+      <w:r>
+        <w:rPr>
+          <w:rFonts w:cs="Arial"/>
+          <w:sz w:val="24"/>
+          <w:szCs w:val="24"/>
+        </w:rPr>
+        <w:t>web</w:t>
+      </w:r>
+      <w:r>
+        <w:rPr>
+          <w:rFonts w:cs="Arial"/>
+          <w:sz w:val="24"/>
+          <w:szCs w:val="24"/>
+        </w:rPr>
+        <w:t>applicatie</w:t>
+      </w:r>
+      <w:proofErr w:type="spellEnd"/>
+      <w:r>
+        <w:rPr>
+          <w:rFonts w:cs="Arial"/>
+          <w:sz w:val="24"/>
+          <w:szCs w:val="24"/>
+        </w:rPr>
+        <w:t>,</w:t>
+      </w:r>
+      <w:r>
+        <w:rPr>
+          <w:rFonts w:cs="Arial"/>
+          <w:sz w:val="24"/>
+          <w:szCs w:val="24"/>
+        </w:rPr>
+        <w:t xml:space="preserve"> waarbij daarna de </w:t>
+      </w:r>
+      <w:r>
+        <w:rPr>
+          <w:rFonts w:cs="Arial"/>
+          <w:sz w:val="24"/>
+          <w:szCs w:val="24"/>
+        </w:rPr>
+        <w:t>gebruiker</w:t>
+      </w:r>
+      <w:r>
+        <w:rPr>
+          <w:rFonts w:cs="Arial"/>
+          <w:sz w:val="24"/>
+          <w:szCs w:val="24"/>
+        </w:rPr>
+        <w:t xml:space="preserve"> de uitslagen kunnen </w:t>
+      </w:r>
+      <w:r>
+        <w:rPr>
+          <w:rFonts w:cs="Arial"/>
+          <w:sz w:val="24"/>
+          <w:szCs w:val="24"/>
+        </w:rPr>
+        <w:t>proberen te voorspellen</w:t>
+      </w:r>
+      <w:r>
+        <w:rPr>
+          <w:rFonts w:cs="Arial"/>
+          <w:sz w:val="24"/>
+          <w:szCs w:val="24"/>
+        </w:rPr>
+        <w:t xml:space="preserve"> voor </w:t>
+      </w:r>
+      <w:r>
+        <w:rPr>
+          <w:rFonts w:cs="Arial"/>
+          <w:sz w:val="24"/>
+          <w:szCs w:val="24"/>
+        </w:rPr>
+        <w:t>de</w:t>
+      </w:r>
+      <w:r>
+        <w:rPr>
+          <w:rFonts w:cs="Arial"/>
+          <w:sz w:val="24"/>
+          <w:szCs w:val="24"/>
+        </w:rPr>
+        <w:t xml:space="preserve"> wedstrijden</w:t>
+      </w:r>
+      <w:r>
+        <w:rPr>
+          <w:rFonts w:cs="Arial"/>
+          <w:sz w:val="24"/>
+          <w:szCs w:val="24"/>
+        </w:rPr>
+        <w:t>.</w:t>
+      </w:r>
+      <w:r>
+        <w:rPr>
+          <w:rFonts w:cs="Arial"/>
+          <w:sz w:val="24"/>
+          <w:szCs w:val="24"/>
+        </w:rPr>
+        <w:br/>
+      </w:r>
+    </w:p>
+    <w:p>
+      <w:pPr>
+        <w:pStyle w:val="Kop2"/>
+        <w:rPr>
+          <w:rFonts w:asciiTheme="minorHAnsi" w:hAnsiTheme="minorHAnsi"/>
+        </w:rPr>
+      </w:pPr>
+      <w:bookmarkStart w:id="1" w:name="_Toc384895973"/>
+      <w:r>
+        <w:rPr>
+          <w:rFonts w:asciiTheme="minorHAnsi" w:hAnsiTheme="minorHAnsi"/>
+        </w:rPr>
+        <w:t>Planning</w:t>
       </w:r>
       <w:bookmarkEnd w:id="1"/>
     </w:p>
     <w:p>
       <w:pPr>
         <w:rPr>
-          <w:rFonts w:asciiTheme="majorHAnsi" w:eastAsiaTheme="majorEastAsia" w:hAnsiTheme="majorHAnsi" w:cstheme="majorBidi"/>
+          <w:sz w:val="24"/>
+          <w:szCs w:val="24"/>
+        </w:rPr>
+      </w:pPr>
+    </w:p>
+    <w:p>
+      <w:pPr>
+        <w:pStyle w:val="Kop2"/>
+        <w:rPr>
+          <w:rFonts w:asciiTheme="minorHAnsi" w:hAnsiTheme="minorHAnsi"/>
+        </w:rPr>
+      </w:pPr>
+      <w:bookmarkStart w:id="2" w:name="_Toc384895974"/>
+      <w:r>
+        <w:rPr>
+          <w:rFonts w:asciiTheme="minorHAnsi" w:hAnsiTheme="minorHAnsi"/>
+        </w:rPr>
+        <w:t>Projectgrenzen / Randvoorwaarden</w:t>
+      </w:r>
+      <w:bookmarkEnd w:id="2"/>
+    </w:p>
+    <w:p>
+      <w:pPr>
+        <w:rPr>
+          <w:rFonts w:cs="Arial"/>
+          <w:sz w:val="24"/>
+          <w:szCs w:val="24"/>
+        </w:rPr>
+      </w:pPr>
+      <w:r>
+        <w:rPr>
+          <w:rFonts w:cs="Arial"/>
+          <w:b/>
+          <w:sz w:val="24"/>
+          <w:szCs w:val="24"/>
+        </w:rPr>
+        <w:t>Start</w:t>
+      </w:r>
+      <w:r>
+        <w:rPr>
+          <w:rFonts w:cs="Arial"/>
+          <w:b/>
+          <w:sz w:val="24"/>
+          <w:szCs w:val="24"/>
+        </w:rPr>
+        <w:t xml:space="preserve"> datum :</w:t>
+      </w:r>
+      <w:r>
+        <w:rPr>
+          <w:rFonts w:cs="Arial"/>
+          <w:sz w:val="24"/>
+          <w:szCs w:val="24"/>
+        </w:rPr>
+        <w:t xml:space="preserve"> 01 </w:t>
+      </w:r>
+      <w:proofErr w:type="gramStart"/>
+      <w:r>
+        <w:rPr>
+          <w:rFonts w:cs="Arial"/>
+          <w:sz w:val="24"/>
+          <w:szCs w:val="24"/>
+        </w:rPr>
+        <w:t>April</w:t>
+      </w:r>
+      <w:proofErr w:type="gramEnd"/>
+      <w:r>
+        <w:rPr>
+          <w:rFonts w:cs="Arial"/>
+          <w:sz w:val="24"/>
+          <w:szCs w:val="24"/>
+        </w:rPr>
+        <w:t xml:space="preserve"> 2014</w:t>
+      </w:r>
+      <w:r>
+        <w:rPr>
+          <w:rFonts w:cs="Arial"/>
+          <w:sz w:val="24"/>
+          <w:szCs w:val="24"/>
+        </w:rPr>
+        <w:br/>
+      </w:r>
+      <w:r>
+        <w:rPr>
+          <w:rFonts w:cs="Arial"/>
+          <w:b/>
+          <w:sz w:val="24"/>
+          <w:szCs w:val="24"/>
+        </w:rPr>
+        <w:t>Oplever</w:t>
+      </w:r>
+      <w:r>
+        <w:rPr>
+          <w:rFonts w:cs="Arial"/>
+          <w:b/>
+          <w:sz w:val="24"/>
+          <w:szCs w:val="24"/>
+        </w:rPr>
+        <w:t xml:space="preserve"> datum:</w:t>
+      </w:r>
+      <w:r>
+        <w:rPr>
+          <w:rFonts w:cs="Arial"/>
+          <w:sz w:val="24"/>
+          <w:szCs w:val="24"/>
+        </w:rPr>
+        <w:t xml:space="preserve"> 06 Mei 2014</w:t>
+      </w:r>
+      <w:r>
+        <w:rPr>
+          <w:rFonts w:cs="Arial"/>
+          <w:sz w:val="24"/>
+          <w:szCs w:val="24"/>
+        </w:rPr>
+        <w:br/>
+      </w:r>
+      <w:r>
+        <w:rPr>
+          <w:rFonts w:cs="Arial"/>
+          <w:b/>
+          <w:sz w:val="24"/>
+          <w:szCs w:val="24"/>
+        </w:rPr>
+        <w:t xml:space="preserve">Budget: </w:t>
+      </w:r>
+      <w:r>
+        <w:rPr>
+          <w:rFonts w:cs="Arial"/>
+          <w:sz w:val="24"/>
+          <w:szCs w:val="24"/>
+        </w:rPr>
+        <w:t>N.v.t.</w:t>
+      </w:r>
+      <w:r>
+        <w:rPr>
+          <w:rFonts w:cs="Arial"/>
+          <w:b/>
+          <w:sz w:val="24"/>
+          <w:szCs w:val="24"/>
+        </w:rPr>
+        <w:br/>
+      </w:r>
+      <w:r>
+        <w:rPr>
+          <w:rFonts w:cs="Arial"/>
+          <w:b/>
+          <w:sz w:val="24"/>
+          <w:szCs w:val="24"/>
+        </w:rPr>
+        <w:t xml:space="preserve">Ziek/afwezigheid: </w:t>
+      </w:r>
+      <w:r>
+        <w:rPr>
+          <w:rFonts w:cs="Arial"/>
+          <w:sz w:val="24"/>
+          <w:szCs w:val="24"/>
+        </w:rPr>
+        <w:t>Verhindering of ziekte zo snel mogelijk</w:t>
+      </w:r>
+      <w:r>
+        <w:rPr>
+          <w:rFonts w:cs="Arial"/>
+          <w:sz w:val="24"/>
+          <w:szCs w:val="24"/>
+        </w:rPr>
+        <w:t xml:space="preserve"> doorgeven aan de projectgroep leden</w:t>
+      </w:r>
+      <w:r>
+        <w:rPr>
+          <w:rFonts w:cs="Arial"/>
+          <w:sz w:val="24"/>
+          <w:szCs w:val="24"/>
+        </w:rPr>
+        <w:t>.</w:t>
+      </w:r>
+    </w:p>
+    <w:p>
+      <w:pPr>
+        <w:rPr>
+          <w:rFonts w:cs="Arial"/>
+          <w:sz w:val="24"/>
+          <w:szCs w:val="24"/>
+        </w:rPr>
+      </w:pPr>
+    </w:p>
+    <w:p>
+      <w:pPr>
+        <w:pStyle w:val="Kop2"/>
+        <w:rPr>
+          <w:rFonts w:asciiTheme="minorHAnsi" w:hAnsiTheme="minorHAnsi"/>
+        </w:rPr>
+      </w:pPr>
+      <w:bookmarkStart w:id="3" w:name="_Toc384895975"/>
+      <w:r>
+        <w:rPr>
+          <w:rFonts w:asciiTheme="minorHAnsi" w:hAnsiTheme="minorHAnsi"/>
+        </w:rPr>
+        <w:t>Producten</w:t>
+      </w:r>
+      <w:bookmarkEnd w:id="3"/>
+    </w:p>
+    <w:p>
+      <w:pPr>
+        <w:pStyle w:val="Lijstalinea"/>
+        <w:numPr>
+          <w:ilvl w:val="0"/>
+          <w:numId w:val="4"/>
+        </w:numPr>
+        <w:spacing w:after="0" w:line="259" w:lineRule="auto"/>
+        <w:rPr>
+          <w:sz w:val="24"/>
+          <w:szCs w:val="24"/>
+        </w:rPr>
+      </w:pPr>
+      <w:r>
+        <w:rPr>
+          <w:sz w:val="24"/>
+          <w:szCs w:val="24"/>
+        </w:rPr>
+        <w:t>Plan van aanpak</w:t>
+      </w:r>
+    </w:p>
+    <w:p>
+      <w:pPr>
+        <w:pStyle w:val="Lijstalinea"/>
+        <w:numPr>
+          <w:ilvl w:val="0"/>
+          <w:numId w:val="4"/>
+        </w:numPr>
+        <w:spacing w:after="0" w:line="259" w:lineRule="auto"/>
+        <w:rPr>
+          <w:sz w:val="24"/>
+          <w:szCs w:val="24"/>
+        </w:rPr>
+      </w:pPr>
+      <w:r>
+        <w:rPr>
+          <w:sz w:val="24"/>
+          <w:szCs w:val="24"/>
+        </w:rPr>
+        <w:t>Prototype schermen</w:t>
+      </w:r>
+      <w:r>
+        <w:rPr>
+          <w:sz w:val="24"/>
+          <w:szCs w:val="24"/>
+        </w:rPr>
+        <w:t xml:space="preserve"> (</w:t>
+      </w:r>
+      <w:proofErr w:type="spellStart"/>
+      <w:r>
+        <w:rPr>
+          <w:sz w:val="24"/>
+          <w:szCs w:val="24"/>
+        </w:rPr>
+        <w:t>Wireframe</w:t>
+      </w:r>
+      <w:proofErr w:type="spellEnd"/>
+      <w:r>
+        <w:rPr>
+          <w:sz w:val="24"/>
+          <w:szCs w:val="24"/>
+        </w:rPr>
+        <w:t>/Storyboard)</w:t>
+      </w:r>
+    </w:p>
+    <w:p>
+      <w:pPr>
+        <w:pStyle w:val="Lijstalinea"/>
+        <w:numPr>
+          <w:ilvl w:val="0"/>
+          <w:numId w:val="4"/>
+        </w:numPr>
+        <w:spacing w:after="0" w:line="259" w:lineRule="auto"/>
+        <w:rPr>
+          <w:sz w:val="24"/>
+          <w:szCs w:val="24"/>
+        </w:rPr>
+      </w:pPr>
+      <w:r>
+        <w:rPr>
+          <w:sz w:val="24"/>
+          <w:szCs w:val="24"/>
+        </w:rPr>
+        <w:t>Database</w:t>
+      </w:r>
+      <w:r>
+        <w:rPr>
+          <w:sz w:val="24"/>
+          <w:szCs w:val="24"/>
+        </w:rPr>
+        <w:t>/Databasemodel</w:t>
+      </w:r>
+    </w:p>
+    <w:p>
+      <w:pPr>
+        <w:pStyle w:val="Lijstalinea"/>
+        <w:numPr>
+          <w:ilvl w:val="0"/>
+          <w:numId w:val="4"/>
+        </w:numPr>
+        <w:spacing w:after="0" w:line="259" w:lineRule="auto"/>
+        <w:rPr>
+          <w:sz w:val="24"/>
+          <w:szCs w:val="24"/>
+        </w:rPr>
+      </w:pPr>
+      <w:r>
+        <w:rPr>
+          <w:sz w:val="24"/>
+          <w:szCs w:val="24"/>
+        </w:rPr>
+        <w:t xml:space="preserve">Juist werkende </w:t>
+      </w:r>
+      <w:proofErr w:type="spellStart"/>
+      <w:r>
+        <w:rPr>
+          <w:sz w:val="24"/>
+          <w:szCs w:val="24"/>
+        </w:rPr>
+        <w:t>webapplicatie</w:t>
+      </w:r>
+      <w:proofErr w:type="spellEnd"/>
+    </w:p>
+    <w:p>
+      <w:pPr>
+        <w:pStyle w:val="Lijstalinea"/>
+        <w:numPr>
+          <w:ilvl w:val="0"/>
+          <w:numId w:val="4"/>
+        </w:numPr>
+        <w:spacing w:after="0" w:line="259" w:lineRule="auto"/>
+        <w:rPr>
+          <w:sz w:val="24"/>
+          <w:szCs w:val="24"/>
+        </w:rPr>
+      </w:pPr>
+      <w:r>
+        <w:rPr>
+          <w:sz w:val="24"/>
+          <w:szCs w:val="24"/>
+        </w:rPr>
+        <w:t>Acceptatie test</w:t>
+      </w:r>
+      <w:r>
+        <w:rPr>
+          <w:sz w:val="24"/>
+          <w:szCs w:val="24"/>
+        </w:rPr>
+        <w:br/>
+      </w:r>
+    </w:p>
+    <w:p>
+      <w:pPr>
+        <w:spacing w:after="0" w:line="259" w:lineRule="auto"/>
+        <w:rPr>
+          <w:sz w:val="24"/>
+          <w:szCs w:val="24"/>
+        </w:rPr>
+      </w:pPr>
+    </w:p>
+    <w:p>
+      <w:pPr>
+        <w:pStyle w:val="Kop2"/>
+        <w:rPr>
+          <w:rFonts w:asciiTheme="minorHAnsi" w:hAnsiTheme="minorHAnsi"/>
+        </w:rPr>
+      </w:pPr>
+      <w:bookmarkStart w:id="4" w:name="_Toc384895976"/>
+      <w:r>
+        <w:rPr>
+          <w:rFonts w:asciiTheme="minorHAnsi" w:hAnsiTheme="minorHAnsi"/>
+        </w:rPr>
+        <w:t>Kwaliteit</w:t>
+      </w:r>
+      <w:bookmarkEnd w:id="4"/>
+    </w:p>
+    <w:p>
+      <w:pPr>
+        <w:rPr>
+          <w:rFonts w:cs="Arial"/>
+          <w:sz w:val="24"/>
+          <w:szCs w:val="24"/>
+        </w:rPr>
+      </w:pPr>
+      <w:r>
+        <w:rPr>
+          <w:rFonts w:cs="Arial"/>
+          <w:sz w:val="24"/>
+          <w:szCs w:val="24"/>
+        </w:rPr>
+        <w:t>Wij voeren zelf controles uit voordat de Project</w:t>
+      </w:r>
+      <w:r>
+        <w:rPr>
+          <w:rFonts w:cs="Arial"/>
+          <w:sz w:val="24"/>
+          <w:szCs w:val="24"/>
+        </w:rPr>
+        <w:t>begeleiders het gaan goedkeuren.</w:t>
+      </w:r>
+      <w:r>
+        <w:rPr>
+          <w:rFonts w:cs="Arial"/>
+          <w:sz w:val="24"/>
+          <w:szCs w:val="24"/>
+        </w:rPr>
+        <w:t xml:space="preserve"> </w:t>
+      </w:r>
+      <w:r>
+        <w:rPr>
+          <w:rFonts w:cs="Arial"/>
+          <w:sz w:val="24"/>
+          <w:szCs w:val="24"/>
+        </w:rPr>
+        <w:t>H</w:t>
+      </w:r>
+      <w:r>
+        <w:rPr>
+          <w:rFonts w:cs="Arial"/>
+          <w:sz w:val="24"/>
+          <w:szCs w:val="24"/>
+        </w:rPr>
+        <w:t xml:space="preserve">ierdoor zorgen wij ervoor dat de kwaliteit die wij inleveren hoog is. Wij zorgen ervoor dat we hard aan het project werken. Als we iets niet afkrijgen op de dag zelf dan nemen wij het mee naar huis om het af te maken. </w:t>
+      </w:r>
+      <w:r>
+        <w:rPr>
+          <w:rFonts w:cs="Arial"/>
+          <w:sz w:val="24"/>
+          <w:szCs w:val="24"/>
+        </w:rPr>
+        <w:t xml:space="preserve">Op deze manier wordt de hoge kwaliteit </w:t>
+      </w:r>
+      <w:proofErr w:type="spellStart"/>
+      <w:r>
+        <w:rPr>
+          <w:rFonts w:cs="Arial"/>
+          <w:sz w:val="24"/>
+          <w:szCs w:val="24"/>
+        </w:rPr>
+        <w:t>gewaarborgt</w:t>
+      </w:r>
+      <w:proofErr w:type="spellEnd"/>
+      <w:r>
+        <w:rPr>
+          <w:rFonts w:cs="Arial"/>
+          <w:sz w:val="24"/>
+          <w:szCs w:val="24"/>
+        </w:rPr>
+        <w:t>, en</w:t>
+      </w:r>
+      <w:r>
+        <w:rPr>
+          <w:rFonts w:cs="Arial"/>
+          <w:sz w:val="24"/>
+          <w:szCs w:val="24"/>
+        </w:rPr>
+        <w:t xml:space="preserve"> </w:t>
+      </w:r>
+      <w:r>
+        <w:rPr>
+          <w:rFonts w:cs="Arial"/>
+          <w:sz w:val="24"/>
+          <w:szCs w:val="24"/>
+        </w:rPr>
+        <w:t>kunnen</w:t>
+      </w:r>
+      <w:r>
+        <w:rPr>
+          <w:rFonts w:cs="Arial"/>
+          <w:sz w:val="24"/>
+          <w:szCs w:val="24"/>
+        </w:rPr>
+        <w:t xml:space="preserve"> wij ook voor de kwaliteit </w:t>
+      </w:r>
+      <w:r>
+        <w:rPr>
+          <w:rFonts w:cs="Arial"/>
+          <w:sz w:val="24"/>
+          <w:szCs w:val="24"/>
+        </w:rPr>
+        <w:t xml:space="preserve">zorgen </w:t>
+      </w:r>
+      <w:r>
+        <w:rPr>
+          <w:rFonts w:cs="Arial"/>
+          <w:sz w:val="24"/>
+          <w:szCs w:val="24"/>
+        </w:rPr>
+        <w:t xml:space="preserve">die nodig is bij </w:t>
+      </w:r>
+      <w:r>
+        <w:rPr>
+          <w:rFonts w:cs="Arial"/>
+          <w:sz w:val="24"/>
+          <w:szCs w:val="24"/>
+        </w:rPr>
+        <w:t xml:space="preserve">de </w:t>
+      </w:r>
+      <w:proofErr w:type="spellStart"/>
+      <w:r>
+        <w:rPr>
+          <w:rFonts w:cs="Arial"/>
+          <w:sz w:val="24"/>
+          <w:szCs w:val="24"/>
+        </w:rPr>
+        <w:t>webapplicatie</w:t>
+      </w:r>
+      <w:proofErr w:type="spellEnd"/>
+      <w:r>
+        <w:rPr>
+          <w:rFonts w:cs="Arial"/>
+          <w:sz w:val="24"/>
+          <w:szCs w:val="24"/>
+        </w:rPr>
+        <w:t>.</w:t>
+      </w:r>
+      <w:r>
+        <w:rPr>
+          <w:rFonts w:cs="Arial"/>
+          <w:sz w:val="24"/>
+          <w:szCs w:val="24"/>
+        </w:rPr>
+        <w:br/>
+      </w:r>
+    </w:p>
+    <w:p>
+      <w:pPr>
+        <w:rPr>
+          <w:rFonts w:eastAsiaTheme="majorEastAsia" w:cstheme="majorBidi"/>
           <w:color w:val="365F91" w:themeColor="accent1" w:themeShade="BF"/>
           <w:sz w:val="26"/>
           <w:szCs w:val="26"/>
         </w:rPr>
       </w:pPr>
+      <w:bookmarkStart w:id="5" w:name="_Toc384895977"/>
       <w:r>
         <w:br w:type="page"/>
       </w:r>
@@ -903,144 +1671,217 @@
     <w:p>
       <w:pPr>
         <w:pStyle w:val="Kop2"/>
-      </w:pPr>
-      <w:bookmarkStart w:id="2" w:name="_Toc384895973"/>
-      <w:r>
+        <w:rPr>
+          <w:rFonts w:asciiTheme="minorHAnsi" w:hAnsiTheme="minorHAnsi"/>
+        </w:rPr>
+      </w:pPr>
+      <w:r>
+        <w:rPr>
+          <w:rFonts w:asciiTheme="minorHAnsi" w:hAnsiTheme="minorHAnsi"/>
+        </w:rPr>
         <w:lastRenderedPageBreak/>
-        <w:t>P</w:t>
-      </w:r>
-      <w:r>
-        <w:t>lanning</w:t>
-      </w:r>
-      <w:bookmarkEnd w:id="2"/>
-    </w:p>
-    <w:p>
-      <w:pPr>
-        <w:rPr>
-          <w:rFonts w:asciiTheme="majorHAnsi" w:eastAsiaTheme="majorEastAsia" w:hAnsiTheme="majorHAnsi" w:cstheme="majorBidi"/>
-          <w:color w:val="365F91" w:themeColor="accent1" w:themeShade="BF"/>
-          <w:sz w:val="26"/>
-          <w:szCs w:val="26"/>
-        </w:rPr>
-      </w:pPr>
-      <w:r>
-        <w:br w:type="page"/>
-      </w:r>
-    </w:p>
-    <w:p>
-      <w:pPr>
-        <w:pStyle w:val="Kop2"/>
-      </w:pPr>
-      <w:bookmarkStart w:id="3" w:name="_Toc384895974"/>
-      <w:r>
-        <w:lastRenderedPageBreak/>
-        <w:t>Projectgrenzen / Randvoorwaarden</w:t>
-      </w:r>
-      <w:bookmarkEnd w:id="3"/>
-    </w:p>
-    <w:p>
-      <w:pPr>
-        <w:rPr>
-          <w:rFonts w:asciiTheme="majorHAnsi" w:eastAsiaTheme="majorEastAsia" w:hAnsiTheme="majorHAnsi" w:cstheme="majorBidi"/>
-          <w:color w:val="365F91" w:themeColor="accent1" w:themeShade="BF"/>
-          <w:sz w:val="26"/>
-          <w:szCs w:val="26"/>
-        </w:rPr>
-      </w:pPr>
-      <w:r>
-        <w:br w:type="page"/>
-      </w:r>
-    </w:p>
-    <w:p>
-      <w:pPr>
-        <w:pStyle w:val="Kop2"/>
-      </w:pPr>
-      <w:bookmarkStart w:id="4" w:name="_Toc384895975"/>
-      <w:r>
-        <w:lastRenderedPageBreak/>
-        <w:t>Producten (eindproducten van het project)</w:t>
-      </w:r>
-      <w:bookmarkEnd w:id="4"/>
-    </w:p>
-    <w:p>
-      <w:pPr>
-        <w:rPr>
-          <w:rFonts w:asciiTheme="majorHAnsi" w:eastAsiaTheme="majorEastAsia" w:hAnsiTheme="majorHAnsi" w:cstheme="majorBidi"/>
-          <w:color w:val="365F91" w:themeColor="accent1" w:themeShade="BF"/>
-          <w:sz w:val="26"/>
-          <w:szCs w:val="26"/>
-        </w:rPr>
-      </w:pPr>
-      <w:r>
-        <w:br w:type="page"/>
-      </w:r>
-    </w:p>
-    <w:p>
-      <w:pPr>
-        <w:pStyle w:val="Kop2"/>
-      </w:pPr>
-      <w:bookmarkStart w:id="5" w:name="_Toc384895976"/>
-      <w:r>
-        <w:lastRenderedPageBreak/>
-        <w:t>Kwaliteit</w:t>
+        <w:t>Risico’s</w:t>
       </w:r>
       <w:bookmarkEnd w:id="5"/>
     </w:p>
     <w:p>
       <w:pPr>
         <w:rPr>
-          <w:rFonts w:asciiTheme="majorHAnsi" w:eastAsiaTheme="majorEastAsia" w:hAnsiTheme="majorHAnsi" w:cstheme="majorBidi"/>
-          <w:color w:val="365F91" w:themeColor="accent1" w:themeShade="BF"/>
-          <w:sz w:val="26"/>
-          <w:szCs w:val="26"/>
-        </w:rPr>
-      </w:pPr>
-      <w:r>
-        <w:br w:type="page"/>
+          <w:sz w:val="24"/>
+          <w:szCs w:val="24"/>
+        </w:rPr>
+      </w:pPr>
+      <w:r>
+        <w:rPr>
+          <w:sz w:val="24"/>
+          <w:szCs w:val="24"/>
+        </w:rPr>
+        <w:t>Afs</w:t>
+      </w:r>
+      <w:r>
+        <w:rPr>
+          <w:sz w:val="24"/>
+          <w:szCs w:val="24"/>
+        </w:rPr>
+        <w:t xml:space="preserve">praken en planning niet nakomen, betreft de </w:t>
+      </w:r>
+      <w:proofErr w:type="spellStart"/>
+      <w:r>
+        <w:rPr>
+          <w:sz w:val="24"/>
+          <w:szCs w:val="24"/>
+        </w:rPr>
+        <w:t>webapplicatie</w:t>
+      </w:r>
+      <w:proofErr w:type="spellEnd"/>
+      <w:r>
+        <w:rPr>
+          <w:sz w:val="24"/>
+          <w:szCs w:val="24"/>
+        </w:rPr>
+        <w:t xml:space="preserve"> en/of projectleden.</w:t>
+      </w:r>
+      <w:r>
+        <w:rPr>
+          <w:sz w:val="24"/>
+          <w:szCs w:val="24"/>
+        </w:rPr>
+        <w:br/>
+      </w:r>
+      <w:r>
+        <w:rPr>
+          <w:sz w:val="24"/>
+          <w:szCs w:val="24"/>
+        </w:rPr>
+        <w:t xml:space="preserve">Niet op tijd klaar zijn met de </w:t>
+      </w:r>
+      <w:proofErr w:type="spellStart"/>
+      <w:r>
+        <w:rPr>
+          <w:sz w:val="24"/>
+          <w:szCs w:val="24"/>
+        </w:rPr>
+        <w:t>webapplicatie</w:t>
+      </w:r>
+      <w:proofErr w:type="spellEnd"/>
+      <w:r>
+        <w:rPr>
+          <w:sz w:val="24"/>
+          <w:szCs w:val="24"/>
+        </w:rPr>
+        <w:t>.</w:t>
+      </w:r>
+      <w:r>
+        <w:rPr>
+          <w:sz w:val="24"/>
+          <w:szCs w:val="24"/>
+        </w:rPr>
+        <w:br/>
+      </w:r>
+      <w:r>
+        <w:rPr>
+          <w:sz w:val="24"/>
+          <w:szCs w:val="24"/>
+        </w:rPr>
+        <w:t xml:space="preserve">Taken toekennen aan projectleden, </w:t>
+      </w:r>
+      <w:proofErr w:type="gramStart"/>
+      <w:r>
+        <w:rPr>
+          <w:sz w:val="24"/>
+          <w:szCs w:val="24"/>
+        </w:rPr>
+        <w:t>waarvan</w:t>
+      </w:r>
+      <w:proofErr w:type="gramEnd"/>
+      <w:r>
+        <w:rPr>
+          <w:sz w:val="24"/>
+          <w:szCs w:val="24"/>
+        </w:rPr>
+        <w:t xml:space="preserve"> hij/zij te weinig kennis van heeft.</w:t>
+      </w:r>
+      <w:r>
+        <w:rPr>
+          <w:sz w:val="24"/>
+          <w:szCs w:val="24"/>
+        </w:rPr>
+        <w:br/>
+      </w:r>
+      <w:bookmarkStart w:id="6" w:name="_GoBack"/>
+      <w:bookmarkEnd w:id="6"/>
+      <w:r>
+        <w:rPr>
+          <w:sz w:val="24"/>
+          <w:szCs w:val="24"/>
+        </w:rPr>
+        <w:t>Externe ongevallen, zoals een verkeersongeluk bij projectleden.</w:t>
       </w:r>
     </w:p>
     <w:p>
-      <w:pPr>
-        <w:pStyle w:val="Kop2"/>
-      </w:pPr>
-      <w:bookmarkStart w:id="6" w:name="_Toc384895977"/>
-      <w:r>
-        <w:lastRenderedPageBreak/>
-        <w:t>Risico’s</w:t>
-      </w:r>
-      <w:bookmarkEnd w:id="6"/>
+      <w:r>
+        <w:rPr>
+          <w:rFonts w:cs="Arial"/>
+          <w:b/>
+          <w:sz w:val="24"/>
+          <w:szCs w:val="24"/>
+        </w:rPr>
+        <w:t>Te laat starten:</w:t>
+      </w:r>
+      <w:r>
+        <w:rPr>
+          <w:rFonts w:cs="Arial"/>
+          <w:sz w:val="24"/>
+          <w:szCs w:val="24"/>
+        </w:rPr>
+        <w:t xml:space="preserve"> Door het te laat starten met het documenteren en het beginnen van het project lopen wij veel informatie mis en komen we heel erg achter te lopen op die planning vanwege dit project maar 5 weken is moeten we van</w:t>
+      </w:r>
+      <w:r>
+        <w:rPr>
+          <w:rFonts w:cs="Arial"/>
+          <w:sz w:val="24"/>
+          <w:szCs w:val="24"/>
+        </w:rPr>
+        <w:t>af het begin af aan hard werken.</w:t>
+      </w:r>
+      <w:r>
+        <w:rPr>
+          <w:rFonts w:cs="Arial"/>
+          <w:b/>
+          <w:sz w:val="24"/>
+          <w:szCs w:val="24"/>
+        </w:rPr>
+        <w:br/>
+      </w:r>
+      <w:proofErr w:type="gramStart"/>
+      <w:r>
+        <w:rPr>
+          <w:rFonts w:cs="Arial"/>
+          <w:b/>
+          <w:sz w:val="24"/>
+          <w:szCs w:val="24"/>
+        </w:rPr>
+        <w:t xml:space="preserve">Te laat eindigen: </w:t>
+      </w:r>
+      <w:r>
+        <w:rPr>
+          <w:rFonts w:cs="Arial"/>
+          <w:sz w:val="24"/>
+          <w:szCs w:val="24"/>
+        </w:rPr>
+        <w:t>Door het te laat eindigen met het project betekent dat we niet de juiste afspraken hebben gemaakt voor bepaalde problemen en dat de planning niet goed gevolgd is anders waren deze problemen niet gekomen</w:t>
+      </w:r>
+      <w:r>
+        <w:rPr>
+          <w:rFonts w:cs="Arial"/>
+          <w:sz w:val="24"/>
+          <w:szCs w:val="24"/>
+        </w:rPr>
+        <w:t>.</w:t>
+      </w:r>
+      <w:proofErr w:type="gramEnd"/>
     </w:p>
     <w:p>
       <w:pPr>
-        <w:rPr>
-          <w:rFonts w:asciiTheme="majorHAnsi" w:eastAsiaTheme="majorEastAsia" w:hAnsiTheme="majorHAnsi" w:cstheme="majorBidi"/>
-          <w:color w:val="365F91" w:themeColor="accent1" w:themeShade="BF"/>
-          <w:sz w:val="26"/>
-          <w:szCs w:val="26"/>
-        </w:rPr>
-      </w:pPr>
-      <w:r>
-        <w:br w:type="page"/>
-      </w:r>
-    </w:p>
-    <w:p>
-      <w:pPr>
         <w:pStyle w:val="Kop2"/>
         <w:rPr>
           <w:rStyle w:val="Zwaar"/>
+          <w:rFonts w:asciiTheme="minorHAnsi" w:hAnsiTheme="minorHAnsi"/>
           <w:b w:val="0"/>
           <w:bCs w:val="0"/>
         </w:rPr>
       </w:pPr>
       <w:bookmarkStart w:id="7" w:name="_Toc384895978"/>
       <w:r>
-        <w:lastRenderedPageBreak/>
-        <w:t>Logboek gedurende project</w:t>
+        <w:rPr>
+          <w:rFonts w:asciiTheme="minorHAnsi" w:hAnsiTheme="minorHAnsi"/>
+        </w:rPr>
+        <w:t>Logboek</w:t>
       </w:r>
       <w:bookmarkEnd w:id="7"/>
     </w:p>
     <w:sectPr>
-      <w:footerReference w:type="default" r:id="rId9"/>
+      <w:footerReference w:type="default" r:id="rId10"/>
       <w:pgSz w:w="11906" w:h="16838"/>
       <w:pgMar w:top="1417" w:right="1417" w:bottom="1417" w:left="1417" w:header="708" w:footer="708" w:gutter="0"/>
       <w:cols w:space="708"/>
@@ -1051,7 +1892,7 @@
 </file>
 
 <file path=word/endnotes.xml><?xml version="1.0" encoding="utf-8"?>
-<w:endnotes xmlns:wpc="http://schemas.microsoft.com/office/word/2010/wordprocessingCanvas" xmlns:mc="http://schemas.openxmlformats.org/markup-compatibility/2006" xmlns:o="urn:schemas-microsoft-com:office:office" xmlns:r="http://schemas.openxmlformats.org/officeDocument/2006/relationships" xmlns:m="http://schemas.openxmlformats.org/officeDocument/2006/math" xmlns:v="urn:schemas-microsoft-com:vml" xmlns:wp14="http://schemas.microsoft.com/office/word/2010/wordprocessingDrawing" xmlns:wp="http://schemas.openxmlformats.org/drawingml/2006/wordprocessingDrawing" xmlns:w10="urn:schemas-microsoft-com:office:word" xmlns:w="http://schemas.openxmlformats.org/wordprocessingml/2006/main" xmlns:w14="http://schemas.microsoft.com/office/word/2010/wordml" xmlns:w15="http://schemas.microsoft.com/office/word/2012/wordml" xmlns:wpg="http://schemas.microsoft.com/office/word/2010/wordprocessingGroup" xmlns:wpi="http://schemas.microsoft.com/office/word/2010/wordprocessingInk" xmlns:wne="http://schemas.microsoft.com/office/word/2006/wordml" xmlns:wps="http://schemas.microsoft.com/office/word/2010/wordprocessingShape" mc:Ignorable="w14 w15 wp14">
+<w:endnotes xmlns:wpc="http://schemas.microsoft.com/office/word/2010/wordprocessingCanvas" xmlns:mc="http://schemas.openxmlformats.org/markup-compatibility/2006" xmlns:o="urn:schemas-microsoft-com:office:office" xmlns:r="http://schemas.openxmlformats.org/officeDocument/2006/relationships" xmlns:m="http://schemas.openxmlformats.org/officeDocument/2006/math" xmlns:v="urn:schemas-microsoft-com:vml" xmlns:wp14="http://schemas.microsoft.com/office/word/2010/wordprocessingDrawing" xmlns:wp="http://schemas.openxmlformats.org/drawingml/2006/wordprocessingDrawing" xmlns:w10="urn:schemas-microsoft-com:office:word" xmlns:w="http://schemas.openxmlformats.org/wordprocessingml/2006/main" xmlns:w14="http://schemas.microsoft.com/office/word/2010/wordml" xmlns:wpg="http://schemas.microsoft.com/office/word/2010/wordprocessingGroup" xmlns:wpi="http://schemas.microsoft.com/office/word/2010/wordprocessingInk" xmlns:wne="http://schemas.microsoft.com/office/word/2006/wordml" xmlns:wps="http://schemas.microsoft.com/office/word/2010/wordprocessingShape" mc:Ignorable="w14 wp14">
   <w:endnote w:type="separator" w:id="-1">
     <w:p>
       <w:pPr>
@@ -1076,32 +1917,29 @@
 </file>
 
 <file path=word/footer1.xml><?xml version="1.0" encoding="utf-8"?>
-<w:ftr xmlns:wpc="http://schemas.microsoft.com/office/word/2010/wordprocessingCanvas" xmlns:mc="http://schemas.openxmlformats.org/markup-compatibility/2006" xmlns:o="urn:schemas-microsoft-com:office:office" xmlns:r="http://schemas.openxmlformats.org/officeDocument/2006/relationships" xmlns:m="http://schemas.openxmlformats.org/officeDocument/2006/math" xmlns:v="urn:schemas-microsoft-com:vml" xmlns:wp14="http://schemas.microsoft.com/office/word/2010/wordprocessingDrawing" xmlns:wp="http://schemas.openxmlformats.org/drawingml/2006/wordprocessingDrawing" xmlns:w10="urn:schemas-microsoft-com:office:word" xmlns:w="http://schemas.openxmlformats.org/wordprocessingml/2006/main" xmlns:w14="http://schemas.microsoft.com/office/word/2010/wordml" xmlns:w15="http://schemas.microsoft.com/office/word/2012/wordml" xmlns:wpg="http://schemas.microsoft.com/office/word/2010/wordprocessingGroup" xmlns:wpi="http://schemas.microsoft.com/office/word/2010/wordprocessingInk" xmlns:wne="http://schemas.microsoft.com/office/word/2006/wordml" xmlns:wps="http://schemas.microsoft.com/office/word/2010/wordprocessingShape" mc:Ignorable="w14 w15 wp14">
+<w:ftr xmlns:wpc="http://schemas.microsoft.com/office/word/2010/wordprocessingCanvas" xmlns:mc="http://schemas.openxmlformats.org/markup-compatibility/2006" xmlns:o="urn:schemas-microsoft-com:office:office" xmlns:r="http://schemas.openxmlformats.org/officeDocument/2006/relationships" xmlns:m="http://schemas.openxmlformats.org/officeDocument/2006/math" xmlns:v="urn:schemas-microsoft-com:vml" xmlns:wp14="http://schemas.microsoft.com/office/word/2010/wordprocessingDrawing" xmlns:wp="http://schemas.openxmlformats.org/drawingml/2006/wordprocessingDrawing" xmlns:w10="urn:schemas-microsoft-com:office:word" xmlns:w="http://schemas.openxmlformats.org/wordprocessingml/2006/main" xmlns:w14="http://schemas.microsoft.com/office/word/2010/wordml" xmlns:wpg="http://schemas.microsoft.com/office/word/2010/wordprocessingGroup" xmlns:wpi="http://schemas.microsoft.com/office/word/2010/wordprocessingInk" xmlns:wne="http://schemas.microsoft.com/office/word/2006/wordml" xmlns:wps="http://schemas.microsoft.com/office/word/2010/wordprocessingShape" mc:Ignorable="w14 wp14">
   <w:p>
-    <w:pPr>
+    <w:r>
       <w:rPr>
         <w:rStyle w:val="Zwaar"/>
         <w:sz w:val="28"/>
       </w:rPr>
-    </w:pPr>
+      <w:t>Datum: 10-4-14</w:t>
+    </w:r>
     <w:r>
       <w:rPr>
         <w:rStyle w:val="Zwaar"/>
         <w:sz w:val="28"/>
       </w:rPr>
-      <w:t>Datum: 10-4-14</w:t>
+      <w:tab/>
+      <w:t>Versie: 1.0</w:t>
     </w:r>
-  </w:p>
-  <w:p>
-    <w:pPr>
-      <w:pStyle w:val="Voettekst"/>
-    </w:pPr>
   </w:p>
 </w:ftr>
 </file>
 
 <file path=word/footnotes.xml><?xml version="1.0" encoding="utf-8"?>
-<w:footnotes xmlns:wpc="http://schemas.microsoft.com/office/word/2010/wordprocessingCanvas" xmlns:mc="http://schemas.openxmlformats.org/markup-compatibility/2006" xmlns:o="urn:schemas-microsoft-com:office:office" xmlns:r="http://schemas.openxmlformats.org/officeDocument/2006/relationships" xmlns:m="http://schemas.openxmlformats.org/officeDocument/2006/math" xmlns:v="urn:schemas-microsoft-com:vml" xmlns:wp14="http://schemas.microsoft.com/office/word/2010/wordprocessingDrawing" xmlns:wp="http://schemas.openxmlformats.org/drawingml/2006/wordprocessingDrawing" xmlns:w10="urn:schemas-microsoft-com:office:word" xmlns:w="http://schemas.openxmlformats.org/wordprocessingml/2006/main" xmlns:w14="http://schemas.microsoft.com/office/word/2010/wordml" xmlns:w15="http://schemas.microsoft.com/office/word/2012/wordml" xmlns:wpg="http://schemas.microsoft.com/office/word/2010/wordprocessingGroup" xmlns:wpi="http://schemas.microsoft.com/office/word/2010/wordprocessingInk" xmlns:wne="http://schemas.microsoft.com/office/word/2006/wordml" xmlns:wps="http://schemas.microsoft.com/office/word/2010/wordprocessingShape" mc:Ignorable="w14 w15 wp14">
+<w:footnotes xmlns:wpc="http://schemas.microsoft.com/office/word/2010/wordprocessingCanvas" xmlns:mc="http://schemas.openxmlformats.org/markup-compatibility/2006" xmlns:o="urn:schemas-microsoft-com:office:office" xmlns:r="http://schemas.openxmlformats.org/officeDocument/2006/relationships" xmlns:m="http://schemas.openxmlformats.org/officeDocument/2006/math" xmlns:v="urn:schemas-microsoft-com:vml" xmlns:wp14="http://schemas.microsoft.com/office/word/2010/wordprocessingDrawing" xmlns:wp="http://schemas.openxmlformats.org/drawingml/2006/wordprocessingDrawing" xmlns:w10="urn:schemas-microsoft-com:office:word" xmlns:w="http://schemas.openxmlformats.org/wordprocessingml/2006/main" xmlns:w14="http://schemas.microsoft.com/office/word/2010/wordml" xmlns:wpg="http://schemas.microsoft.com/office/word/2010/wordprocessingGroup" xmlns:wpi="http://schemas.microsoft.com/office/word/2010/wordprocessingInk" xmlns:wne="http://schemas.microsoft.com/office/word/2006/wordml" xmlns:wps="http://schemas.microsoft.com/office/word/2010/wordprocessingShape" mc:Ignorable="w14 wp14">
   <w:footnote w:type="separator" w:id="-1">
     <w:p>
       <w:pPr>
@@ -1126,7 +1964,7 @@
 </file>
 
 <file path=word/numbering.xml><?xml version="1.0" encoding="utf-8"?>
-<w:numbering xmlns:wpc="http://schemas.microsoft.com/office/word/2010/wordprocessingCanvas" xmlns:mc="http://schemas.openxmlformats.org/markup-compatibility/2006" xmlns:o="urn:schemas-microsoft-com:office:office" xmlns:r="http://schemas.openxmlformats.org/officeDocument/2006/relationships" xmlns:m="http://schemas.openxmlformats.org/officeDocument/2006/math" xmlns:v="urn:schemas-microsoft-com:vml" xmlns:wp14="http://schemas.microsoft.com/office/word/2010/wordprocessingDrawing" xmlns:wp="http://schemas.openxmlformats.org/drawingml/2006/wordprocessingDrawing" xmlns:w10="urn:schemas-microsoft-com:office:word" xmlns:w="http://schemas.openxmlformats.org/wordprocessingml/2006/main" xmlns:w14="http://schemas.microsoft.com/office/word/2010/wordml" xmlns:w15="http://schemas.microsoft.com/office/word/2012/wordml" xmlns:wpg="http://schemas.microsoft.com/office/word/2010/wordprocessingGroup" xmlns:wpi="http://schemas.microsoft.com/office/word/2010/wordprocessingInk" xmlns:wne="http://schemas.microsoft.com/office/word/2006/wordml" xmlns:wps="http://schemas.microsoft.com/office/word/2010/wordprocessingShape" mc:Ignorable="w14 w15 wp14">
+<w:numbering xmlns:wpc="http://schemas.microsoft.com/office/word/2010/wordprocessingCanvas" xmlns:mc="http://schemas.openxmlformats.org/markup-compatibility/2006" xmlns:o="urn:schemas-microsoft-com:office:office" xmlns:r="http://schemas.openxmlformats.org/officeDocument/2006/relationships" xmlns:m="http://schemas.openxmlformats.org/officeDocument/2006/math" xmlns:v="urn:schemas-microsoft-com:vml" xmlns:wp14="http://schemas.microsoft.com/office/word/2010/wordprocessingDrawing" xmlns:wp="http://schemas.openxmlformats.org/drawingml/2006/wordprocessingDrawing" xmlns:w10="urn:schemas-microsoft-com:office:word" xmlns:w="http://schemas.openxmlformats.org/wordprocessingml/2006/main" xmlns:w14="http://schemas.microsoft.com/office/word/2010/wordml" xmlns:wpg="http://schemas.microsoft.com/office/word/2010/wordprocessingGroup" xmlns:wpi="http://schemas.microsoft.com/office/word/2010/wordprocessingInk" xmlns:wne="http://schemas.microsoft.com/office/word/2006/wordml" xmlns:wps="http://schemas.microsoft.com/office/word/2010/wordprocessingShape" mc:Ignorable="w14 wp14">
   <w:abstractNum w:abstractNumId="0">
     <w:nsid w:val="06215222"/>
     <w:multiLevelType w:val="hybridMultilevel"/>
@@ -1353,6 +2191,118 @@
     </w:lvl>
   </w:abstractNum>
   <w:abstractNum w:abstractNumId="2">
+    <w:nsid w:val="524274CF"/>
+    <w:multiLevelType w:val="hybridMultilevel"/>
+    <w:tmpl w:val="DFB47CAE"/>
+    <w:lvl w:ilvl="0" w:tplc="B6A67A08">
+      <w:numFmt w:val="bullet"/>
+      <w:lvlText w:val="-"/>
+      <w:lvlJc w:val="left"/>
+      <w:pPr>
+        <w:ind w:left="720" w:hanging="360"/>
+      </w:pPr>
+      <w:rPr>
+        <w:rFonts w:ascii="Arial" w:eastAsiaTheme="minorHAnsi" w:hAnsi="Arial" w:cs="Arial" w:hint="default"/>
+      </w:rPr>
+    </w:lvl>
+    <w:lvl w:ilvl="1" w:tplc="04130003" w:tentative="1">
+      <w:start w:val="1"/>
+      <w:numFmt w:val="bullet"/>
+      <w:lvlText w:val="o"/>
+      <w:lvlJc w:val="left"/>
+      <w:pPr>
+        <w:ind w:left="1440" w:hanging="360"/>
+      </w:pPr>
+      <w:rPr>
+        <w:rFonts w:ascii="Courier New" w:hAnsi="Courier New" w:cs="Courier New" w:hint="default"/>
+      </w:rPr>
+    </w:lvl>
+    <w:lvl w:ilvl="2" w:tplc="04130005" w:tentative="1">
+      <w:start w:val="1"/>
+      <w:numFmt w:val="bullet"/>
+      <w:lvlText w:val=""/>
+      <w:lvlJc w:val="left"/>
+      <w:pPr>
+        <w:ind w:left="2160" w:hanging="360"/>
+      </w:pPr>
+      <w:rPr>
+        <w:rFonts w:ascii="Wingdings" w:hAnsi="Wingdings" w:hint="default"/>
+      </w:rPr>
+    </w:lvl>
+    <w:lvl w:ilvl="3" w:tplc="04130001" w:tentative="1">
+      <w:start w:val="1"/>
+      <w:numFmt w:val="bullet"/>
+      <w:lvlText w:val=""/>
+      <w:lvlJc w:val="left"/>
+      <w:pPr>
+        <w:ind w:left="2880" w:hanging="360"/>
+      </w:pPr>
+      <w:rPr>
+        <w:rFonts w:ascii="Symbol" w:hAnsi="Symbol" w:hint="default"/>
+      </w:rPr>
+    </w:lvl>
+    <w:lvl w:ilvl="4" w:tplc="04130003" w:tentative="1">
+      <w:start w:val="1"/>
+      <w:numFmt w:val="bullet"/>
+      <w:lvlText w:val="o"/>
+      <w:lvlJc w:val="left"/>
+      <w:pPr>
+        <w:ind w:left="3600" w:hanging="360"/>
+      </w:pPr>
+      <w:rPr>
+        <w:rFonts w:ascii="Courier New" w:hAnsi="Courier New" w:cs="Courier New" w:hint="default"/>
+      </w:rPr>
+    </w:lvl>
+    <w:lvl w:ilvl="5" w:tplc="04130005" w:tentative="1">
+      <w:start w:val="1"/>
+      <w:numFmt w:val="bullet"/>
+      <w:lvlText w:val=""/>
+      <w:lvlJc w:val="left"/>
+      <w:pPr>
+        <w:ind w:left="4320" w:hanging="360"/>
+      </w:pPr>
+      <w:rPr>
+        <w:rFonts w:ascii="Wingdings" w:hAnsi="Wingdings" w:hint="default"/>
+      </w:rPr>
+    </w:lvl>
+    <w:lvl w:ilvl="6" w:tplc="04130001" w:tentative="1">
+      <w:start w:val="1"/>
+      <w:numFmt w:val="bullet"/>
+      <w:lvlText w:val=""/>
+      <w:lvlJc w:val="left"/>
+      <w:pPr>
+        <w:ind w:left="5040" w:hanging="360"/>
+      </w:pPr>
+      <w:rPr>
+        <w:rFonts w:ascii="Symbol" w:hAnsi="Symbol" w:hint="default"/>
+      </w:rPr>
+    </w:lvl>
+    <w:lvl w:ilvl="7" w:tplc="04130003" w:tentative="1">
+      <w:start w:val="1"/>
+      <w:numFmt w:val="bullet"/>
+      <w:lvlText w:val="o"/>
+      <w:lvlJc w:val="left"/>
+      <w:pPr>
+        <w:ind w:left="5760" w:hanging="360"/>
+      </w:pPr>
+      <w:rPr>
+        <w:rFonts w:ascii="Courier New" w:hAnsi="Courier New" w:cs="Courier New" w:hint="default"/>
+      </w:rPr>
+    </w:lvl>
+    <w:lvl w:ilvl="8" w:tplc="04130005" w:tentative="1">
+      <w:start w:val="1"/>
+      <w:numFmt w:val="bullet"/>
+      <w:lvlText w:val=""/>
+      <w:lvlJc w:val="left"/>
+      <w:pPr>
+        <w:ind w:left="6480" w:hanging="360"/>
+      </w:pPr>
+      <w:rPr>
+        <w:rFonts w:ascii="Wingdings" w:hAnsi="Wingdings" w:hint="default"/>
+      </w:rPr>
+    </w:lvl>
+  </w:abstractNum>
+  <w:abstractNum w:abstractNumId="3">
     <w:nsid w:val="639A4D40"/>
     <w:multiLevelType w:val="hybridMultilevel"/>
     <w:tmpl w:val="FDA2DCE6"/>
@@ -1469,16 +2419,19 @@
     <w:abstractNumId w:val="0"/>
   </w:num>
   <w:num w:numId="2">
-    <w:abstractNumId w:val="2"/>
+    <w:abstractNumId w:val="3"/>
   </w:num>
   <w:num w:numId="3">
     <w:abstractNumId w:val="1"/>
+  </w:num>
+  <w:num w:numId="4">
+    <w:abstractNumId w:val="2"/>
   </w:num>
 </w:numbering>
 </file>
 
 <file path=word/styles.xml><?xml version="1.0" encoding="utf-8"?>
-<w:styles xmlns:mc="http://schemas.openxmlformats.org/markup-compatibility/2006" xmlns:r="http://schemas.openxmlformats.org/officeDocument/2006/relationships" xmlns:w="http://schemas.openxmlformats.org/wordprocessingml/2006/main" xmlns:w14="http://schemas.microsoft.com/office/word/2010/wordml" xmlns:w15="http://schemas.microsoft.com/office/word/2012/wordml" mc:Ignorable="w14 w15">
+<w:styles xmlns:mc="http://schemas.openxmlformats.org/markup-compatibility/2006" xmlns:r="http://schemas.openxmlformats.org/officeDocument/2006/relationships" xmlns:w="http://schemas.openxmlformats.org/wordprocessingml/2006/main" xmlns:w14="http://schemas.microsoft.com/office/word/2010/wordml" mc:Ignorable="w14">
   <w:docDefaults>
     <w:rPrDefault>
       <w:rPr>
@@ -1494,378 +2447,683 @@
       </w:pPr>
     </w:pPrDefault>
   </w:docDefaults>
-  <w:latentStyles w:defLockedState="0" w:defUIPriority="99" w:defSemiHidden="0" w:defUnhideWhenUsed="0" w:defQFormat="0" w:count="371">
-    <w:lsdException w:name="Normal" w:uiPriority="0" w:qFormat="1"/>
-    <w:lsdException w:name="heading 1" w:uiPriority="9" w:qFormat="1"/>
-    <w:lsdException w:name="heading 2" w:semiHidden="1" w:uiPriority="9" w:unhideWhenUsed="1" w:qFormat="1"/>
-    <w:lsdException w:name="heading 3" w:semiHidden="1" w:uiPriority="9" w:unhideWhenUsed="1" w:qFormat="1"/>
-    <w:lsdException w:name="heading 4" w:semiHidden="1" w:uiPriority="9" w:unhideWhenUsed="1" w:qFormat="1"/>
-    <w:lsdException w:name="heading 5" w:semiHidden="1" w:uiPriority="9" w:unhideWhenUsed="1" w:qFormat="1"/>
-    <w:lsdException w:name="heading 6" w:semiHidden="1" w:uiPriority="9" w:unhideWhenUsed="1" w:qFormat="1"/>
-    <w:lsdException w:name="heading 7" w:semiHidden="1" w:uiPriority="9" w:unhideWhenUsed="1" w:qFormat="1"/>
-    <w:lsdException w:name="heading 8" w:semiHidden="1" w:uiPriority="9" w:unhideWhenUsed="1" w:qFormat="1"/>
-    <w:lsdException w:name="heading 9" w:semiHidden="1" w:uiPriority="9" w:unhideWhenUsed="1" w:qFormat="1"/>
-    <w:lsdException w:name="index 1" w:semiHidden="1" w:unhideWhenUsed="1"/>
-    <w:lsdException w:name="index 2" w:semiHidden="1" w:unhideWhenUsed="1"/>
-    <w:lsdException w:name="index 3" w:semiHidden="1" w:unhideWhenUsed="1"/>
-    <w:lsdException w:name="index 4" w:semiHidden="1" w:unhideWhenUsed="1"/>
-    <w:lsdException w:name="index 5" w:semiHidden="1" w:unhideWhenUsed="1"/>
-    <w:lsdException w:name="index 6" w:semiHidden="1" w:unhideWhenUsed="1"/>
-    <w:lsdException w:name="index 7" w:semiHidden="1" w:unhideWhenUsed="1"/>
-    <w:lsdException w:name="index 8" w:semiHidden="1" w:unhideWhenUsed="1"/>
-    <w:lsdException w:name="index 9" w:semiHidden="1" w:unhideWhenUsed="1"/>
-    <w:lsdException w:name="toc 1" w:semiHidden="1" w:uiPriority="39" w:unhideWhenUsed="1"/>
-    <w:lsdException w:name="toc 2" w:semiHidden="1" w:uiPriority="39" w:unhideWhenUsed="1"/>
-    <w:lsdException w:name="toc 3" w:semiHidden="1" w:uiPriority="39" w:unhideWhenUsed="1"/>
-    <w:lsdException w:name="toc 4" w:semiHidden="1" w:uiPriority="39" w:unhideWhenUsed="1"/>
-    <w:lsdException w:name="toc 5" w:semiHidden="1" w:uiPriority="39" w:unhideWhenUsed="1"/>
-    <w:lsdException w:name="toc 6" w:semiHidden="1" w:uiPriority="39" w:unhideWhenUsed="1"/>
-    <w:lsdException w:name="toc 7" w:semiHidden="1" w:uiPriority="39" w:unhideWhenUsed="1"/>
-    <w:lsdException w:name="toc 8" w:semiHidden="1" w:uiPriority="39" w:unhideWhenUsed="1"/>
-    <w:lsdException w:name="toc 9" w:semiHidden="1" w:uiPriority="39" w:unhideWhenUsed="1"/>
-    <w:lsdException w:name="Normal Indent" w:semiHidden="1" w:unhideWhenUsed="1"/>
-    <w:lsdException w:name="footnote text" w:semiHidden="1" w:unhideWhenUsed="1"/>
-    <w:lsdException w:name="annotation text" w:semiHidden="1" w:unhideWhenUsed="1"/>
-    <w:lsdException w:name="header" w:semiHidden="1" w:unhideWhenUsed="1"/>
-    <w:lsdException w:name="footer" w:semiHidden="1" w:unhideWhenUsed="1"/>
-    <w:lsdException w:name="index heading" w:semiHidden="1" w:unhideWhenUsed="1"/>
-    <w:lsdException w:name="caption" w:semiHidden="1" w:uiPriority="35" w:unhideWhenUsed="1" w:qFormat="1"/>
-    <w:lsdException w:name="table of figures" w:semiHidden="1" w:unhideWhenUsed="1"/>
-    <w:lsdException w:name="envelope address" w:semiHidden="1" w:unhideWhenUsed="1"/>
-    <w:lsdException w:name="envelope return" w:semiHidden="1" w:unhideWhenUsed="1"/>
-    <w:lsdException w:name="footnote reference" w:semiHidden="1" w:unhideWhenUsed="1"/>
-    <w:lsdException w:name="annotation reference" w:semiHidden="1" w:unhideWhenUsed="1"/>
-    <w:lsdException w:name="line number" w:semiHidden="1" w:unhideWhenUsed="1"/>
-    <w:lsdException w:name="page number" w:semiHidden="1" w:unhideWhenUsed="1"/>
-    <w:lsdException w:name="endnote reference" w:semiHidden="1" w:unhideWhenUsed="1"/>
-    <w:lsdException w:name="endnote text" w:semiHidden="1" w:unhideWhenUsed="1"/>
-    <w:lsdException w:name="table of authorities" w:semiHidden="1" w:unhideWhenUsed="1"/>
-    <w:lsdException w:name="macro" w:semiHidden="1" w:unhideWhenUsed="1"/>
-    <w:lsdException w:name="toa heading" w:semiHidden="1" w:unhideWhenUsed="1"/>
-    <w:lsdException w:name="List" w:semiHidden="1" w:unhideWhenUsed="1"/>
-    <w:lsdException w:name="List Bullet" w:semiHidden="1" w:unhideWhenUsed="1"/>
-    <w:lsdException w:name="List Number" w:semiHidden="1" w:unhideWhenUsed="1"/>
-    <w:lsdException w:name="List 2" w:semiHidden="1" w:unhideWhenUsed="1"/>
-    <w:lsdException w:name="List 3" w:semiHidden="1" w:unhideWhenUsed="1"/>
-    <w:lsdException w:name="List 4" w:semiHidden="1" w:unhideWhenUsed="1"/>
-    <w:lsdException w:name="List 5" w:semiHidden="1" w:unhideWhenUsed="1"/>
-    <w:lsdException w:name="List Bullet 2" w:semiHidden="1" w:unhideWhenUsed="1"/>
-    <w:lsdException w:name="List Bullet 3" w:semiHidden="1" w:unhideWhenUsed="1"/>
-    <w:lsdException w:name="List Bullet 4" w:semiHidden="1" w:unhideWhenUsed="1"/>
-    <w:lsdException w:name="List Bullet 5" w:semiHidden="1" w:unhideWhenUsed="1"/>
-    <w:lsdException w:name="List Number 2" w:semiHidden="1" w:unhideWhenUsed="1"/>
-    <w:lsdException w:name="List Number 3" w:semiHidden="1" w:unhideWhenUsed="1"/>
-    <w:lsdException w:name="List Number 4" w:semiHidden="1" w:unhideWhenUsed="1"/>
-    <w:lsdException w:name="List Number 5" w:semiHidden="1" w:unhideWhenUsed="1"/>
-    <w:lsdException w:name="Title" w:uiPriority="10" w:qFormat="1"/>
-    <w:lsdException w:name="Closing" w:semiHidden="1" w:unhideWhenUsed="1"/>
-    <w:lsdException w:name="Signature" w:semiHidden="1" w:unhideWhenUsed="1"/>
-    <w:lsdException w:name="Default Paragraph Font" w:semiHidden="1" w:uiPriority="1" w:unhideWhenUsed="1"/>
-    <w:lsdException w:name="Body Text" w:semiHidden="1" w:unhideWhenUsed="1"/>
-    <w:lsdException w:name="Body Text Indent" w:semiHidden="1" w:unhideWhenUsed="1"/>
-    <w:lsdException w:name="List Continue" w:semiHidden="1" w:unhideWhenUsed="1"/>
-    <w:lsdException w:name="List Continue 2" w:semiHidden="1" w:unhideWhenUsed="1"/>
-    <w:lsdException w:name="List Continue 3" w:semiHidden="1" w:unhideWhenUsed="1"/>
-    <w:lsdException w:name="List Continue 4" w:semiHidden="1" w:unhideWhenUsed="1"/>
-    <w:lsdException w:name="List Continue 5" w:semiHidden="1" w:unhideWhenUsed="1"/>
-    <w:lsdException w:name="Message Header" w:semiHidden="1" w:unhideWhenUsed="1"/>
-    <w:lsdException w:name="Subtitle" w:uiPriority="11" w:qFormat="1"/>
-    <w:lsdException w:name="Salutation" w:semiHidden="1" w:unhideWhenUsed="1"/>
-    <w:lsdException w:name="Date" w:semiHidden="1" w:unhideWhenUsed="1"/>
-    <w:lsdException w:name="Body Text First Indent" w:semiHidden="1" w:unhideWhenUsed="1"/>
-    <w:lsdException w:name="Body Text First Indent 2" w:semiHidden="1" w:unhideWhenUsed="1"/>
-    <w:lsdException w:name="Note Heading" w:semiHidden="1" w:unhideWhenUsed="1"/>
-    <w:lsdException w:name="Body Text 2" w:semiHidden="1" w:unhideWhenUsed="1"/>
-    <w:lsdException w:name="Body Text 3" w:semiHidden="1" w:unhideWhenUsed="1"/>
-    <w:lsdException w:name="Body Text Indent 2" w:semiHidden="1" w:unhideWhenUsed="1"/>
-    <w:lsdException w:name="Body Text Indent 3" w:semiHidden="1" w:unhideWhenUsed="1"/>
-    <w:lsdException w:name="Block Text" w:semiHidden="1" w:unhideWhenUsed="1"/>
-    <w:lsdException w:name="Hyperlink" w:semiHidden="1" w:unhideWhenUsed="1"/>
-    <w:lsdException w:name="FollowedHyperlink" w:semiHidden="1" w:unhideWhenUsed="1"/>
-    <w:lsdException w:name="Strong" w:uiPriority="22" w:qFormat="1"/>
-    <w:lsdException w:name="Emphasis" w:uiPriority="20" w:qFormat="1"/>
-    <w:lsdException w:name="Document Map" w:semiHidden="1" w:unhideWhenUsed="1"/>
-    <w:lsdException w:name="Plain Text" w:semiHidden="1" w:unhideWhenUsed="1"/>
-    <w:lsdException w:name="E-mail Signature" w:semiHidden="1" w:unhideWhenUsed="1"/>
-    <w:lsdException w:name="HTML Top of Form" w:semiHidden="1" w:unhideWhenUsed="1"/>
-    <w:lsdException w:name="HTML Bottom of Form" w:semiHidden="1" w:unhideWhenUsed="1"/>
-    <w:lsdException w:name="Normal (Web)" w:semiHidden="1" w:unhideWhenUsed="1"/>
-    <w:lsdException w:name="HTML Acronym" w:semiHidden="1" w:unhideWhenUsed="1"/>
-    <w:lsdException w:name="HTML Address" w:semiHidden="1" w:unhideWhenUsed="1"/>
-    <w:lsdException w:name="HTML Cite" w:semiHidden="1" w:unhideWhenUsed="1"/>
-    <w:lsdException w:name="HTML Code" w:semiHidden="1" w:unhideWhenUsed="1"/>
-    <w:lsdException w:name="HTML Definition" w:semiHidden="1" w:unhideWhenUsed="1"/>
-    <w:lsdException w:name="HTML Keyboard" w:semiHidden="1" w:unhideWhenUsed="1"/>
-    <w:lsdException w:name="HTML Preformatted" w:semiHidden="1" w:unhideWhenUsed="1"/>
-    <w:lsdException w:name="HTML Sample" w:semiHidden="1" w:unhideWhenUsed="1"/>
-    <w:lsdException w:name="HTML Typewriter" w:semiHidden="1" w:unhideWhenUsed="1"/>
-    <w:lsdException w:name="HTML Variable" w:semiHidden="1" w:unhideWhenUsed="1"/>
-    <w:lsdException w:name="Normal Table" w:semiHidden="1" w:unhideWhenUsed="1"/>
-    <w:lsdException w:name="annotation subject" w:semiHidden="1" w:unhideWhenUsed="1"/>
-    <w:lsdException w:name="No List" w:semiHidden="1" w:unhideWhenUsed="1"/>
-    <w:lsdException w:name="Outline List 1" w:semiHidden="1" w:unhideWhenUsed="1"/>
-    <w:lsdException w:name="Outline List 2" w:semiHidden="1" w:unhideWhenUsed="1"/>
-    <w:lsdException w:name="Outline List 3" w:semiHidden="1" w:unhideWhenUsed="1"/>
-    <w:lsdException w:name="Table Simple 1" w:semiHidden="1" w:unhideWhenUsed="1"/>
-    <w:lsdException w:name="Table Simple 2" w:semiHidden="1" w:unhideWhenUsed="1"/>
-    <w:lsdException w:name="Table Simple 3" w:semiHidden="1" w:unhideWhenUsed="1"/>
-    <w:lsdException w:name="Table Classic 1" w:semiHidden="1" w:unhideWhenUsed="1"/>
-    <w:lsdException w:name="Table Classic 2" w:semiHidden="1" w:unhideWhenUsed="1"/>
-    <w:lsdException w:name="Table Classic 3" w:semiHidden="1" w:unhideWhenUsed="1"/>
-    <w:lsdException w:name="Table Classic 4" w:semiHidden="1" w:unhideWhenUsed="1"/>
-    <w:lsdException w:name="Table Colorful 1" w:semiHidden="1" w:unhideWhenUsed="1"/>
-    <w:lsdException w:name="Table Colorful 2" w:semiHidden="1" w:unhideWhenUsed="1"/>
-    <w:lsdException w:name="Table Colorful 3" w:semiHidden="1" w:unhideWhenUsed="1"/>
-    <w:lsdException w:name="Table Columns 1" w:semiHidden="1" w:unhideWhenUsed="1"/>
-    <w:lsdException w:name="Table Columns 2" w:semiHidden="1" w:unhideWhenUsed="1"/>
-    <w:lsdException w:name="Table Columns 3" w:semiHidden="1" w:unhideWhenUsed="1"/>
-    <w:lsdException w:name="Table Columns 4" w:semiHidden="1" w:unhideWhenUsed="1"/>
-    <w:lsdException w:name="Table Columns 5" w:semiHidden="1" w:unhideWhenUsed="1"/>
-    <w:lsdException w:name="Table Grid 1" w:semiHidden="1" w:unhideWhenUsed="1"/>
-    <w:lsdException w:name="Table Grid 2" w:semiHidden="1" w:unhideWhenUsed="1"/>
-    <w:lsdException w:name="Table Grid 3" w:semiHidden="1" w:unhideWhenUsed="1"/>
-    <w:lsdException w:name="Table Grid 4" w:semiHidden="1" w:unhideWhenUsed="1"/>
-    <w:lsdException w:name="Table Grid 5" w:semiHidden="1" w:unhideWhenUsed="1"/>
-    <w:lsdException w:name="Table Grid 6" w:semiHidden="1" w:unhideWhenUsed="1"/>
-    <w:lsdException w:name="Table Grid 7" w:semiHidden="1" w:unhideWhenUsed="1"/>
-    <w:lsdException w:name="Table Grid 8" w:semiHidden="1" w:unhideWhenUsed="1"/>
-    <w:lsdException w:name="Table List 1" w:semiHidden="1" w:unhideWhenUsed="1"/>
-    <w:lsdException w:name="Table List 2" w:semiHidden="1" w:unhideWhenUsed="1"/>
-    <w:lsdException w:name="Table List 3" w:semiHidden="1" w:unhideWhenUsed="1"/>
-    <w:lsdException w:name="Table List 4" w:semiHidden="1" w:unhideWhenUsed="1"/>
-    <w:lsdException w:name="Table List 5" w:semiHidden="1" w:unhideWhenUsed="1"/>
-    <w:lsdException w:name="Table List 6" w:semiHidden="1" w:unhideWhenUsed="1"/>
-    <w:lsdException w:name="Table List 7" w:semiHidden="1" w:unhideWhenUsed="1"/>
-    <w:lsdException w:name="Table List 8" w:semiHidden="1" w:unhideWhenUsed="1"/>
-    <w:lsdException w:name="Table 3D effects 1" w:semiHidden="1" w:unhideWhenUsed="1"/>
-    <w:lsdException w:name="Table 3D effects 2" w:semiHidden="1" w:unhideWhenUsed="1"/>
-    <w:lsdException w:name="Table 3D effects 3" w:semiHidden="1" w:unhideWhenUsed="1"/>
-    <w:lsdException w:name="Table Contemporary" w:semiHidden="1" w:unhideWhenUsed="1"/>
-    <w:lsdException w:name="Table Elegant" w:semiHidden="1" w:unhideWhenUsed="1"/>
-    <w:lsdException w:name="Table Professional" w:semiHidden="1" w:unhideWhenUsed="1"/>
-    <w:lsdException w:name="Table Subtle 1" w:semiHidden="1" w:unhideWhenUsed="1"/>
-    <w:lsdException w:name="Table Subtle 2" w:semiHidden="1" w:unhideWhenUsed="1"/>
-    <w:lsdException w:name="Table Web 1" w:semiHidden="1" w:unhideWhenUsed="1"/>
-    <w:lsdException w:name="Table Web 2" w:semiHidden="1" w:unhideWhenUsed="1"/>
-    <w:lsdException w:name="Table Web 3" w:semiHidden="1" w:unhideWhenUsed="1"/>
-    <w:lsdException w:name="Balloon Text" w:semiHidden="1" w:unhideWhenUsed="1"/>
-    <w:lsdException w:name="Table Grid" w:uiPriority="59"/>
-    <w:lsdException w:name="Table Theme" w:semiHidden="1" w:unhideWhenUsed="1"/>
-    <w:lsdException w:name="Placeholder Text" w:semiHidden="1"/>
-    <w:lsdException w:name="No Spacing" w:uiPriority="1" w:qFormat="1"/>
-    <w:lsdException w:name="Light Shading" w:uiPriority="60"/>
-    <w:lsdException w:name="Light List" w:uiPriority="61"/>
-    <w:lsdException w:name="Light Grid" w:uiPriority="62"/>
-    <w:lsdException w:name="Medium Shading 1" w:uiPriority="63"/>
-    <w:lsdException w:name="Medium Shading 2" w:uiPriority="64"/>
-    <w:lsdException w:name="Medium List 1" w:uiPriority="65"/>
-    <w:lsdException w:name="Medium List 2" w:uiPriority="66"/>
-    <w:lsdException w:name="Medium Grid 1" w:uiPriority="67"/>
-    <w:lsdException w:name="Medium Grid 2" w:uiPriority="68"/>
-    <w:lsdException w:name="Medium Grid 3" w:uiPriority="69"/>
-    <w:lsdException w:name="Dark List" w:uiPriority="70"/>
-    <w:lsdException w:name="Colorful Shading" w:uiPriority="71"/>
-    <w:lsdException w:name="Colorful List" w:uiPriority="72"/>
-    <w:lsdException w:name="Colorful Grid" w:uiPriority="73"/>
-    <w:lsdException w:name="Light Shading Accent 1" w:uiPriority="60"/>
-    <w:lsdException w:name="Light List Accent 1" w:uiPriority="61"/>
-    <w:lsdException w:name="Light Grid Accent 1" w:uiPriority="62"/>
-    <w:lsdException w:name="Medium Shading 1 Accent 1" w:uiPriority="63"/>
-    <w:lsdException w:name="Medium Shading 2 Accent 1" w:uiPriority="64"/>
-    <w:lsdException w:name="Medium List 1 Accent 1" w:uiPriority="65"/>
-    <w:lsdException w:name="Revision" w:semiHidden="1"/>
-    <w:lsdException w:name="List Paragraph" w:uiPriority="34" w:qFormat="1"/>
-    <w:lsdException w:name="Quote" w:uiPriority="29" w:qFormat="1"/>
-    <w:lsdException w:name="Intense Quote" w:uiPriority="30" w:qFormat="1"/>
-    <w:lsdException w:name="Medium List 2 Accent 1" w:uiPriority="66"/>
-    <w:lsdException w:name="Medium Grid 1 Accent 1" w:uiPriority="67"/>
-    <w:lsdException w:name="Medium Grid 2 Accent 1" w:uiPriority="68"/>
-    <w:lsdException w:name="Medium Grid 3 Accent 1" w:uiPriority="69"/>
-    <w:lsdException w:name="Dark List Accent 1" w:uiPriority="70"/>
-    <w:lsdException w:name="Colorful Shading Accent 1" w:uiPriority="71"/>
-    <w:lsdException w:name="Colorful List Accent 1" w:uiPriority="72"/>
-    <w:lsdException w:name="Colorful Grid Accent 1" w:uiPriority="73"/>
-    <w:lsdException w:name="Light Shading Accent 2" w:uiPriority="60"/>
-    <w:lsdException w:name="Light List Accent 2" w:uiPriority="61"/>
-    <w:lsdException w:name="Light Grid Accent 2" w:uiPriority="62"/>
-    <w:lsdException w:name="Medium Shading 1 Accent 2" w:uiPriority="63"/>
-    <w:lsdException w:name="Medium Shading 2 Accent 2" w:uiPriority="64"/>
-    <w:lsdException w:name="Medium List 1 Accent 2" w:uiPriority="65"/>
-    <w:lsdException w:name="Medium List 2 Accent 2" w:uiPriority="66"/>
-    <w:lsdException w:name="Medium Grid 1 Accent 2" w:uiPriority="67"/>
-    <w:lsdException w:name="Medium Grid 2 Accent 2" w:uiPriority="68"/>
-    <w:lsdException w:name="Medium Grid 3 Accent 2" w:uiPriority="69"/>
-    <w:lsdException w:name="Dark List Accent 2" w:uiPriority="70"/>
-    <w:lsdException w:name="Colorful Shading Accent 2" w:uiPriority="71"/>
-    <w:lsdException w:name="Colorful List Accent 2" w:uiPriority="72"/>
-    <w:lsdException w:name="Colorful Grid Accent 2" w:uiPriority="73"/>
-    <w:lsdException w:name="Light Shading Accent 3" w:uiPriority="60"/>
-    <w:lsdException w:name="Light List Accent 3" w:uiPriority="61"/>
-    <w:lsdException w:name="Light Grid Accent 3" w:uiPriority="62"/>
-    <w:lsdException w:name="Medium Shading 1 Accent 3" w:uiPriority="63"/>
-    <w:lsdException w:name="Medium Shading 2 Accent 3" w:uiPriority="64"/>
-    <w:lsdException w:name="Medium List 1 Accent 3" w:uiPriority="65"/>
-    <w:lsdException w:name="Medium List 2 Accent 3" w:uiPriority="66"/>
-    <w:lsdException w:name="Medium Grid 1 Accent 3" w:uiPriority="67"/>
-    <w:lsdException w:name="Medium Grid 2 Accent 3" w:uiPriority="68"/>
-    <w:lsdException w:name="Medium Grid 3 Accent 3" w:uiPriority="69"/>
-    <w:lsdException w:name="Dark List Accent 3" w:uiPriority="70"/>
-    <w:lsdException w:name="Colorful Shading Accent 3" w:uiPriority="71"/>
-    <w:lsdException w:name="Colorful List Accent 3" w:uiPriority="72"/>
-    <w:lsdException w:name="Colorful Grid Accent 3" w:uiPriority="73"/>
-    <w:lsdException w:name="Light Shading Accent 4" w:uiPriority="60"/>
-    <w:lsdException w:name="Light List Accent 4" w:uiPriority="61"/>
-    <w:lsdException w:name="Light Grid Accent 4" w:uiPriority="62"/>
-    <w:lsdException w:name="Medium Shading 1 Accent 4" w:uiPriority="63"/>
-    <w:lsdException w:name="Medium Shading 2 Accent 4" w:uiPriority="64"/>
-    <w:lsdException w:name="Medium List 1 Accent 4" w:uiPriority="65"/>
-    <w:lsdException w:name="Medium List 2 Accent 4" w:uiPriority="66"/>
-    <w:lsdException w:name="Medium Grid 1 Accent 4" w:uiPriority="67"/>
-    <w:lsdException w:name="Medium Grid 2 Accent 4" w:uiPriority="68"/>
-    <w:lsdException w:name="Medium Grid 3 Accent 4" w:uiPriority="69"/>
-    <w:lsdException w:name="Dark List Accent 4" w:uiPriority="70"/>
-    <w:lsdException w:name="Colorful Shading Accent 4" w:uiPriority="71"/>
-    <w:lsdException w:name="Colorful List Accent 4" w:uiPriority="72"/>
-    <w:lsdException w:name="Colorful Grid Accent 4" w:uiPriority="73"/>
-    <w:lsdException w:name="Light Shading Accent 5" w:uiPriority="60"/>
-    <w:lsdException w:name="Light List Accent 5" w:uiPriority="61"/>
-    <w:lsdException w:name="Light Grid Accent 5" w:uiPriority="62"/>
-    <w:lsdException w:name="Medium Shading 1 Accent 5" w:uiPriority="63"/>
-    <w:lsdException w:name="Medium Shading 2 Accent 5" w:uiPriority="64"/>
-    <w:lsdException w:name="Medium List 1 Accent 5" w:uiPriority="65"/>
-    <w:lsdException w:name="Medium List 2 Accent 5" w:uiPriority="66"/>
-    <w:lsdException w:name="Medium Grid 1 Accent 5" w:uiPriority="67"/>
-    <w:lsdException w:name="Medium Grid 2 Accent 5" w:uiPriority="68"/>
-    <w:lsdException w:name="Medium Grid 3 Accent 5" w:uiPriority="69"/>
-    <w:lsdException w:name="Dark List Accent 5" w:uiPriority="70"/>
-    <w:lsdException w:name="Colorful Shading Accent 5" w:uiPriority="71"/>
-    <w:lsdException w:name="Colorful List Accent 5" w:uiPriority="72"/>
-    <w:lsdException w:name="Colorful Grid Accent 5" w:uiPriority="73"/>
-    <w:lsdException w:name="Light Shading Accent 6" w:uiPriority="60"/>
-    <w:lsdException w:name="Light List Accent 6" w:uiPriority="61"/>
-    <w:lsdException w:name="Light Grid Accent 6" w:uiPriority="62"/>
-    <w:lsdException w:name="Medium Shading 1 Accent 6" w:uiPriority="63"/>
-    <w:lsdException w:name="Medium Shading 2 Accent 6" w:uiPriority="64"/>
-    <w:lsdException w:name="Medium List 1 Accent 6" w:uiPriority="65"/>
-    <w:lsdException w:name="Medium List 2 Accent 6" w:uiPriority="66"/>
-    <w:lsdException w:name="Medium Grid 1 Accent 6" w:uiPriority="67"/>
-    <w:lsdException w:name="Medium Grid 2 Accent 6" w:uiPriority="68"/>
-    <w:lsdException w:name="Medium Grid 3 Accent 6" w:uiPriority="69"/>
-    <w:lsdException w:name="Dark List Accent 6" w:uiPriority="70"/>
-    <w:lsdException w:name="Colorful Shading Accent 6" w:uiPriority="71"/>
-    <w:lsdException w:name="Colorful List Accent 6" w:uiPriority="72"/>
-    <w:lsdException w:name="Colorful Grid Accent 6" w:uiPriority="73"/>
-    <w:lsdException w:name="Subtle Emphasis" w:uiPriority="19" w:qFormat="1"/>
-    <w:lsdException w:name="Intense Emphasis" w:uiPriority="21" w:qFormat="1"/>
-    <w:lsdException w:name="Subtle Reference" w:uiPriority="31" w:qFormat="1"/>
-    <w:lsdException w:name="Intense Reference" w:uiPriority="32" w:qFormat="1"/>
-    <w:lsdException w:name="Book Title" w:uiPriority="33" w:qFormat="1"/>
-    <w:lsdException w:name="Bibliography" w:semiHidden="1" w:uiPriority="37" w:unhideWhenUsed="1"/>
-    <w:lsdException w:name="TOC Heading" w:semiHidden="1" w:uiPriority="39" w:unhideWhenUsed="1" w:qFormat="1"/>
-    <w:lsdException w:name="Plain Table 1" w:uiPriority="41"/>
-    <w:lsdException w:name="Plain Table 2" w:uiPriority="42"/>
-    <w:lsdException w:name="Plain Table 3" w:uiPriority="43"/>
-    <w:lsdException w:name="Plain Table 4" w:uiPriority="44"/>
-    <w:lsdException w:name="Plain Table 5" w:uiPriority="45"/>
-    <w:lsdException w:name="Grid Table Light" w:uiPriority="40"/>
-    <w:lsdException w:name="Grid Table 1 Light" w:uiPriority="46"/>
-    <w:lsdException w:name="Grid Table 2" w:uiPriority="47"/>
-    <w:lsdException w:name="Grid Table 3" w:uiPriority="48"/>
-    <w:lsdException w:name="Grid Table 4" w:uiPriority="49"/>
-    <w:lsdException w:name="Grid Table 5 Dark" w:uiPriority="50"/>
-    <w:lsdException w:name="Grid Table 6 Colorful" w:uiPriority="51"/>
-    <w:lsdException w:name="Grid Table 7 Colorful" w:uiPriority="52"/>
-    <w:lsdException w:name="Grid Table 1 Light Accent 1" w:uiPriority="46"/>
-    <w:lsdException w:name="Grid Table 2 Accent 1" w:uiPriority="47"/>
-    <w:lsdException w:name="Grid Table 3 Accent 1" w:uiPriority="48"/>
-    <w:lsdException w:name="Grid Table 4 Accent 1" w:uiPriority="49"/>
-    <w:lsdException w:name="Grid Table 5 Dark Accent 1" w:uiPriority="50"/>
-    <w:lsdException w:name="Grid Table 6 Colorful Accent 1" w:uiPriority="51"/>
-    <w:lsdException w:name="Grid Table 7 Colorful Accent 1" w:uiPriority="52"/>
-    <w:lsdException w:name="Grid Table 1 Light Accent 2" w:uiPriority="46"/>
-    <w:lsdException w:name="Grid Table 2 Accent 2" w:uiPriority="47"/>
-    <w:lsdException w:name="Grid Table 3 Accent 2" w:uiPriority="48"/>
-    <w:lsdException w:name="Grid Table 4 Accent 2" w:uiPriority="49"/>
-    <w:lsdException w:name="Grid Table 5 Dark Accent 2" w:uiPriority="50"/>
-    <w:lsdException w:name="Grid Table 6 Colorful Accent 2" w:uiPriority="51"/>
-    <w:lsdException w:name="Grid Table 7 Colorful Accent 2" w:uiPriority="52"/>
-    <w:lsdException w:name="Grid Table 1 Light Accent 3" w:uiPriority="46"/>
-    <w:lsdException w:name="Grid Table 2 Accent 3" w:uiPriority="47"/>
-    <w:lsdException w:name="Grid Table 3 Accent 3" w:uiPriority="48"/>
-    <w:lsdException w:name="Grid Table 4 Accent 3" w:uiPriority="49"/>
-    <w:lsdException w:name="Grid Table 5 Dark Accent 3" w:uiPriority="50"/>
-    <w:lsdException w:name="Grid Table 6 Colorful Accent 3" w:uiPriority="51"/>
-    <w:lsdException w:name="Grid Table 7 Colorful Accent 3" w:uiPriority="52"/>
-    <w:lsdException w:name="Grid Table 1 Light Accent 4" w:uiPriority="46"/>
-    <w:lsdException w:name="Grid Table 2 Accent 4" w:uiPriority="47"/>
-    <w:lsdException w:name="Grid Table 3 Accent 4" w:uiPriority="48"/>
-    <w:lsdException w:name="Grid Table 4 Accent 4" w:uiPriority="49"/>
-    <w:lsdException w:name="Grid Table 5 Dark Accent 4" w:uiPriority="50"/>
-    <w:lsdException w:name="Grid Table 6 Colorful Accent 4" w:uiPriority="51"/>
-    <w:lsdException w:name="Grid Table 7 Colorful Accent 4" w:uiPriority="52"/>
-    <w:lsdException w:name="Grid Table 1 Light Accent 5" w:uiPriority="46"/>
-    <w:lsdException w:name="Grid Table 2 Accent 5" w:uiPriority="47"/>
-    <w:lsdException w:name="Grid Table 3 Accent 5" w:uiPriority="48"/>
-    <w:lsdException w:name="Grid Table 4 Accent 5" w:uiPriority="49"/>
-    <w:lsdException w:name="Grid Table 5 Dark Accent 5" w:uiPriority="50"/>
-    <w:lsdException w:name="Grid Table 6 Colorful Accent 5" w:uiPriority="51"/>
-    <w:lsdException w:name="Grid Table 7 Colorful Accent 5" w:uiPriority="52"/>
-    <w:lsdException w:name="Grid Table 1 Light Accent 6" w:uiPriority="46"/>
-    <w:lsdException w:name="Grid Table 2 Accent 6" w:uiPriority="47"/>
-    <w:lsdException w:name="Grid Table 3 Accent 6" w:uiPriority="48"/>
-    <w:lsdException w:name="Grid Table 4 Accent 6" w:uiPriority="49"/>
-    <w:lsdException w:name="Grid Table 5 Dark Accent 6" w:uiPriority="50"/>
-    <w:lsdException w:name="Grid Table 6 Colorful Accent 6" w:uiPriority="51"/>
-    <w:lsdException w:name="Grid Table 7 Colorful Accent 6" w:uiPriority="52"/>
-    <w:lsdException w:name="List Table 1 Light" w:uiPriority="46"/>
-    <w:lsdException w:name="List Table 2" w:uiPriority="47"/>
-    <w:lsdException w:name="List Table 3" w:uiPriority="48"/>
-    <w:lsdException w:name="List Table 4" w:uiPriority="49"/>
-    <w:lsdException w:name="List Table 5 Dark" w:uiPriority="50"/>
-    <w:lsdException w:name="List Table 6 Colorful" w:uiPriority="51"/>
-    <w:lsdException w:name="List Table 7 Colorful" w:uiPriority="52"/>
-    <w:lsdException w:name="List Table 1 Light Accent 1" w:uiPriority="46"/>
-    <w:lsdException w:name="List Table 2 Accent 1" w:uiPriority="47"/>
-    <w:lsdException w:name="List Table 3 Accent 1" w:uiPriority="48"/>
-    <w:lsdException w:name="List Table 4 Accent 1" w:uiPriority="49"/>
-    <w:lsdException w:name="List Table 5 Dark Accent 1" w:uiPriority="50"/>
-    <w:lsdException w:name="List Table 6 Colorful Accent 1" w:uiPriority="51"/>
-    <w:lsdException w:name="List Table 7 Colorful Accent 1" w:uiPriority="52"/>
-    <w:lsdException w:name="List Table 1 Light Accent 2" w:uiPriority="46"/>
-    <w:lsdException w:name="List Table 2 Accent 2" w:uiPriority="47"/>
-    <w:lsdException w:name="List Table 3 Accent 2" w:uiPriority="48"/>
-    <w:lsdException w:name="List Table 4 Accent 2" w:uiPriority="49"/>
-    <w:lsdException w:name="List Table 5 Dark Accent 2" w:uiPriority="50"/>
-    <w:lsdException w:name="List Table 6 Colorful Accent 2" w:uiPriority="51"/>
-    <w:lsdException w:name="List Table 7 Colorful Accent 2" w:uiPriority="52"/>
-    <w:lsdException w:name="List Table 1 Light Accent 3" w:uiPriority="46"/>
-    <w:lsdException w:name="List Table 2 Accent 3" w:uiPriority="47"/>
-    <w:lsdException w:name="List Table 3 Accent 3" w:uiPriority="48"/>
-    <w:lsdException w:name="List Table 4 Accent 3" w:uiPriority="49"/>
-    <w:lsdException w:name="List Table 5 Dark Accent 3" w:uiPriority="50"/>
-    <w:lsdException w:name="List Table 6 Colorful Accent 3" w:uiPriority="51"/>
-    <w:lsdException w:name="List Table 7 Colorful Accent 3" w:uiPriority="52"/>
-    <w:lsdException w:name="List Table 1 Light Accent 4" w:uiPriority="46"/>
-    <w:lsdException w:name="List Table 2 Accent 4" w:uiPriority="47"/>
-    <w:lsdException w:name="List Table 3 Accent 4" w:uiPriority="48"/>
-    <w:lsdException w:name="List Table 4 Accent 4" w:uiPriority="49"/>
-    <w:lsdException w:name="List Table 5 Dark Accent 4" w:uiPriority="50"/>
-    <w:lsdException w:name="List Table 6 Colorful Accent 4" w:uiPriority="51"/>
-    <w:lsdException w:name="List Table 7 Colorful Accent 4" w:uiPriority="52"/>
-    <w:lsdException w:name="List Table 1 Light Accent 5" w:uiPriority="46"/>
-    <w:lsdException w:name="List Table 2 Accent 5" w:uiPriority="47"/>
-    <w:lsdException w:name="List Table 3 Accent 5" w:uiPriority="48"/>
-    <w:lsdException w:name="List Table 4 Accent 5" w:uiPriority="49"/>
-    <w:lsdException w:name="List Table 5 Dark Accent 5" w:uiPriority="50"/>
-    <w:lsdException w:name="List Table 6 Colorful Accent 5" w:uiPriority="51"/>
-    <w:lsdException w:name="List Table 7 Colorful Accent 5" w:uiPriority="52"/>
-    <w:lsdException w:name="List Table 1 Light Accent 6" w:uiPriority="46"/>
-    <w:lsdException w:name="List Table 2 Accent 6" w:uiPriority="47"/>
-    <w:lsdException w:name="List Table 3 Accent 6" w:uiPriority="48"/>
-    <w:lsdException w:name="List Table 4 Accent 6" w:uiPriority="49"/>
-    <w:lsdException w:name="List Table 5 Dark Accent 6" w:uiPriority="50"/>
-    <w:lsdException w:name="List Table 6 Colorful Accent 6" w:uiPriority="51"/>
-    <w:lsdException w:name="List Table 7 Colorful Accent 6" w:uiPriority="52"/>
+  <w:latentStyles w:defLockedState="0" w:defUIPriority="99" w:defSemiHidden="1" w:defUnhideWhenUsed="1" w:defQFormat="0" w:count="267">
+    <w:lsdException w:name="Normal" w:semiHidden="0" w:uiPriority="0" w:unhideWhenUsed="0" w:qFormat="1"/>
+    <w:lsdException w:name="heading 1" w:semiHidden="0" w:uiPriority="9" w:unhideWhenUsed="0" w:qFormat="1"/>
+    <w:lsdException w:name="heading 2" w:uiPriority="9" w:qFormat="1"/>
+    <w:lsdException w:name="heading 3" w:uiPriority="9" w:qFormat="1"/>
+    <w:lsdException w:name="heading 4" w:uiPriority="9" w:qFormat="1"/>
+    <w:lsdException w:name="heading 5" w:uiPriority="9" w:qFormat="1"/>
+    <w:lsdException w:name="heading 6" w:uiPriority="9" w:qFormat="1"/>
+    <w:lsdException w:name="heading 7" w:uiPriority="9" w:qFormat="1"/>
+    <w:lsdException w:name="heading 8" w:uiPriority="9" w:qFormat="1"/>
+    <w:lsdException w:name="heading 9" w:uiPriority="9" w:qFormat="1"/>
+    <w:lsdException w:name="toc 1" w:uiPriority="39"/>
+    <w:lsdException w:name="toc 2" w:uiPriority="39"/>
+    <w:lsdException w:name="toc 3" w:uiPriority="39"/>
+    <w:lsdException w:name="toc 4" w:uiPriority="39"/>
+    <w:lsdException w:name="toc 5" w:uiPriority="39"/>
+    <w:lsdException w:name="toc 6" w:uiPriority="39"/>
+    <w:lsdException w:name="toc 7" w:uiPriority="39"/>
+    <w:lsdException w:name="toc 8" w:uiPriority="39"/>
+    <w:lsdException w:name="toc 9" w:uiPriority="39"/>
+    <w:lsdException w:name="caption" w:uiPriority="35" w:qFormat="1"/>
+    <w:lsdException w:name="Title" w:semiHidden="0" w:uiPriority="10" w:unhideWhenUsed="0" w:qFormat="1"/>
+    <w:lsdException w:name="Default Paragraph Font" w:uiPriority="1"/>
+    <w:lsdException w:name="Subtitle" w:semiHidden="0" w:uiPriority="11" w:unhideWhenUsed="0" w:qFormat="1"/>
+    <w:lsdException w:name="Strong" w:semiHidden="0" w:uiPriority="22" w:unhideWhenUsed="0" w:qFormat="1"/>
+    <w:lsdException w:name="Emphasis" w:semiHidden="0" w:uiPriority="20" w:unhideWhenUsed="0" w:qFormat="1"/>
+    <w:lsdException w:name="Table Grid" w:semiHidden="0" w:uiPriority="59" w:unhideWhenUsed="0"/>
+    <w:lsdException w:name="Placeholder Text" w:unhideWhenUsed="0"/>
+    <w:lsdException w:name="No Spacing" w:semiHidden="0" w:uiPriority="1" w:unhideWhenUsed="0" w:qFormat="1"/>
+    <w:lsdException w:name="Light Shading" w:semiHidden="0" w:uiPriority="60" w:unhideWhenUsed="0"/>
+    <w:lsdException w:name="Light List" w:semiHidden="0" w:uiPriority="61" w:unhideWhenUsed="0"/>
+    <w:lsdException w:name="Light Grid" w:semiHidden="0" w:uiPriority="62" w:unhideWhenUsed="0"/>
+    <w:lsdException w:name="Medium Shading 1" w:semiHidden="0" w:uiPriority="63" w:unhideWhenUsed="0"/>
+    <w:lsdException w:name="Medium Shading 2" w:semiHidden="0" w:uiPriority="64" w:unhideWhenUsed="0"/>
+    <w:lsdException w:name="Medium List 1" w:semiHidden="0" w:uiPriority="65" w:unhideWhenUsed="0"/>
+    <w:lsdException w:name="Medium List 2" w:semiHidden="0" w:uiPriority="66" w:unhideWhenUsed="0"/>
+    <w:lsdException w:name="Medium Grid 1" w:semiHidden="0" w:uiPriority="67" w:unhideWhenUsed="0"/>
+    <w:lsdException w:name="Medium Grid 2" w:semiHidden="0" w:uiPriority="68" w:unhideWhenUsed="0"/>
+    <w:lsdException w:name="Medium Grid 3" w:semiHidden="0" w:uiPriority="69" w:unhideWhenUsed="0"/>
+    <w:lsdException w:name="Dark List" w:semiHidden="0" w:uiPriority="70" w:unhideWhenUsed="0"/>
+    <w:lsdException w:name="Colorful Shading" w:semiHidden="0" w:uiPriority="71" w:unhideWhenUsed="0"/>
+    <w:lsdException w:name="Colorful List" w:semiHidden="0" w:uiPriority="72" w:unhideWhenUsed="0"/>
+    <w:lsdException w:name="Colorful Grid" w:semiHidden="0" w:uiPriority="73" w:unhideWhenUsed="0"/>
+    <w:lsdException w:name="Light Shading Accent 1" w:semiHidden="0" w:uiPriority="60" w:unhideWhenUsed="0"/>
+    <w:lsdException w:name="Light List Accent 1" w:semiHidden="0" w:uiPriority="61" w:unhideWhenUsed="0"/>
+    <w:lsdException w:name="Light Grid Accent 1" w:semiHidden="0" w:uiPriority="62" w:unhideWhenUsed="0"/>
+    <w:lsdException w:name="Medium Shading 1 Accent 1" w:semiHidden="0" w:uiPriority="63" w:unhideWhenUsed="0"/>
+    <w:lsdException w:name="Medium Shading 2 Accent 1" w:semiHidden="0" w:uiPriority="64" w:unhideWhenUsed="0"/>
+    <w:lsdException w:name="Medium List 1 Accent 1" w:semiHidden="0" w:uiPriority="65" w:unhideWhenUsed="0"/>
+    <w:lsdException w:name="Revision" w:unhideWhenUsed="0"/>
+    <w:lsdException w:name="List Paragraph" w:semiHidden="0" w:uiPriority="34" w:unhideWhenUsed="0" w:qFormat="1"/>
+    <w:lsdException w:name="Quote" w:semiHidden="0" w:uiPriority="29" w:unhideWhenUsed="0" w:qFormat="1"/>
+    <w:lsdException w:name="Intense Quote" w:semiHidden="0" w:uiPriority="30" w:unhideWhenUsed="0" w:qFormat="1"/>
+    <w:lsdException w:name="Medium List 2 Accent 1" w:semiHidden="0" w:uiPriority="66" w:unhideWhenUsed="0"/>
+    <w:lsdException w:name="Medium Grid 1 Accent 1" w:semiHidden="0" w:uiPriority="67" w:unhideWhenUsed="0"/>
+    <w:lsdException w:name="Medium Grid 2 Accent 1" w:semiHidden="0" w:uiPriority="68" w:unhideWhenUsed="0"/>
+    <w:lsdException w:name="Medium Grid 3 Accent 1" w:semiHidden="0" w:uiPriority="69" w:unhideWhenUsed="0"/>
+    <w:lsdException w:name="Dark List Accent 1" w:semiHidden="0" w:uiPriority="70" w:unhideWhenUsed="0"/>
+    <w:lsdException w:name="Colorful Shading Accent 1" w:semiHidden="0" w:uiPriority="71" w:unhideWhenUsed="0"/>
+    <w:lsdException w:name="Colorful List Accent 1" w:semiHidden="0" w:uiPriority="72" w:unhideWhenUsed="0"/>
+    <w:lsdException w:name="Colorful Grid Accent 1" w:semiHidden="0" w:uiPriority="73" w:unhideWhenUsed="0"/>
+    <w:lsdException w:name="Light Shading Accent 2" w:semiHidden="0" w:uiPriority="60" w:unhideWhenUsed="0"/>
+    <w:lsdException w:name="Light List Accent 2" w:semiHidden="0" w:uiPriority="61" w:unhideWhenUsed="0"/>
+    <w:lsdException w:name="Light Grid Accent 2" w:semiHidden="0" w:uiPriority="62" w:unhideWhenUsed="0"/>
+    <w:lsdException w:name="Medium Shading 1 Accent 2" w:semiHidden="0" w:uiPriority="63" w:unhideWhenUsed="0"/>
+    <w:lsdException w:name="Medium Shading 2 Accent 2" w:semiHidden="0" w:uiPriority="64" w:unhideWhenUsed="0"/>
+    <w:lsdException w:name="Medium List 1 Accent 2" w:semiHidden="0" w:uiPriority="65" w:unhideWhenUsed="0"/>
+    <w:lsdException w:name="Medium List 2 Accent 2" w:semiHidden="0" w:uiPriority="66" w:unhideWhenUsed="0"/>
+    <w:lsdException w:name="Medium Grid 1 Accent 2" w:semiHidden="0" w:uiPriority="67" w:unhideWhenUsed="0"/>
+    <w:lsdException w:name="Medium Grid 2 Accent 2" w:semiHidden="0" w:uiPriority="68" w:unhideWhenUsed="0"/>
+    <w:lsdException w:name="Medium Grid 3 Accent 2" w:semiHidden="0" w:uiPriority="69" w:unhideWhenUsed="0"/>
+    <w:lsdException w:name="Dark List Accent 2" w:semiHidden="0" w:uiPriority="70" w:unhideWhenUsed="0"/>
+    <w:lsdException w:name="Colorful Shading Accent 2" w:semiHidden="0" w:uiPriority="71" w:unhideWhenUsed="0"/>
+    <w:lsdException w:name="Colorful List Accent 2" w:semiHidden="0" w:uiPriority="72" w:unhideWhenUsed="0"/>
+    <w:lsdException w:name="Colorful Grid Accent 2" w:semiHidden="0" w:uiPriority="73" w:unhideWhenUsed="0"/>
+    <w:lsdException w:name="Light Shading Accent 3" w:semiHidden="0" w:uiPriority="60" w:unhideWhenUsed="0"/>
+    <w:lsdException w:name="Light List Accent 3" w:semiHidden="0" w:uiPriority="61" w:unhideWhenUsed="0"/>
+    <w:lsdException w:name="Light Grid Accent 3" w:semiHidden="0" w:uiPriority="62" w:unhideWhenUsed="0"/>
+    <w:lsdException w:name="Medium Shading 1 Accent 3" w:semiHidden="0" w:uiPriority="63" w:unhideWhenUsed="0"/>
+    <w:lsdException w:name="Medium Shading 2 Accent 3" w:semiHidden="0" w:uiPriority="64" w:unhideWhenUsed="0"/>
+    <w:lsdException w:name="Medium List 1 Accent 3" w:semiHidden="0" w:uiPriority="65" w:unhideWhenUsed="0"/>
+    <w:lsdException w:name="Medium List 2 Accent 3" w:semiHidden="0" w:uiPriority="66" w:unhideWhenUsed="0"/>
+    <w:lsdException w:name="Medium Grid 1 Accent 3" w:semiHidden="0" w:uiPriority="67" w:unhideWhenUsed="0"/>
+    <w:lsdException w:name="Medium Grid 2 Accent 3" w:semiHidden="0" w:uiPriority="68" w:unhideWhenUsed="0"/>
+    <w:lsdException w:name="Medium Grid 3 Accent 3" w:semiHidden="0" w:uiPriority="69" w:unhideWhenUsed="0"/>
+    <w:lsdException w:name="Dark List Accent 3" w:semiHidden="0" w:uiPriority="70" w:unhideWhenUsed="0"/>
+    <w:lsdException w:name="Colorful Shading Accent 3" w:semiHidden="0" w:uiPriority="71" w:unhideWhenUsed="0"/>
+    <w:lsdException w:name="Colorful List Accent 3" w:semiHidden="0" w:uiPriority="72" w:unhideWhenUsed="0"/>
+    <w:lsdException w:name="Colorful Grid Accent 3" w:semiHidden="0" w:uiPriority="73" w:unhideWhenUsed="0"/>
+    <w:lsdException w:name="Light Shading Accent 4" w:semiHidden="0" w:uiPriority="60" w:unhideWhenUsed="0"/>
+    <w:lsdException w:name="Light List Accent 4" w:semiHidden="0" w:uiPriority="61" w:unhideWhenUsed="0"/>
+    <w:lsdException w:name="Light Grid Accent 4" w:semiHidden="0" w:uiPriority="62" w:unhideWhenUsed="0"/>
+    <w:lsdException w:name="Medium Shading 1 Accent 4" w:semiHidden="0" w:uiPriority="63" w:unhideWhenUsed="0"/>
+    <w:lsdException w:name="Medium Shading 2 Accent 4" w:semiHidden="0" w:uiPriority="64" w:unhideWhenUsed="0"/>
+    <w:lsdException w:name="Medium List 1 Accent 4" w:semiHidden="0" w:uiPriority="65" w:unhideWhenUsed="0"/>
+    <w:lsdException w:name="Medium List 2 Accent 4" w:semiHidden="0" w:uiPriority="66" w:unhideWhenUsed="0"/>
+    <w:lsdException w:name="Medium Grid 1 Accent 4" w:semiHidden="0" w:uiPriority="67" w:unhideWhenUsed="0"/>
+    <w:lsdException w:name="Medium Grid 2 Accent 4" w:semiHidden="0" w:uiPriority="68" w:unhideWhenUsed="0"/>
+    <w:lsdException w:name="Medium Grid 3 Accent 4" w:semiHidden="0" w:uiPriority="69" w:unhideWhenUsed="0"/>
+    <w:lsdException w:name="Dark List Accent 4" w:semiHidden="0" w:uiPriority="70" w:unhideWhenUsed="0"/>
+    <w:lsdException w:name="Colorful Shading Accent 4" w:semiHidden="0" w:uiPriority="71" w:unhideWhenUsed="0"/>
+    <w:lsdException w:name="Colorful List Accent 4" w:semiHidden="0" w:uiPriority="72" w:unhideWhenUsed="0"/>
+    <w:lsdException w:name="Colorful Grid Accent 4" w:semiHidden="0" w:uiPriority="73" w:unhideWhenUsed="0"/>
+    <w:lsdException w:name="Light Shading Accent 5" w:semiHidden="0" w:uiPriority="60" w:unhideWhenUsed="0"/>
+    <w:lsdException w:name="Light List Accent 5" w:semiHidden="0" w:uiPriority="61" w:unhideWhenUsed="0"/>
+    <w:lsdException w:name="Light Grid Accent 5" w:semiHidden="0" w:uiPriority="62" w:unhideWhenUsed="0"/>
+    <w:lsdException w:name="Medium Shading 1 Accent 5" w:semiHidden="0" w:uiPriority="63" w:unhideWhenUsed="0"/>
+    <w:lsdException w:name="Medium Shading 2 Accent 5" w:semiHidden="0" w:uiPriority="64" w:unhideWhenUsed="0"/>
+    <w:lsdException w:name="Medium List 1 Accent 5" w:semiHidden="0" w:uiPriority="65" w:unhideWhenUsed="0"/>
+    <w:lsdException w:name="Medium List 2 Accent 5" w:semiHidden="0" w:uiPriority="66" w:unhideWhenUsed="0"/>
+    <w:lsdException w:name="Medium Grid 1 Accent 5" w:semiHidden="0" w:uiPriority="67" w:unhideWhenUsed="0"/>
+    <w:lsdException w:name="Medium Grid 2 Accent 5" w:semiHidden="0" w:uiPriority="68" w:unhideWhenUsed="0"/>
+    <w:lsdException w:name="Medium Grid 3 Accent 5" w:semiHidden="0" w:uiPriority="69" w:unhideWhenUsed="0"/>
+    <w:lsdException w:name="Dark List Accent 5" w:semiHidden="0" w:uiPriority="70" w:unhideWhenUsed="0"/>
+    <w:lsdException w:name="Colorful Shading Accent 5" w:semiHidden="0" w:uiPriority="71" w:unhideWhenUsed="0"/>
+    <w:lsdException w:name="Colorful List Accent 5" w:semiHidden="0" w:uiPriority="72" w:unhideWhenUsed="0"/>
+    <w:lsdException w:name="Colorful Grid Accent 5" w:semiHidden="0" w:uiPriority="73" w:unhideWhenUsed="0"/>
+    <w:lsdException w:name="Light Shading Accent 6" w:semiHidden="0" w:uiPriority="60" w:unhideWhenUsed="0"/>
+    <w:lsdException w:name="Light List Accent 6" w:semiHidden="0" w:uiPriority="61" w:unhideWhenUsed="0"/>
+    <w:lsdException w:name="Light Grid Accent 6" w:semiHidden="0" w:uiPriority="62" w:unhideWhenUsed="0"/>
+    <w:lsdException w:name="Medium Shading 1 Accent 6" w:semiHidden="0" w:uiPriority="63" w:unhideWhenUsed="0"/>
+    <w:lsdException w:name="Medium Shading 2 Accent 6" w:semiHidden="0" w:uiPriority="64" w:unhideWhenUsed="0"/>
+    <w:lsdException w:name="Medium List 1 Accent 6" w:semiHidden="0" w:uiPriority="65" w:unhideWhenUsed="0"/>
+    <w:lsdException w:name="Medium List 2 Accent 6" w:semiHidden="0" w:uiPriority="66" w:unhideWhenUsed="0"/>
+    <w:lsdException w:name="Medium Grid 1 Accent 6" w:semiHidden="0" w:uiPriority="67" w:unhideWhenUsed="0"/>
+    <w:lsdException w:name="Medium Grid 2 Accent 6" w:semiHidden="0" w:uiPriority="68" w:unhideWhenUsed="0"/>
+    <w:lsdException w:name="Medium Grid 3 Accent 6" w:semiHidden="0" w:uiPriority="69" w:unhideWhenUsed="0"/>
+    <w:lsdException w:name="Dark List Accent 6" w:semiHidden="0" w:uiPriority="70" w:unhideWhenUsed="0"/>
+    <w:lsdException w:name="Colorful Shading Accent 6" w:semiHidden="0" w:uiPriority="71" w:unhideWhenUsed="0"/>
+    <w:lsdException w:name="Colorful List Accent 6" w:semiHidden="0" w:uiPriority="72" w:unhideWhenUsed="0"/>
+    <w:lsdException w:name="Colorful Grid Accent 6" w:semiHidden="0" w:uiPriority="73" w:unhideWhenUsed="0"/>
+    <w:lsdException w:name="Subtle Emphasis" w:semiHidden="0" w:uiPriority="19" w:unhideWhenUsed="0" w:qFormat="1"/>
+    <w:lsdException w:name="Intense Emphasis" w:semiHidden="0" w:uiPriority="21" w:unhideWhenUsed="0" w:qFormat="1"/>
+    <w:lsdException w:name="Subtle Reference" w:semiHidden="0" w:uiPriority="31" w:unhideWhenUsed="0" w:qFormat="1"/>
+    <w:lsdException w:name="Intense Reference" w:semiHidden="0" w:uiPriority="32" w:unhideWhenUsed="0" w:qFormat="1"/>
+    <w:lsdException w:name="Book Title" w:semiHidden="0" w:uiPriority="33" w:unhideWhenUsed="0" w:qFormat="1"/>
+    <w:lsdException w:name="Bibliography" w:uiPriority="37"/>
+    <w:lsdException w:name="TOC Heading" w:uiPriority="39" w:qFormat="1"/>
+  </w:latentStyles>
+  <w:style w:type="paragraph" w:default="1" w:styleId="Standaard">
+    <w:name w:val="Normal"/>
+    <w:qFormat/>
+  </w:style>
+  <w:style w:type="paragraph" w:styleId="Kop1">
+    <w:name w:val="heading 1"/>
+    <w:basedOn w:val="Standaard"/>
+    <w:next w:val="Standaard"/>
+    <w:link w:val="Kop1Char"/>
+    <w:uiPriority w:val="9"/>
+    <w:qFormat/>
+    <w:rsid w:val="00E3791C"/>
+    <w:pPr>
+      <w:keepNext/>
+      <w:keepLines/>
+      <w:spacing w:before="480" w:after="0"/>
+      <w:outlineLvl w:val="0"/>
+    </w:pPr>
+    <w:rPr>
+      <w:rFonts w:asciiTheme="majorHAnsi" w:eastAsiaTheme="majorEastAsia" w:hAnsiTheme="majorHAnsi" w:cstheme="majorBidi"/>
+      <w:b/>
+      <w:bCs/>
+      <w:color w:val="365F91" w:themeColor="accent1" w:themeShade="BF"/>
+      <w:sz w:val="28"/>
+      <w:szCs w:val="28"/>
+    </w:rPr>
+  </w:style>
+  <w:style w:type="paragraph" w:styleId="Kop2">
+    <w:name w:val="heading 2"/>
+    <w:basedOn w:val="Standaard"/>
+    <w:next w:val="Standaard"/>
+    <w:link w:val="Kop2Char"/>
+    <w:uiPriority w:val="9"/>
+    <w:unhideWhenUsed/>
+    <w:qFormat/>
+    <w:rsid w:val="001817A0"/>
+    <w:pPr>
+      <w:keepNext/>
+      <w:keepLines/>
+      <w:spacing w:before="40" w:after="0"/>
+      <w:outlineLvl w:val="1"/>
+    </w:pPr>
+    <w:rPr>
+      <w:rFonts w:asciiTheme="majorHAnsi" w:eastAsiaTheme="majorEastAsia" w:hAnsiTheme="majorHAnsi" w:cstheme="majorBidi"/>
+      <w:color w:val="365F91" w:themeColor="accent1" w:themeShade="BF"/>
+      <w:sz w:val="26"/>
+      <w:szCs w:val="26"/>
+    </w:rPr>
+  </w:style>
+  <w:style w:type="character" w:default="1" w:styleId="Standaardalinea-lettertype">
+    <w:name w:val="Default Paragraph Font"/>
+    <w:uiPriority w:val="1"/>
+    <w:semiHidden/>
+    <w:unhideWhenUsed/>
+  </w:style>
+  <w:style w:type="table" w:default="1" w:styleId="Standaardtabel">
+    <w:name w:val="Normal Table"/>
+    <w:uiPriority w:val="99"/>
+    <w:semiHidden/>
+    <w:unhideWhenUsed/>
+    <w:tblPr>
+      <w:tblInd w:w="0" w:type="dxa"/>
+      <w:tblCellMar>
+        <w:top w:w="0" w:type="dxa"/>
+        <w:left w:w="108" w:type="dxa"/>
+        <w:bottom w:w="0" w:type="dxa"/>
+        <w:right w:w="108" w:type="dxa"/>
+      </w:tblCellMar>
+    </w:tblPr>
+  </w:style>
+  <w:style w:type="numbering" w:default="1" w:styleId="Geenlijst">
+    <w:name w:val="No List"/>
+    <w:uiPriority w:val="99"/>
+    <w:semiHidden/>
+    <w:unhideWhenUsed/>
+  </w:style>
+  <w:style w:type="paragraph" w:styleId="Koptekst">
+    <w:name w:val="header"/>
+    <w:basedOn w:val="Standaard"/>
+    <w:link w:val="KoptekstChar"/>
+    <w:uiPriority w:val="99"/>
+    <w:unhideWhenUsed/>
+    <w:rsid w:val="00E3791C"/>
+    <w:pPr>
+      <w:tabs>
+        <w:tab w:val="center" w:pos="4536"/>
+        <w:tab w:val="right" w:pos="9072"/>
+      </w:tabs>
+      <w:spacing w:after="0" w:line="240" w:lineRule="auto"/>
+    </w:pPr>
+  </w:style>
+  <w:style w:type="character" w:customStyle="1" w:styleId="KoptekstChar">
+    <w:name w:val="Koptekst Char"/>
+    <w:basedOn w:val="Standaardalinea-lettertype"/>
+    <w:link w:val="Koptekst"/>
+    <w:uiPriority w:val="99"/>
+    <w:rsid w:val="00E3791C"/>
+  </w:style>
+  <w:style w:type="paragraph" w:styleId="Voettekst">
+    <w:name w:val="footer"/>
+    <w:basedOn w:val="Standaard"/>
+    <w:link w:val="VoettekstChar"/>
+    <w:uiPriority w:val="99"/>
+    <w:unhideWhenUsed/>
+    <w:rsid w:val="00E3791C"/>
+    <w:pPr>
+      <w:tabs>
+        <w:tab w:val="center" w:pos="4536"/>
+        <w:tab w:val="right" w:pos="9072"/>
+      </w:tabs>
+      <w:spacing w:after="0" w:line="240" w:lineRule="auto"/>
+    </w:pPr>
+  </w:style>
+  <w:style w:type="character" w:customStyle="1" w:styleId="VoettekstChar">
+    <w:name w:val="Voettekst Char"/>
+    <w:basedOn w:val="Standaardalinea-lettertype"/>
+    <w:link w:val="Voettekst"/>
+    <w:uiPriority w:val="99"/>
+    <w:rsid w:val="00E3791C"/>
+  </w:style>
+  <w:style w:type="character" w:customStyle="1" w:styleId="Kop1Char">
+    <w:name w:val="Kop 1 Char"/>
+    <w:basedOn w:val="Standaardalinea-lettertype"/>
+    <w:link w:val="Kop1"/>
+    <w:uiPriority w:val="9"/>
+    <w:rsid w:val="00E3791C"/>
+    <w:rPr>
+      <w:rFonts w:asciiTheme="majorHAnsi" w:eastAsiaTheme="majorEastAsia" w:hAnsiTheme="majorHAnsi" w:cstheme="majorBidi"/>
+      <w:b/>
+      <w:bCs/>
+      <w:color w:val="365F91" w:themeColor="accent1" w:themeShade="BF"/>
+      <w:sz w:val="28"/>
+      <w:szCs w:val="28"/>
+    </w:rPr>
+  </w:style>
+  <w:style w:type="paragraph" w:styleId="Titel">
+    <w:name w:val="Title"/>
+    <w:basedOn w:val="Standaard"/>
+    <w:next w:val="Standaard"/>
+    <w:link w:val="TitelChar"/>
+    <w:uiPriority w:val="10"/>
+    <w:qFormat/>
+    <w:rsid w:val="00E3791C"/>
+    <w:pPr>
+      <w:pBdr>
+        <w:bottom w:val="single" w:sz="8" w:space="4" w:color="4F81BD" w:themeColor="accent1"/>
+      </w:pBdr>
+      <w:spacing w:after="300" w:line="240" w:lineRule="auto"/>
+      <w:contextualSpacing/>
+    </w:pPr>
+    <w:rPr>
+      <w:rFonts w:asciiTheme="majorHAnsi" w:eastAsiaTheme="majorEastAsia" w:hAnsiTheme="majorHAnsi" w:cstheme="majorBidi"/>
+      <w:color w:val="17365D" w:themeColor="text2" w:themeShade="BF"/>
+      <w:spacing w:val="5"/>
+      <w:kern w:val="28"/>
+      <w:sz w:val="52"/>
+      <w:szCs w:val="52"/>
+    </w:rPr>
+  </w:style>
+  <w:style w:type="character" w:customStyle="1" w:styleId="TitelChar">
+    <w:name w:val="Titel Char"/>
+    <w:basedOn w:val="Standaardalinea-lettertype"/>
+    <w:link w:val="Titel"/>
+    <w:uiPriority w:val="10"/>
+    <w:rsid w:val="00E3791C"/>
+    <w:rPr>
+      <w:rFonts w:asciiTheme="majorHAnsi" w:eastAsiaTheme="majorEastAsia" w:hAnsiTheme="majorHAnsi" w:cstheme="majorBidi"/>
+      <w:color w:val="17365D" w:themeColor="text2" w:themeShade="BF"/>
+      <w:spacing w:val="5"/>
+      <w:kern w:val="28"/>
+      <w:sz w:val="52"/>
+      <w:szCs w:val="52"/>
+    </w:rPr>
+  </w:style>
+  <w:style w:type="paragraph" w:styleId="Lijstalinea">
+    <w:name w:val="List Paragraph"/>
+    <w:basedOn w:val="Standaard"/>
+    <w:uiPriority w:val="34"/>
+    <w:qFormat/>
+    <w:rsid w:val="00E3791C"/>
+    <w:pPr>
+      <w:ind w:left="720"/>
+      <w:contextualSpacing/>
+    </w:pPr>
+  </w:style>
+  <w:style w:type="character" w:styleId="Subtielebenadrukking">
+    <w:name w:val="Subtle Emphasis"/>
+    <w:basedOn w:val="Standaardalinea-lettertype"/>
+    <w:uiPriority w:val="19"/>
+    <w:qFormat/>
+    <w:rsid w:val="00E3791C"/>
+    <w:rPr>
+      <w:i/>
+      <w:iCs/>
+      <w:color w:val="808080" w:themeColor="text1" w:themeTint="7F"/>
+    </w:rPr>
+  </w:style>
+  <w:style w:type="character" w:styleId="Nadruk">
+    <w:name w:val="Emphasis"/>
+    <w:basedOn w:val="Standaardalinea-lettertype"/>
+    <w:uiPriority w:val="20"/>
+    <w:qFormat/>
+    <w:rsid w:val="00E3791C"/>
+    <w:rPr>
+      <w:i/>
+      <w:iCs/>
+    </w:rPr>
+  </w:style>
+  <w:style w:type="character" w:styleId="Zwaar">
+    <w:name w:val="Strong"/>
+    <w:basedOn w:val="Standaardalinea-lettertype"/>
+    <w:uiPriority w:val="22"/>
+    <w:qFormat/>
+    <w:rsid w:val="00E3791C"/>
+    <w:rPr>
+      <w:b/>
+      <w:bCs/>
+    </w:rPr>
+  </w:style>
+  <w:style w:type="paragraph" w:styleId="Ondertitel">
+    <w:name w:val="Subtitle"/>
+    <w:basedOn w:val="Standaard"/>
+    <w:next w:val="Standaard"/>
+    <w:link w:val="OndertitelChar"/>
+    <w:uiPriority w:val="11"/>
+    <w:qFormat/>
+    <w:rsid w:val="00E3791C"/>
+    <w:pPr>
+      <w:numPr>
+        <w:ilvl w:val="1"/>
+      </w:numPr>
+    </w:pPr>
+    <w:rPr>
+      <w:rFonts w:asciiTheme="majorHAnsi" w:eastAsiaTheme="majorEastAsia" w:hAnsiTheme="majorHAnsi" w:cstheme="majorBidi"/>
+      <w:i/>
+      <w:iCs/>
+      <w:color w:val="4F81BD" w:themeColor="accent1"/>
+      <w:spacing w:val="15"/>
+      <w:sz w:val="24"/>
+      <w:szCs w:val="24"/>
+    </w:rPr>
+  </w:style>
+  <w:style w:type="character" w:customStyle="1" w:styleId="OndertitelChar">
+    <w:name w:val="Ondertitel Char"/>
+    <w:basedOn w:val="Standaardalinea-lettertype"/>
+    <w:link w:val="Ondertitel"/>
+    <w:uiPriority w:val="11"/>
+    <w:rsid w:val="00E3791C"/>
+    <w:rPr>
+      <w:rFonts w:asciiTheme="majorHAnsi" w:eastAsiaTheme="majorEastAsia" w:hAnsiTheme="majorHAnsi" w:cstheme="majorBidi"/>
+      <w:i/>
+      <w:iCs/>
+      <w:color w:val="4F81BD" w:themeColor="accent1"/>
+      <w:spacing w:val="15"/>
+      <w:sz w:val="24"/>
+      <w:szCs w:val="24"/>
+    </w:rPr>
+  </w:style>
+  <w:style w:type="paragraph" w:styleId="Ballontekst">
+    <w:name w:val="Balloon Text"/>
+    <w:basedOn w:val="Standaard"/>
+    <w:link w:val="BallontekstChar"/>
+    <w:uiPriority w:val="99"/>
+    <w:semiHidden/>
+    <w:unhideWhenUsed/>
+    <w:rsid w:val="00E3791C"/>
+    <w:pPr>
+      <w:spacing w:after="0" w:line="240" w:lineRule="auto"/>
+    </w:pPr>
+    <w:rPr>
+      <w:rFonts w:ascii="Tahoma" w:hAnsi="Tahoma" w:cs="Tahoma"/>
+      <w:sz w:val="16"/>
+      <w:szCs w:val="16"/>
+    </w:rPr>
+  </w:style>
+  <w:style w:type="character" w:customStyle="1" w:styleId="BallontekstChar">
+    <w:name w:val="Ballontekst Char"/>
+    <w:basedOn w:val="Standaardalinea-lettertype"/>
+    <w:link w:val="Ballontekst"/>
+    <w:uiPriority w:val="99"/>
+    <w:semiHidden/>
+    <w:rsid w:val="00E3791C"/>
+    <w:rPr>
+      <w:rFonts w:ascii="Tahoma" w:hAnsi="Tahoma" w:cs="Tahoma"/>
+      <w:sz w:val="16"/>
+      <w:szCs w:val="16"/>
+    </w:rPr>
+  </w:style>
+  <w:style w:type="table" w:styleId="Tabelraster">
+    <w:name w:val="Table Grid"/>
+    <w:basedOn w:val="Standaardtabel"/>
+    <w:uiPriority w:val="59"/>
+    <w:rsid w:val="0037108F"/>
+    <w:pPr>
+      <w:spacing w:after="0" w:line="240" w:lineRule="auto"/>
+    </w:pPr>
+    <w:tblPr>
+      <w:tblInd w:w="0" w:type="dxa"/>
+      <w:tblBorders>
+        <w:top w:val="single" w:sz="4" w:space="0" w:color="auto"/>
+        <w:left w:val="single" w:sz="4" w:space="0" w:color="auto"/>
+        <w:bottom w:val="single" w:sz="4" w:space="0" w:color="auto"/>
+        <w:right w:val="single" w:sz="4" w:space="0" w:color="auto"/>
+        <w:insideH w:val="single" w:sz="4" w:space="0" w:color="auto"/>
+        <w:insideV w:val="single" w:sz="4" w:space="0" w:color="auto"/>
+      </w:tblBorders>
+      <w:tblCellMar>
+        <w:top w:w="0" w:type="dxa"/>
+        <w:left w:w="108" w:type="dxa"/>
+        <w:bottom w:w="0" w:type="dxa"/>
+        <w:right w:w="108" w:type="dxa"/>
+      </w:tblCellMar>
+    </w:tblPr>
+  </w:style>
+  <w:style w:type="paragraph" w:styleId="Geenafstand">
+    <w:name w:val="No Spacing"/>
+    <w:uiPriority w:val="1"/>
+    <w:qFormat/>
+    <w:rsid w:val="005A780D"/>
+    <w:pPr>
+      <w:spacing w:after="0" w:line="240" w:lineRule="auto"/>
+    </w:pPr>
+  </w:style>
+  <w:style w:type="paragraph" w:styleId="Kopvaninhoudsopgave">
+    <w:name w:val="TOC Heading"/>
+    <w:basedOn w:val="Kop1"/>
+    <w:next w:val="Standaard"/>
+    <w:uiPriority w:val="39"/>
+    <w:unhideWhenUsed/>
+    <w:qFormat/>
+    <w:rsid w:val="001817A0"/>
+    <w:pPr>
+      <w:spacing w:before="240" w:line="259" w:lineRule="auto"/>
+      <w:outlineLvl w:val="9"/>
+    </w:pPr>
+    <w:rPr>
+      <w:b w:val="0"/>
+      <w:bCs w:val="0"/>
+      <w:sz w:val="32"/>
+      <w:szCs w:val="32"/>
+      <w:lang w:eastAsia="nl-NL"/>
+    </w:rPr>
+  </w:style>
+  <w:style w:type="character" w:customStyle="1" w:styleId="Kop2Char">
+    <w:name w:val="Kop 2 Char"/>
+    <w:basedOn w:val="Standaardalinea-lettertype"/>
+    <w:link w:val="Kop2"/>
+    <w:uiPriority w:val="9"/>
+    <w:rsid w:val="001817A0"/>
+    <w:rPr>
+      <w:rFonts w:asciiTheme="majorHAnsi" w:eastAsiaTheme="majorEastAsia" w:hAnsiTheme="majorHAnsi" w:cstheme="majorBidi"/>
+      <w:color w:val="365F91" w:themeColor="accent1" w:themeShade="BF"/>
+      <w:sz w:val="26"/>
+      <w:szCs w:val="26"/>
+    </w:rPr>
+  </w:style>
+  <w:style w:type="paragraph" w:styleId="Inhopg2">
+    <w:name w:val="toc 2"/>
+    <w:basedOn w:val="Standaard"/>
+    <w:next w:val="Standaard"/>
+    <w:autoRedefine/>
+    <w:uiPriority w:val="39"/>
+    <w:unhideWhenUsed/>
+    <w:rsid w:val="003B4B7B"/>
+    <w:pPr>
+      <w:spacing w:after="100"/>
+      <w:ind w:left="220"/>
+    </w:pPr>
+  </w:style>
+  <w:style w:type="character" w:styleId="Hyperlink">
+    <w:name w:val="Hyperlink"/>
+    <w:basedOn w:val="Standaardalinea-lettertype"/>
+    <w:uiPriority w:val="99"/>
+    <w:unhideWhenUsed/>
+    <w:rsid w:val="003B4B7B"/>
+    <w:rPr>
+      <w:color w:val="0000FF" w:themeColor="hyperlink"/>
+      <w:u w:val="single"/>
+    </w:rPr>
+  </w:style>
+</w:styles>
+</file>
+
+<file path=word/stylesWithEffects.xml><?xml version="1.0" encoding="utf-8"?>
+<w:styles xmlns:wpc="http://schemas.microsoft.com/office/word/2010/wordprocessingCanvas" xmlns:mc="http://schemas.openxmlformats.org/markup-compatibility/2006" xmlns:o="urn:schemas-microsoft-com:office:office" xmlns:r="http://schemas.openxmlformats.org/officeDocument/2006/relationships" xmlns:m="http://schemas.openxmlformats.org/officeDocument/2006/math" xmlns:v="urn:schemas-microsoft-com:vml" xmlns:wp14="http://schemas.microsoft.com/office/word/2010/wordprocessingDrawing" xmlns:wp="http://schemas.openxmlformats.org/drawingml/2006/wordprocessingDrawing" xmlns:w10="urn:schemas-microsoft-com:office:word" xmlns:w="http://schemas.openxmlformats.org/wordprocessingml/2006/main" xmlns:w14="http://schemas.microsoft.com/office/word/2010/wordml" xmlns:wpg="http://schemas.microsoft.com/office/word/2010/wordprocessingGroup" xmlns:wpi="http://schemas.microsoft.com/office/word/2010/wordprocessingInk" xmlns:wne="http://schemas.microsoft.com/office/word/2006/wordml" xmlns:wps="http://schemas.microsoft.com/office/word/2010/wordprocessingShape" mc:Ignorable="w14 wp14">
+  <w:docDefaults>
+    <w:rPrDefault>
+      <w:rPr>
+        <w:rFonts w:asciiTheme="minorHAnsi" w:eastAsiaTheme="minorHAnsi" w:hAnsiTheme="minorHAnsi" w:cstheme="minorBidi"/>
+        <w:sz w:val="22"/>
+        <w:szCs w:val="22"/>
+        <w:lang w:val="nl-NL" w:eastAsia="en-US" w:bidi="ar-SA"/>
+      </w:rPr>
+    </w:rPrDefault>
+    <w:pPrDefault>
+      <w:pPr>
+        <w:spacing w:after="200" w:line="276" w:lineRule="auto"/>
+      </w:pPr>
+    </w:pPrDefault>
+  </w:docDefaults>
+  <w:latentStyles w:defLockedState="0" w:defUIPriority="99" w:defSemiHidden="1" w:defUnhideWhenUsed="1" w:defQFormat="0" w:count="267">
+    <w:lsdException w:name="Normal" w:semiHidden="0" w:uiPriority="0" w:unhideWhenUsed="0" w:qFormat="1"/>
+    <w:lsdException w:name="heading 1" w:semiHidden="0" w:uiPriority="9" w:unhideWhenUsed="0" w:qFormat="1"/>
+    <w:lsdException w:name="heading 2" w:uiPriority="9" w:qFormat="1"/>
+    <w:lsdException w:name="heading 3" w:uiPriority="9" w:qFormat="1"/>
+    <w:lsdException w:name="heading 4" w:uiPriority="9" w:qFormat="1"/>
+    <w:lsdException w:name="heading 5" w:uiPriority="9" w:qFormat="1"/>
+    <w:lsdException w:name="heading 6" w:uiPriority="9" w:qFormat="1"/>
+    <w:lsdException w:name="heading 7" w:uiPriority="9" w:qFormat="1"/>
+    <w:lsdException w:name="heading 8" w:uiPriority="9" w:qFormat="1"/>
+    <w:lsdException w:name="heading 9" w:uiPriority="9" w:qFormat="1"/>
+    <w:lsdException w:name="toc 1" w:uiPriority="39"/>
+    <w:lsdException w:name="toc 2" w:uiPriority="39"/>
+    <w:lsdException w:name="toc 3" w:uiPriority="39"/>
+    <w:lsdException w:name="toc 4" w:uiPriority="39"/>
+    <w:lsdException w:name="toc 5" w:uiPriority="39"/>
+    <w:lsdException w:name="toc 6" w:uiPriority="39"/>
+    <w:lsdException w:name="toc 7" w:uiPriority="39"/>
+    <w:lsdException w:name="toc 8" w:uiPriority="39"/>
+    <w:lsdException w:name="toc 9" w:uiPriority="39"/>
+    <w:lsdException w:name="caption" w:uiPriority="35" w:qFormat="1"/>
+    <w:lsdException w:name="Title" w:semiHidden="0" w:uiPriority="10" w:unhideWhenUsed="0" w:qFormat="1"/>
+    <w:lsdException w:name="Default Paragraph Font" w:uiPriority="1"/>
+    <w:lsdException w:name="Subtitle" w:semiHidden="0" w:uiPriority="11" w:unhideWhenUsed="0" w:qFormat="1"/>
+    <w:lsdException w:name="Strong" w:semiHidden="0" w:uiPriority="22" w:unhideWhenUsed="0" w:qFormat="1"/>
+    <w:lsdException w:name="Emphasis" w:semiHidden="0" w:uiPriority="20" w:unhideWhenUsed="0" w:qFormat="1"/>
+    <w:lsdException w:name="Table Grid" w:semiHidden="0" w:uiPriority="59" w:unhideWhenUsed="0"/>
+    <w:lsdException w:name="Placeholder Text" w:unhideWhenUsed="0"/>
+    <w:lsdException w:name="No Spacing" w:semiHidden="0" w:uiPriority="1" w:unhideWhenUsed="0" w:qFormat="1"/>
+    <w:lsdException w:name="Light Shading" w:semiHidden="0" w:uiPriority="60" w:unhideWhenUsed="0"/>
+    <w:lsdException w:name="Light List" w:semiHidden="0" w:uiPriority="61" w:unhideWhenUsed="0"/>
+    <w:lsdException w:name="Light Grid" w:semiHidden="0" w:uiPriority="62" w:unhideWhenUsed="0"/>
+    <w:lsdException w:name="Medium Shading 1" w:semiHidden="0" w:uiPriority="63" w:unhideWhenUsed="0"/>
+    <w:lsdException w:name="Medium Shading 2" w:semiHidden="0" w:uiPriority="64" w:unhideWhenUsed="0"/>
+    <w:lsdException w:name="Medium List 1" w:semiHidden="0" w:uiPriority="65" w:unhideWhenUsed="0"/>
+    <w:lsdException w:name="Medium List 2" w:semiHidden="0" w:uiPriority="66" w:unhideWhenUsed="0"/>
+    <w:lsdException w:name="Medium Grid 1" w:semiHidden="0" w:uiPriority="67" w:unhideWhenUsed="0"/>
+    <w:lsdException w:name="Medium Grid 2" w:semiHidden="0" w:uiPriority="68" w:unhideWhenUsed="0"/>
+    <w:lsdException w:name="Medium Grid 3" w:semiHidden="0" w:uiPriority="69" w:unhideWhenUsed="0"/>
+    <w:lsdException w:name="Dark List" w:semiHidden="0" w:uiPriority="70" w:unhideWhenUsed="0"/>
+    <w:lsdException w:name="Colorful Shading" w:semiHidden="0" w:uiPriority="71" w:unhideWhenUsed="0"/>
+    <w:lsdException w:name="Colorful List" w:semiHidden="0" w:uiPriority="72" w:unhideWhenUsed="0"/>
+    <w:lsdException w:name="Colorful Grid" w:semiHidden="0" w:uiPriority="73" w:unhideWhenUsed="0"/>
+    <w:lsdException w:name="Light Shading Accent 1" w:semiHidden="0" w:uiPriority="60" w:unhideWhenUsed="0"/>
+    <w:lsdException w:name="Light List Accent 1" w:semiHidden="0" w:uiPriority="61" w:unhideWhenUsed="0"/>
+    <w:lsdException w:name="Light Grid Accent 1" w:semiHidden="0" w:uiPriority="62" w:unhideWhenUsed="0"/>
+    <w:lsdException w:name="Medium Shading 1 Accent 1" w:semiHidden="0" w:uiPriority="63" w:unhideWhenUsed="0"/>
+    <w:lsdException w:name="Medium Shading 2 Accent 1" w:semiHidden="0" w:uiPriority="64" w:unhideWhenUsed="0"/>
+    <w:lsdException w:name="Medium List 1 Accent 1" w:semiHidden="0" w:uiPriority="65" w:unhideWhenUsed="0"/>
+    <w:lsdException w:name="Revision" w:unhideWhenUsed="0"/>
+    <w:lsdException w:name="List Paragraph" w:semiHidden="0" w:uiPriority="34" w:unhideWhenUsed="0" w:qFormat="1"/>
+    <w:lsdException w:name="Quote" w:semiHidden="0" w:uiPriority="29" w:unhideWhenUsed="0" w:qFormat="1"/>
+    <w:lsdException w:name="Intense Quote" w:semiHidden="0" w:uiPriority="30" w:unhideWhenUsed="0" w:qFormat="1"/>
+    <w:lsdException w:name="Medium List 2 Accent 1" w:semiHidden="0" w:uiPriority="66" w:unhideWhenUsed="0"/>
+    <w:lsdException w:name="Medium Grid 1 Accent 1" w:semiHidden="0" w:uiPriority="67" w:unhideWhenUsed="0"/>
+    <w:lsdException w:name="Medium Grid 2 Accent 1" w:semiHidden="0" w:uiPriority="68" w:unhideWhenUsed="0"/>
+    <w:lsdException w:name="Medium Grid 3 Accent 1" w:semiHidden="0" w:uiPriority="69" w:unhideWhenUsed="0"/>
+    <w:lsdException w:name="Dark List Accent 1" w:semiHidden="0" w:uiPriority="70" w:unhideWhenUsed="0"/>
+    <w:lsdException w:name="Colorful Shading Accent 1" w:semiHidden="0" w:uiPriority="71" w:unhideWhenUsed="0"/>
+    <w:lsdException w:name="Colorful List Accent 1" w:semiHidden="0" w:uiPriority="72" w:unhideWhenUsed="0"/>
+    <w:lsdException w:name="Colorful Grid Accent 1" w:semiHidden="0" w:uiPriority="73" w:unhideWhenUsed="0"/>
+    <w:lsdException w:name="Light Shading Accent 2" w:semiHidden="0" w:uiPriority="60" w:unhideWhenUsed="0"/>
+    <w:lsdException w:name="Light List Accent 2" w:semiHidden="0" w:uiPriority="61" w:unhideWhenUsed="0"/>
+    <w:lsdException w:name="Light Grid Accent 2" w:semiHidden="0" w:uiPriority="62" w:unhideWhenUsed="0"/>
+    <w:lsdException w:name="Medium Shading 1 Accent 2" w:semiHidden="0" w:uiPriority="63" w:unhideWhenUsed="0"/>
+    <w:lsdException w:name="Medium Shading 2 Accent 2" w:semiHidden="0" w:uiPriority="64" w:unhideWhenUsed="0"/>
+    <w:lsdException w:name="Medium List 1 Accent 2" w:semiHidden="0" w:uiPriority="65" w:unhideWhenUsed="0"/>
+    <w:lsdException w:name="Medium List 2 Accent 2" w:semiHidden="0" w:uiPriority="66" w:unhideWhenUsed="0"/>
+    <w:lsdException w:name="Medium Grid 1 Accent 2" w:semiHidden="0" w:uiPriority="67" w:unhideWhenUsed="0"/>
+    <w:lsdException w:name="Medium Grid 2 Accent 2" w:semiHidden="0" w:uiPriority="68" w:unhideWhenUsed="0"/>
+    <w:lsdException w:name="Medium Grid 3 Accent 2" w:semiHidden="0" w:uiPriority="69" w:unhideWhenUsed="0"/>
+    <w:lsdException w:name="Dark List Accent 2" w:semiHidden="0" w:uiPriority="70" w:unhideWhenUsed="0"/>
+    <w:lsdException w:name="Colorful Shading Accent 2" w:semiHidden="0" w:uiPriority="71" w:unhideWhenUsed="0"/>
+    <w:lsdException w:name="Colorful List Accent 2" w:semiHidden="0" w:uiPriority="72" w:unhideWhenUsed="0"/>
+    <w:lsdException w:name="Colorful Grid Accent 2" w:semiHidden="0" w:uiPriority="73" w:unhideWhenUsed="0"/>
+    <w:lsdException w:name="Light Shading Accent 3" w:semiHidden="0" w:uiPriority="60" w:unhideWhenUsed="0"/>
+    <w:lsdException w:name="Light List Accent 3" w:semiHidden="0" w:uiPriority="61" w:unhideWhenUsed="0"/>
+    <w:lsdException w:name="Light Grid Accent 3" w:semiHidden="0" w:uiPriority="62" w:unhideWhenUsed="0"/>
+    <w:lsdException w:name="Medium Shading 1 Accent 3" w:semiHidden="0" w:uiPriority="63" w:unhideWhenUsed="0"/>
+    <w:lsdException w:name="Medium Shading 2 Accent 3" w:semiHidden="0" w:uiPriority="64" w:unhideWhenUsed="0"/>
+    <w:lsdException w:name="Medium List 1 Accent 3" w:semiHidden="0" w:uiPriority="65" w:unhideWhenUsed="0"/>
+    <w:lsdException w:name="Medium List 2 Accent 3" w:semiHidden="0" w:uiPriority="66" w:unhideWhenUsed="0"/>
+    <w:lsdException w:name="Medium Grid 1 Accent 3" w:semiHidden="0" w:uiPriority="67" w:unhideWhenUsed="0"/>
+    <w:lsdException w:name="Medium Grid 2 Accent 3" w:semiHidden="0" w:uiPriority="68" w:unhideWhenUsed="0"/>
+    <w:lsdException w:name="Medium Grid 3 Accent 3" w:semiHidden="0" w:uiPriority="69" w:unhideWhenUsed="0"/>
+    <w:lsdException w:name="Dark List Accent 3" w:semiHidden="0" w:uiPriority="70" w:unhideWhenUsed="0"/>
+    <w:lsdException w:name="Colorful Shading Accent 3" w:semiHidden="0" w:uiPriority="71" w:unhideWhenUsed="0"/>
+    <w:lsdException w:name="Colorful List Accent 3" w:semiHidden="0" w:uiPriority="72" w:unhideWhenUsed="0"/>
+    <w:lsdException w:name="Colorful Grid Accent 3" w:semiHidden="0" w:uiPriority="73" w:unhideWhenUsed="0"/>
+    <w:lsdException w:name="Light Shading Accent 4" w:semiHidden="0" w:uiPriority="60" w:unhideWhenUsed="0"/>
+    <w:lsdException w:name="Light List Accent 4" w:semiHidden="0" w:uiPriority="61" w:unhideWhenUsed="0"/>
+    <w:lsdException w:name="Light Grid Accent 4" w:semiHidden="0" w:uiPriority="62" w:unhideWhenUsed="0"/>
+    <w:lsdException w:name="Medium Shading 1 Accent 4" w:semiHidden="0" w:uiPriority="63" w:unhideWhenUsed="0"/>
+    <w:lsdException w:name="Medium Shading 2 Accent 4" w:semiHidden="0" w:uiPriority="64" w:unhideWhenUsed="0"/>
+    <w:lsdException w:name="Medium List 1 Accent 4" w:semiHidden="0" w:uiPriority="65" w:unhideWhenUsed="0"/>
+    <w:lsdException w:name="Medium List 2 Accent 4" w:semiHidden="0" w:uiPriority="66" w:unhideWhenUsed="0"/>
+    <w:lsdException w:name="Medium Grid 1 Accent 4" w:semiHidden="0" w:uiPriority="67" w:unhideWhenUsed="0"/>
+    <w:lsdException w:name="Medium Grid 2 Accent 4" w:semiHidden="0" w:uiPriority="68" w:unhideWhenUsed="0"/>
+    <w:lsdException w:name="Medium Grid 3 Accent 4" w:semiHidden="0" w:uiPriority="69" w:unhideWhenUsed="0"/>
+    <w:lsdException w:name="Dark List Accent 4" w:semiHidden="0" w:uiPriority="70" w:unhideWhenUsed="0"/>
+    <w:lsdException w:name="Colorful Shading Accent 4" w:semiHidden="0" w:uiPriority="71" w:unhideWhenUsed="0"/>
+    <w:lsdException w:name="Colorful List Accent 4" w:semiHidden="0" w:uiPriority="72" w:unhideWhenUsed="0"/>
+    <w:lsdException w:name="Colorful Grid Accent 4" w:semiHidden="0" w:uiPriority="73" w:unhideWhenUsed="0"/>
+    <w:lsdException w:name="Light Shading Accent 5" w:semiHidden="0" w:uiPriority="60" w:unhideWhenUsed="0"/>
+    <w:lsdException w:name="Light List Accent 5" w:semiHidden="0" w:uiPriority="61" w:unhideWhenUsed="0"/>
+    <w:lsdException w:name="Light Grid Accent 5" w:semiHidden="0" w:uiPriority="62" w:unhideWhenUsed="0"/>
+    <w:lsdException w:name="Medium Shading 1 Accent 5" w:semiHidden="0" w:uiPriority="63" w:unhideWhenUsed="0"/>
+    <w:lsdException w:name="Medium Shading 2 Accent 5" w:semiHidden="0" w:uiPriority="64" w:unhideWhenUsed="0"/>
+    <w:lsdException w:name="Medium List 1 Accent 5" w:semiHidden="0" w:uiPriority="65" w:unhideWhenUsed="0"/>
+    <w:lsdException w:name="Medium List 2 Accent 5" w:semiHidden="0" w:uiPriority="66" w:unhideWhenUsed="0"/>
+    <w:lsdException w:name="Medium Grid 1 Accent 5" w:semiHidden="0" w:uiPriority="67" w:unhideWhenUsed="0"/>
+    <w:lsdException w:name="Medium Grid 2 Accent 5" w:semiHidden="0" w:uiPriority="68" w:unhideWhenUsed="0"/>
+    <w:lsdException w:name="Medium Grid 3 Accent 5" w:semiHidden="0" w:uiPriority="69" w:unhideWhenUsed="0"/>
+    <w:lsdException w:name="Dark List Accent 5" w:semiHidden="0" w:uiPriority="70" w:unhideWhenUsed="0"/>
+    <w:lsdException w:name="Colorful Shading Accent 5" w:semiHidden="0" w:uiPriority="71" w:unhideWhenUsed="0"/>
+    <w:lsdException w:name="Colorful List Accent 5" w:semiHidden="0" w:uiPriority="72" w:unhideWhenUsed="0"/>
+    <w:lsdException w:name="Colorful Grid Accent 5" w:semiHidden="0" w:uiPriority="73" w:unhideWhenUsed="0"/>
+    <w:lsdException w:name="Light Shading Accent 6" w:semiHidden="0" w:uiPriority="60" w:unhideWhenUsed="0"/>
+    <w:lsdException w:name="Light List Accent 6" w:semiHidden="0" w:uiPriority="61" w:unhideWhenUsed="0"/>
+    <w:lsdException w:name="Light Grid Accent 6" w:semiHidden="0" w:uiPriority="62" w:unhideWhenUsed="0"/>
+    <w:lsdException w:name="Medium Shading 1 Accent 6" w:semiHidden="0" w:uiPriority="63" w:unhideWhenUsed="0"/>
+    <w:lsdException w:name="Medium Shading 2 Accent 6" w:semiHidden="0" w:uiPriority="64" w:unhideWhenUsed="0"/>
+    <w:lsdException w:name="Medium List 1 Accent 6" w:semiHidden="0" w:uiPriority="65" w:unhideWhenUsed="0"/>
+    <w:lsdException w:name="Medium List 2 Accent 6" w:semiHidden="0" w:uiPriority="66" w:unhideWhenUsed="0"/>
+    <w:lsdException w:name="Medium Grid 1 Accent 6" w:semiHidden="0" w:uiPriority="67" w:unhideWhenUsed="0"/>
+    <w:lsdException w:name="Medium Grid 2 Accent 6" w:semiHidden="0" w:uiPriority="68" w:unhideWhenUsed="0"/>
+    <w:lsdException w:name="Medium Grid 3 Accent 6" w:semiHidden="0" w:uiPriority="69" w:unhideWhenUsed="0"/>
+    <w:lsdException w:name="Dark List Accent 6" w:semiHidden="0" w:uiPriority="70" w:unhideWhenUsed="0"/>
+    <w:lsdException w:name="Colorful Shading Accent 6" w:semiHidden="0" w:uiPriority="71" w:unhideWhenUsed="0"/>
+    <w:lsdException w:name="Colorful List Accent 6" w:semiHidden="0" w:uiPriority="72" w:unhideWhenUsed="0"/>
+    <w:lsdException w:name="Colorful Grid Accent 6" w:semiHidden="0" w:uiPriority="73" w:unhideWhenUsed="0"/>
+    <w:lsdException w:name="Subtle Emphasis" w:semiHidden="0" w:uiPriority="19" w:unhideWhenUsed="0" w:qFormat="1"/>
+    <w:lsdException w:name="Intense Emphasis" w:semiHidden="0" w:uiPriority="21" w:unhideWhenUsed="0" w:qFormat="1"/>
+    <w:lsdException w:name="Subtle Reference" w:semiHidden="0" w:uiPriority="31" w:unhideWhenUsed="0" w:qFormat="1"/>
+    <w:lsdException w:name="Intense Reference" w:semiHidden="0" w:uiPriority="32" w:unhideWhenUsed="0" w:qFormat="1"/>
+    <w:lsdException w:name="Book Title" w:semiHidden="0" w:uiPriority="33" w:unhideWhenUsed="0" w:qFormat="1"/>
+    <w:lsdException w:name="Bibliography" w:uiPriority="37"/>
+    <w:lsdException w:name="TOC Heading" w:uiPriority="39" w:qFormat="1"/>
   </w:latentStyles>
   <w:style w:type="paragraph" w:default="1" w:styleId="Standaard">
     <w:name w:val="Normal"/>
@@ -2540,7 +3798,7 @@
 </file>
 
 <file path=customXml/itemProps1.xml><?xml version="1.0" encoding="utf-8"?>
-<ds:datastoreItem xmlns:ds="http://schemas.openxmlformats.org/officeDocument/2006/customXml" ds:itemID="{75DD8EDC-7A02-434D-9E31-DD374787F9C1}">
+<ds:datastoreItem xmlns:ds="http://schemas.openxmlformats.org/officeDocument/2006/customXml" ds:itemID="{FFF76F01-AA48-4400-AE5B-CF78256EBAFD}">
   <ds:schemaRefs>
     <ds:schemaRef ds:uri="http://schemas.openxmlformats.org/officeDocument/2006/bibliography"/>
   </ds:schemaRefs>

</xml_diff>

<commit_message>
Plan van aanpak aangepast. (Doelstellingen)
</commit_message>
<xml_diff>
--- a/documenten/vrijdag-plan-van-aanpak.docx
+++ b/documenten/vrijdag-plan-van-aanpak.docx
@@ -1,6 +1,6 @@
 
 <file path=word/document.xml><?xml version="1.0" encoding="utf-8"?>
-<w:document xmlns:wpc="http://schemas.microsoft.com/office/word/2010/wordprocessingCanvas" xmlns:mc="http://schemas.openxmlformats.org/markup-compatibility/2006" xmlns:o="urn:schemas-microsoft-com:office:office" xmlns:r="http://schemas.openxmlformats.org/officeDocument/2006/relationships" xmlns:m="http://schemas.openxmlformats.org/officeDocument/2006/math" xmlns:v="urn:schemas-microsoft-com:vml" xmlns:wp14="http://schemas.microsoft.com/office/word/2010/wordprocessingDrawing" xmlns:wp="http://schemas.openxmlformats.org/drawingml/2006/wordprocessingDrawing" xmlns:w10="urn:schemas-microsoft-com:office:word" xmlns:w="http://schemas.openxmlformats.org/wordprocessingml/2006/main" xmlns:w14="http://schemas.microsoft.com/office/word/2010/wordml" xmlns:wpg="http://schemas.microsoft.com/office/word/2010/wordprocessingGroup" xmlns:wpi="http://schemas.microsoft.com/office/word/2010/wordprocessingInk" xmlns:wne="http://schemas.microsoft.com/office/word/2006/wordml" xmlns:wps="http://schemas.microsoft.com/office/word/2010/wordprocessingShape" mc:Ignorable="w14 wp14">
+<w:document xmlns:wpc="http://schemas.microsoft.com/office/word/2010/wordprocessingCanvas" xmlns:mc="http://schemas.openxmlformats.org/markup-compatibility/2006" xmlns:o="urn:schemas-microsoft-com:office:office" xmlns:r="http://schemas.openxmlformats.org/officeDocument/2006/relationships" xmlns:m="http://schemas.openxmlformats.org/officeDocument/2006/math" xmlns:v="urn:schemas-microsoft-com:vml" xmlns:wp14="http://schemas.microsoft.com/office/word/2010/wordprocessingDrawing" xmlns:wp="http://schemas.openxmlformats.org/drawingml/2006/wordprocessingDrawing" xmlns:w10="urn:schemas-microsoft-com:office:word" xmlns:w="http://schemas.openxmlformats.org/wordprocessingml/2006/main" xmlns:w14="http://schemas.microsoft.com/office/word/2010/wordml" xmlns:w15="http://schemas.microsoft.com/office/word/2012/wordml" xmlns:wpg="http://schemas.microsoft.com/office/word/2010/wordprocessingGroup" xmlns:wpi="http://schemas.microsoft.com/office/word/2010/wordprocessingInk" xmlns:wne="http://schemas.microsoft.com/office/word/2006/wordml" xmlns:wps="http://schemas.microsoft.com/office/word/2010/wordprocessingShape" mc:Ignorable="w14 w15 wp14">
   <w:body>
     <w:p>
       <w:pPr>
@@ -103,7 +103,7 @@
                     <pic:cNvPicPr/>
                   </pic:nvPicPr>
                   <pic:blipFill>
-                    <a:blip r:embed="rId9">
+                    <a:blip r:embed="rId8">
                       <a:extLst>
                         <a:ext uri="{28A0092B-C50C-407E-A947-70E740481C1C}">
                           <a14:useLocalDpi xmlns:a14="http://schemas.microsoft.com/office/drawing/2010/main" val="0"/>
@@ -245,7 +245,7 @@
                     <pic:cNvPicPr/>
                   </pic:nvPicPr>
                   <pic:blipFill>
-                    <a:blip r:embed="rId9">
+                    <a:blip r:embed="rId8">
                       <a:extLst>
                         <a:ext uri="{28A0092B-C50C-407E-A947-70E740481C1C}">
                           <a14:useLocalDpi xmlns:a14="http://schemas.microsoft.com/office/drawing/2010/main" val="0"/>
@@ -377,6 +377,8 @@
       <w:sdtPr>
         <w:rPr>
           <w:rFonts w:asciiTheme="minorHAnsi" w:eastAsiaTheme="minorHAnsi" w:hAnsiTheme="minorHAnsi" w:cstheme="minorBidi"/>
+          <w:b/>
+          <w:bCs/>
           <w:color w:val="auto"/>
           <w:sz w:val="22"/>
           <w:szCs w:val="22"/>
@@ -388,12 +390,7 @@
           <w:docPartUnique/>
         </w:docPartObj>
       </w:sdtPr>
-      <w:sdtEndPr>
-        <w:rPr>
-          <w:b/>
-          <w:bCs/>
-        </w:rPr>
-      </w:sdtEndPr>
+      <w:sdtEndPr/>
       <w:sdtContent>
         <w:p>
           <w:pPr>
@@ -945,7 +942,31 @@
           <w:sz w:val="24"/>
           <w:szCs w:val="24"/>
         </w:rPr>
-        <w:t xml:space="preserve">De doelstellingen die wij voor dit project willen bereiken zijn dat er een applicatie komt die users uitslagen kan laten bepalen voor de komende </w:t>
+        <w:t xml:space="preserve">De doelstellingen die wij voor dit project willen bereiken zijn dat er een </w:t>
+      </w:r>
+      <w:r>
+        <w:rPr>
+          <w:rFonts w:cs="Arial"/>
+          <w:sz w:val="24"/>
+          <w:szCs w:val="24"/>
+        </w:rPr>
+        <w:t>web</w:t>
+      </w:r>
+      <w:r>
+        <w:rPr>
+          <w:rFonts w:cs="Arial"/>
+          <w:sz w:val="24"/>
+          <w:szCs w:val="24"/>
+        </w:rPr>
+        <w:t xml:space="preserve"> applicatie</w:t>
+      </w:r>
+      <w:r>
+        <w:rPr>
+          <w:rFonts w:cs="Arial"/>
+          <w:sz w:val="24"/>
+          <w:szCs w:val="24"/>
+        </w:rPr>
+        <w:t xml:space="preserve"> komt die users uitslagen kan laten bepalen voor de komende </w:t>
       </w:r>
       <w:r>
         <w:rPr>
@@ -993,113 +1014,16 @@
           <w:sz w:val="24"/>
           <w:szCs w:val="24"/>
         </w:rPr>
-        <w:t xml:space="preserve"> Voordat deze wedstrijden gespeeld worden kunnen </w:t>
-      </w:r>
-      <w:r>
-        <w:rPr>
-          <w:rFonts w:cs="Arial"/>
-          <w:sz w:val="24"/>
-          <w:szCs w:val="24"/>
-        </w:rPr>
-        <w:t>gebruikers</w:t>
-      </w:r>
-      <w:r>
-        <w:rPr>
-          <w:rFonts w:cs="Arial"/>
-          <w:sz w:val="24"/>
-          <w:szCs w:val="24"/>
-        </w:rPr>
-        <w:t xml:space="preserve"> inloggen in deze </w:t>
-      </w:r>
-      <w:proofErr w:type="spellStart"/>
-      <w:r>
-        <w:rPr>
-          <w:rFonts w:cs="Arial"/>
-          <w:sz w:val="24"/>
-          <w:szCs w:val="24"/>
-        </w:rPr>
-        <w:t>web</w:t>
-      </w:r>
-      <w:r>
-        <w:rPr>
-          <w:rFonts w:cs="Arial"/>
-          <w:sz w:val="24"/>
-          <w:szCs w:val="24"/>
-        </w:rPr>
-        <w:t>applicatie</w:t>
-      </w:r>
-      <w:proofErr w:type="spellEnd"/>
-      <w:r>
-        <w:rPr>
-          <w:rFonts w:cs="Arial"/>
-          <w:sz w:val="24"/>
-          <w:szCs w:val="24"/>
-        </w:rPr>
-        <w:t>,</w:t>
-      </w:r>
-      <w:r>
-        <w:rPr>
-          <w:rFonts w:cs="Arial"/>
-          <w:sz w:val="24"/>
-          <w:szCs w:val="24"/>
-        </w:rPr>
-        <w:t xml:space="preserve"> waarbij daarna de </w:t>
-      </w:r>
-      <w:r>
-        <w:rPr>
-          <w:rFonts w:cs="Arial"/>
-          <w:sz w:val="24"/>
-          <w:szCs w:val="24"/>
-        </w:rPr>
-        <w:t>gebruiker</w:t>
-      </w:r>
-      <w:r>
-        <w:rPr>
-          <w:rFonts w:cs="Arial"/>
-          <w:sz w:val="24"/>
-          <w:szCs w:val="24"/>
-        </w:rPr>
-        <w:t xml:space="preserve"> de uitslagen kunnen </w:t>
-      </w:r>
-      <w:r>
-        <w:rPr>
-          <w:rFonts w:cs="Arial"/>
-          <w:sz w:val="24"/>
-          <w:szCs w:val="24"/>
-        </w:rPr>
-        <w:t>proberen te voorspellen</w:t>
-      </w:r>
-      <w:r>
-        <w:rPr>
-          <w:rFonts w:cs="Arial"/>
-          <w:sz w:val="24"/>
-          <w:szCs w:val="24"/>
-        </w:rPr>
-        <w:t xml:space="preserve"> voor </w:t>
-      </w:r>
-      <w:r>
-        <w:rPr>
-          <w:rFonts w:cs="Arial"/>
-          <w:sz w:val="24"/>
-          <w:szCs w:val="24"/>
-        </w:rPr>
-        <w:t>de</w:t>
-      </w:r>
-      <w:r>
-        <w:rPr>
-          <w:rFonts w:cs="Arial"/>
-          <w:sz w:val="24"/>
-          <w:szCs w:val="24"/>
-        </w:rPr>
-        <w:t xml:space="preserve"> wedstrijden</w:t>
-      </w:r>
-      <w:r>
-        <w:rPr>
-          <w:rFonts w:cs="Arial"/>
-          <w:sz w:val="24"/>
-          <w:szCs w:val="24"/>
-        </w:rPr>
-        <w:t>.</w:t>
+        <w:t xml:space="preserve"> In de web applicatie moet dan komen te staan welke teams hebben gewonnen/verloren, welke speler de meeste goals heeft gemaakt</w:t>
+      </w:r>
+      <w:r>
+        <w:rPr>
+          <w:rFonts w:cs="Arial"/>
+          <w:sz w:val="24"/>
+          <w:szCs w:val="24"/>
+        </w:rPr>
+        <w:br/>
+        <w:t>en andere statistieken met betrekking tot het zaalvoetvoetbal toernooi.</w:t>
       </w:r>
       <w:r>
         <w:rPr>
@@ -1368,14 +1292,7 @@
           <w:sz w:val="24"/>
           <w:szCs w:val="24"/>
         </w:rPr>
-        <w:t>Prototype schermen</w:t>
-      </w:r>
-      <w:r>
-        <w:rPr>
-          <w:sz w:val="24"/>
-          <w:szCs w:val="24"/>
-        </w:rPr>
-        <w:t xml:space="preserve"> (</w:t>
+        <w:t>Prototype schermen (</w:t>
       </w:r>
       <w:proofErr w:type="spellStart"/>
       <w:r>
@@ -1440,17 +1357,22 @@
           <w:sz w:val="24"/>
           <w:szCs w:val="24"/>
         </w:rPr>
-        <w:t xml:space="preserve">Juist werkende </w:t>
-      </w:r>
-      <w:proofErr w:type="spellStart"/>
-      <w:r>
-        <w:rPr>
-          <w:sz w:val="24"/>
-          <w:szCs w:val="24"/>
-        </w:rPr>
-        <w:t>webapplicatie</w:t>
-      </w:r>
-      <w:proofErr w:type="spellEnd"/>
+        <w:t>Juist werkende web</w:t>
+      </w:r>
+      <w:r>
+        <w:rPr>
+          <w:sz w:val="24"/>
+          <w:szCs w:val="24"/>
+        </w:rPr>
+        <w:t xml:space="preserve"> </w:t>
+      </w:r>
+      <w:r>
+        <w:rPr>
+          <w:sz w:val="24"/>
+          <w:szCs w:val="24"/>
+        </w:rPr>
+        <w:t>applicatie</w:t>
+      </w:r>
     </w:p>
     <w:p>
       <w:pPr>
@@ -1559,18 +1481,16 @@
           <w:sz w:val="24"/>
           <w:szCs w:val="24"/>
         </w:rPr>
-        <w:t xml:space="preserve">Op deze manier wordt de hoge kwaliteit </w:t>
-      </w:r>
-      <w:proofErr w:type="spellStart"/>
-      <w:r>
-        <w:rPr>
-          <w:rFonts w:cs="Arial"/>
-          <w:sz w:val="24"/>
-          <w:szCs w:val="24"/>
-        </w:rPr>
-        <w:t>gewaarborgt</w:t>
-      </w:r>
-      <w:proofErr w:type="spellEnd"/>
+        <w:t>Op deze manier wordt de hoge kwaliteit</w:t>
+      </w:r>
+      <w:r>
+        <w:rPr>
+          <w:rFonts w:cs="Arial"/>
+          <w:sz w:val="24"/>
+          <w:szCs w:val="24"/>
+        </w:rPr>
+        <w:t xml:space="preserve"> gewaarborgd</w:t>
+      </w:r>
       <w:r>
         <w:rPr>
           <w:rFonts w:cs="Arial"/>
@@ -1625,18 +1545,24 @@
           <w:sz w:val="24"/>
           <w:szCs w:val="24"/>
         </w:rPr>
-        <w:t xml:space="preserve">de </w:t>
-      </w:r>
-      <w:proofErr w:type="spellStart"/>
-      <w:r>
-        <w:rPr>
-          <w:rFonts w:cs="Arial"/>
-          <w:sz w:val="24"/>
-          <w:szCs w:val="24"/>
-        </w:rPr>
-        <w:t>webapplicatie</w:t>
-      </w:r>
-      <w:proofErr w:type="spellEnd"/>
+        <w:t>de web</w:t>
+      </w:r>
+      <w:r>
+        <w:rPr>
+          <w:rFonts w:cs="Arial"/>
+          <w:sz w:val="24"/>
+          <w:szCs w:val="24"/>
+        </w:rPr>
+        <w:t xml:space="preserve"> </w:t>
+      </w:r>
+      <w:r>
+        <w:rPr>
+          <w:rFonts w:cs="Arial"/>
+          <w:sz w:val="24"/>
+          <w:szCs w:val="24"/>
+        </w:rPr>
+        <w:t>applicatie</w:t>
+      </w:r>
       <w:r>
         <w:rPr>
           <w:rFonts w:cs="Arial"/>
@@ -1703,23 +1629,21 @@
           <w:sz w:val="24"/>
           <w:szCs w:val="24"/>
         </w:rPr>
-        <w:t xml:space="preserve">praken en planning niet nakomen, betreft de </w:t>
-      </w:r>
-      <w:proofErr w:type="spellStart"/>
-      <w:r>
-        <w:rPr>
-          <w:sz w:val="24"/>
-          <w:szCs w:val="24"/>
-        </w:rPr>
-        <w:t>webapplicatie</w:t>
-      </w:r>
-      <w:proofErr w:type="spellEnd"/>
-      <w:r>
-        <w:rPr>
-          <w:sz w:val="24"/>
-          <w:szCs w:val="24"/>
-        </w:rPr>
-        <w:t xml:space="preserve"> en/of projectleden.</w:t>
+        <w:t>praken en planning niet nakomen, betreft de web</w:t>
+      </w:r>
+      <w:r>
+        <w:rPr>
+          <w:sz w:val="24"/>
+          <w:szCs w:val="24"/>
+        </w:rPr>
+        <w:t xml:space="preserve"> </w:t>
+      </w:r>
+      <w:r>
+        <w:rPr>
+          <w:sz w:val="24"/>
+          <w:szCs w:val="24"/>
+        </w:rPr>
+        <w:t>applicatie en/of projectleden.</w:t>
       </w:r>
       <w:r>
         <w:rPr>
@@ -1733,23 +1657,21 @@
           <w:sz w:val="24"/>
           <w:szCs w:val="24"/>
         </w:rPr>
-        <w:t xml:space="preserve">Niet op tijd klaar zijn met de </w:t>
-      </w:r>
-      <w:proofErr w:type="spellStart"/>
-      <w:r>
-        <w:rPr>
-          <w:sz w:val="24"/>
-          <w:szCs w:val="24"/>
-        </w:rPr>
-        <w:t>webapplicatie</w:t>
-      </w:r>
-      <w:proofErr w:type="spellEnd"/>
-      <w:r>
-        <w:rPr>
-          <w:sz w:val="24"/>
-          <w:szCs w:val="24"/>
-        </w:rPr>
-        <w:t>.</w:t>
+        <w:t>Niet op tijd klaar zijn met de web</w:t>
+      </w:r>
+      <w:r>
+        <w:rPr>
+          <w:sz w:val="24"/>
+          <w:szCs w:val="24"/>
+        </w:rPr>
+        <w:t xml:space="preserve"> </w:t>
+      </w:r>
+      <w:r>
+        <w:rPr>
+          <w:sz w:val="24"/>
+          <w:szCs w:val="24"/>
+        </w:rPr>
+        <w:t>applicatie.</w:t>
       </w:r>
       <w:r>
         <w:rPr>
@@ -1779,14 +1701,7 @@
           <w:sz w:val="24"/>
           <w:szCs w:val="24"/>
         </w:rPr>
-        <w:t xml:space="preserve"> hij/zij te weinig kennis van heeft.</w:t>
-      </w:r>
-      <w:r>
-        <w:rPr>
-          <w:sz w:val="24"/>
-          <w:szCs w:val="24"/>
-        </w:rPr>
-        <w:br/>
+        <w:t xml:space="preserve"> hij/</w:t>
       </w:r>
       <w:bookmarkStart w:id="6" w:name="_GoBack"/>
       <w:bookmarkEnd w:id="6"/>
@@ -1795,10 +1710,19 @@
           <w:sz w:val="24"/>
           <w:szCs w:val="24"/>
         </w:rPr>
+        <w:t>zij te weinig kennis van heeft.</w:t>
+      </w:r>
+      <w:r>
+        <w:rPr>
+          <w:sz w:val="24"/>
+          <w:szCs w:val="24"/>
+        </w:rPr>
+        <w:br/>
         <w:t>Externe ongevallen, zoals een verkeersongeluk bij projectleden.</w:t>
       </w:r>
     </w:p>
     <w:p>
+      <w:proofErr w:type="gramStart"/>
       <w:r>
         <w:rPr>
           <w:rFonts w:cs="Arial"/>
@@ -1832,15 +1756,6 @@
           <w:szCs w:val="24"/>
         </w:rPr>
         <w:br/>
-      </w:r>
-      <w:proofErr w:type="gramStart"/>
-      <w:r>
-        <w:rPr>
-          <w:rFonts w:cs="Arial"/>
-          <w:b/>
-          <w:sz w:val="24"/>
-          <w:szCs w:val="24"/>
-        </w:rPr>
         <w:t xml:space="preserve">Te laat eindigen: </w:t>
       </w:r>
       <w:r>
@@ -1881,7 +1796,7 @@
       <w:bookmarkEnd w:id="7"/>
     </w:p>
     <w:sectPr>
-      <w:footerReference w:type="default" r:id="rId10"/>
+      <w:footerReference w:type="default" r:id="rId9"/>
       <w:pgSz w:w="11906" w:h="16838"/>
       <w:pgMar w:top="1417" w:right="1417" w:bottom="1417" w:left="1417" w:header="708" w:footer="708" w:gutter="0"/>
       <w:cols w:space="708"/>
@@ -1892,7 +1807,7 @@
 </file>
 
 <file path=word/endnotes.xml><?xml version="1.0" encoding="utf-8"?>
-<w:endnotes xmlns:wpc="http://schemas.microsoft.com/office/word/2010/wordprocessingCanvas" xmlns:mc="http://schemas.openxmlformats.org/markup-compatibility/2006" xmlns:o="urn:schemas-microsoft-com:office:office" xmlns:r="http://schemas.openxmlformats.org/officeDocument/2006/relationships" xmlns:m="http://schemas.openxmlformats.org/officeDocument/2006/math" xmlns:v="urn:schemas-microsoft-com:vml" xmlns:wp14="http://schemas.microsoft.com/office/word/2010/wordprocessingDrawing" xmlns:wp="http://schemas.openxmlformats.org/drawingml/2006/wordprocessingDrawing" xmlns:w10="urn:schemas-microsoft-com:office:word" xmlns:w="http://schemas.openxmlformats.org/wordprocessingml/2006/main" xmlns:w14="http://schemas.microsoft.com/office/word/2010/wordml" xmlns:wpg="http://schemas.microsoft.com/office/word/2010/wordprocessingGroup" xmlns:wpi="http://schemas.microsoft.com/office/word/2010/wordprocessingInk" xmlns:wne="http://schemas.microsoft.com/office/word/2006/wordml" xmlns:wps="http://schemas.microsoft.com/office/word/2010/wordprocessingShape" mc:Ignorable="w14 wp14">
+<w:endnotes xmlns:wpc="http://schemas.microsoft.com/office/word/2010/wordprocessingCanvas" xmlns:mc="http://schemas.openxmlformats.org/markup-compatibility/2006" xmlns:o="urn:schemas-microsoft-com:office:office" xmlns:r="http://schemas.openxmlformats.org/officeDocument/2006/relationships" xmlns:m="http://schemas.openxmlformats.org/officeDocument/2006/math" xmlns:v="urn:schemas-microsoft-com:vml" xmlns:wp14="http://schemas.microsoft.com/office/word/2010/wordprocessingDrawing" xmlns:wp="http://schemas.openxmlformats.org/drawingml/2006/wordprocessingDrawing" xmlns:w10="urn:schemas-microsoft-com:office:word" xmlns:w="http://schemas.openxmlformats.org/wordprocessingml/2006/main" xmlns:w14="http://schemas.microsoft.com/office/word/2010/wordml" xmlns:w15="http://schemas.microsoft.com/office/word/2012/wordml" xmlns:wpg="http://schemas.microsoft.com/office/word/2010/wordprocessingGroup" xmlns:wpi="http://schemas.microsoft.com/office/word/2010/wordprocessingInk" xmlns:wne="http://schemas.microsoft.com/office/word/2006/wordml" xmlns:wps="http://schemas.microsoft.com/office/word/2010/wordprocessingShape" mc:Ignorable="w14 w15 wp14">
   <w:endnote w:type="separator" w:id="-1">
     <w:p>
       <w:pPr>
@@ -1917,7 +1832,7 @@
 </file>
 
 <file path=word/footer1.xml><?xml version="1.0" encoding="utf-8"?>
-<w:ftr xmlns:wpc="http://schemas.microsoft.com/office/word/2010/wordprocessingCanvas" xmlns:mc="http://schemas.openxmlformats.org/markup-compatibility/2006" xmlns:o="urn:schemas-microsoft-com:office:office" xmlns:r="http://schemas.openxmlformats.org/officeDocument/2006/relationships" xmlns:m="http://schemas.openxmlformats.org/officeDocument/2006/math" xmlns:v="urn:schemas-microsoft-com:vml" xmlns:wp14="http://schemas.microsoft.com/office/word/2010/wordprocessingDrawing" xmlns:wp="http://schemas.openxmlformats.org/drawingml/2006/wordprocessingDrawing" xmlns:w10="urn:schemas-microsoft-com:office:word" xmlns:w="http://schemas.openxmlformats.org/wordprocessingml/2006/main" xmlns:w14="http://schemas.microsoft.com/office/word/2010/wordml" xmlns:wpg="http://schemas.microsoft.com/office/word/2010/wordprocessingGroup" xmlns:wpi="http://schemas.microsoft.com/office/word/2010/wordprocessingInk" xmlns:wne="http://schemas.microsoft.com/office/word/2006/wordml" xmlns:wps="http://schemas.microsoft.com/office/word/2010/wordprocessingShape" mc:Ignorable="w14 wp14">
+<w:ftr xmlns:wpc="http://schemas.microsoft.com/office/word/2010/wordprocessingCanvas" xmlns:mc="http://schemas.openxmlformats.org/markup-compatibility/2006" xmlns:o="urn:schemas-microsoft-com:office:office" xmlns:r="http://schemas.openxmlformats.org/officeDocument/2006/relationships" xmlns:m="http://schemas.openxmlformats.org/officeDocument/2006/math" xmlns:v="urn:schemas-microsoft-com:vml" xmlns:wp14="http://schemas.microsoft.com/office/word/2010/wordprocessingDrawing" xmlns:wp="http://schemas.openxmlformats.org/drawingml/2006/wordprocessingDrawing" xmlns:w10="urn:schemas-microsoft-com:office:word" xmlns:w="http://schemas.openxmlformats.org/wordprocessingml/2006/main" xmlns:w14="http://schemas.microsoft.com/office/word/2010/wordml" xmlns:w15="http://schemas.microsoft.com/office/word/2012/wordml" xmlns:wpg="http://schemas.microsoft.com/office/word/2010/wordprocessingGroup" xmlns:wpi="http://schemas.microsoft.com/office/word/2010/wordprocessingInk" xmlns:wne="http://schemas.microsoft.com/office/word/2006/wordml" xmlns:wps="http://schemas.microsoft.com/office/word/2010/wordprocessingShape" mc:Ignorable="w14 w15 wp14">
   <w:p>
     <w:r>
       <w:rPr>
@@ -1939,7 +1854,7 @@
 </file>
 
 <file path=word/footnotes.xml><?xml version="1.0" encoding="utf-8"?>
-<w:footnotes xmlns:wpc="http://schemas.microsoft.com/office/word/2010/wordprocessingCanvas" xmlns:mc="http://schemas.openxmlformats.org/markup-compatibility/2006" xmlns:o="urn:schemas-microsoft-com:office:office" xmlns:r="http://schemas.openxmlformats.org/officeDocument/2006/relationships" xmlns:m="http://schemas.openxmlformats.org/officeDocument/2006/math" xmlns:v="urn:schemas-microsoft-com:vml" xmlns:wp14="http://schemas.microsoft.com/office/word/2010/wordprocessingDrawing" xmlns:wp="http://schemas.openxmlformats.org/drawingml/2006/wordprocessingDrawing" xmlns:w10="urn:schemas-microsoft-com:office:word" xmlns:w="http://schemas.openxmlformats.org/wordprocessingml/2006/main" xmlns:w14="http://schemas.microsoft.com/office/word/2010/wordml" xmlns:wpg="http://schemas.microsoft.com/office/word/2010/wordprocessingGroup" xmlns:wpi="http://schemas.microsoft.com/office/word/2010/wordprocessingInk" xmlns:wne="http://schemas.microsoft.com/office/word/2006/wordml" xmlns:wps="http://schemas.microsoft.com/office/word/2010/wordprocessingShape" mc:Ignorable="w14 wp14">
+<w:footnotes xmlns:wpc="http://schemas.microsoft.com/office/word/2010/wordprocessingCanvas" xmlns:mc="http://schemas.openxmlformats.org/markup-compatibility/2006" xmlns:o="urn:schemas-microsoft-com:office:office" xmlns:r="http://schemas.openxmlformats.org/officeDocument/2006/relationships" xmlns:m="http://schemas.openxmlformats.org/officeDocument/2006/math" xmlns:v="urn:schemas-microsoft-com:vml" xmlns:wp14="http://schemas.microsoft.com/office/word/2010/wordprocessingDrawing" xmlns:wp="http://schemas.openxmlformats.org/drawingml/2006/wordprocessingDrawing" xmlns:w10="urn:schemas-microsoft-com:office:word" xmlns:w="http://schemas.openxmlformats.org/wordprocessingml/2006/main" xmlns:w14="http://schemas.microsoft.com/office/word/2010/wordml" xmlns:w15="http://schemas.microsoft.com/office/word/2012/wordml" xmlns:wpg="http://schemas.microsoft.com/office/word/2010/wordprocessingGroup" xmlns:wpi="http://schemas.microsoft.com/office/word/2010/wordprocessingInk" xmlns:wne="http://schemas.microsoft.com/office/word/2006/wordml" xmlns:wps="http://schemas.microsoft.com/office/word/2010/wordprocessingShape" mc:Ignorable="w14 w15 wp14">
   <w:footnote w:type="separator" w:id="-1">
     <w:p>
       <w:pPr>
@@ -1964,7 +1879,7 @@
 </file>
 
 <file path=word/numbering.xml><?xml version="1.0" encoding="utf-8"?>
-<w:numbering xmlns:wpc="http://schemas.microsoft.com/office/word/2010/wordprocessingCanvas" xmlns:mc="http://schemas.openxmlformats.org/markup-compatibility/2006" xmlns:o="urn:schemas-microsoft-com:office:office" xmlns:r="http://schemas.openxmlformats.org/officeDocument/2006/relationships" xmlns:m="http://schemas.openxmlformats.org/officeDocument/2006/math" xmlns:v="urn:schemas-microsoft-com:vml" xmlns:wp14="http://schemas.microsoft.com/office/word/2010/wordprocessingDrawing" xmlns:wp="http://schemas.openxmlformats.org/drawingml/2006/wordprocessingDrawing" xmlns:w10="urn:schemas-microsoft-com:office:word" xmlns:w="http://schemas.openxmlformats.org/wordprocessingml/2006/main" xmlns:w14="http://schemas.microsoft.com/office/word/2010/wordml" xmlns:wpg="http://schemas.microsoft.com/office/word/2010/wordprocessingGroup" xmlns:wpi="http://schemas.microsoft.com/office/word/2010/wordprocessingInk" xmlns:wne="http://schemas.microsoft.com/office/word/2006/wordml" xmlns:wps="http://schemas.microsoft.com/office/word/2010/wordprocessingShape" mc:Ignorable="w14 wp14">
+<w:numbering xmlns:wpc="http://schemas.microsoft.com/office/word/2010/wordprocessingCanvas" xmlns:mc="http://schemas.openxmlformats.org/markup-compatibility/2006" xmlns:o="urn:schemas-microsoft-com:office:office" xmlns:r="http://schemas.openxmlformats.org/officeDocument/2006/relationships" xmlns:m="http://schemas.openxmlformats.org/officeDocument/2006/math" xmlns:v="urn:schemas-microsoft-com:vml" xmlns:wp14="http://schemas.microsoft.com/office/word/2010/wordprocessingDrawing" xmlns:wp="http://schemas.openxmlformats.org/drawingml/2006/wordprocessingDrawing" xmlns:w10="urn:schemas-microsoft-com:office:word" xmlns:w="http://schemas.openxmlformats.org/wordprocessingml/2006/main" xmlns:w14="http://schemas.microsoft.com/office/word/2010/wordml" xmlns:w15="http://schemas.microsoft.com/office/word/2012/wordml" xmlns:wpg="http://schemas.microsoft.com/office/word/2010/wordprocessingGroup" xmlns:wpi="http://schemas.microsoft.com/office/word/2010/wordprocessingInk" xmlns:wne="http://schemas.microsoft.com/office/word/2006/wordml" xmlns:wps="http://schemas.microsoft.com/office/word/2010/wordprocessingShape" mc:Ignorable="w14 w15 wp14">
   <w:abstractNum w:abstractNumId="0">
     <w:nsid w:val="06215222"/>
     <w:multiLevelType w:val="hybridMultilevel"/>
@@ -2431,7 +2346,7 @@
 </file>
 
 <file path=word/styles.xml><?xml version="1.0" encoding="utf-8"?>
-<w:styles xmlns:mc="http://schemas.openxmlformats.org/markup-compatibility/2006" xmlns:r="http://schemas.openxmlformats.org/officeDocument/2006/relationships" xmlns:w="http://schemas.openxmlformats.org/wordprocessingml/2006/main" xmlns:w14="http://schemas.microsoft.com/office/word/2010/wordml" mc:Ignorable="w14">
+<w:styles xmlns:mc="http://schemas.openxmlformats.org/markup-compatibility/2006" xmlns:r="http://schemas.openxmlformats.org/officeDocument/2006/relationships" xmlns:w="http://schemas.openxmlformats.org/wordprocessingml/2006/main" xmlns:w14="http://schemas.microsoft.com/office/word/2010/wordml" xmlns:w15="http://schemas.microsoft.com/office/word/2012/wordml" mc:Ignorable="w14 w15">
   <w:docDefaults>
     <w:rPrDefault>
       <w:rPr>
@@ -2447,683 +2362,378 @@
       </w:pPr>
     </w:pPrDefault>
   </w:docDefaults>
-  <w:latentStyles w:defLockedState="0" w:defUIPriority="99" w:defSemiHidden="1" w:defUnhideWhenUsed="1" w:defQFormat="0" w:count="267">
-    <w:lsdException w:name="Normal" w:semiHidden="0" w:uiPriority="0" w:unhideWhenUsed="0" w:qFormat="1"/>
-    <w:lsdException w:name="heading 1" w:semiHidden="0" w:uiPriority="9" w:unhideWhenUsed="0" w:qFormat="1"/>
-    <w:lsdException w:name="heading 2" w:uiPriority="9" w:qFormat="1"/>
-    <w:lsdException w:name="heading 3" w:uiPriority="9" w:qFormat="1"/>
-    <w:lsdException w:name="heading 4" w:uiPriority="9" w:qFormat="1"/>
-    <w:lsdException w:name="heading 5" w:uiPriority="9" w:qFormat="1"/>
-    <w:lsdException w:name="heading 6" w:uiPriority="9" w:qFormat="1"/>
-    <w:lsdException w:name="heading 7" w:uiPriority="9" w:qFormat="1"/>
-    <w:lsdException w:name="heading 8" w:uiPriority="9" w:qFormat="1"/>
-    <w:lsdException w:name="heading 9" w:uiPriority="9" w:qFormat="1"/>
-    <w:lsdException w:name="toc 1" w:uiPriority="39"/>
-    <w:lsdException w:name="toc 2" w:uiPriority="39"/>
-    <w:lsdException w:name="toc 3" w:uiPriority="39"/>
-    <w:lsdException w:name="toc 4" w:uiPriority="39"/>
-    <w:lsdException w:name="toc 5" w:uiPriority="39"/>
-    <w:lsdException w:name="toc 6" w:uiPriority="39"/>
-    <w:lsdException w:name="toc 7" w:uiPriority="39"/>
-    <w:lsdException w:name="toc 8" w:uiPriority="39"/>
-    <w:lsdException w:name="toc 9" w:uiPriority="39"/>
-    <w:lsdException w:name="caption" w:uiPriority="35" w:qFormat="1"/>
-    <w:lsdException w:name="Title" w:semiHidden="0" w:uiPriority="10" w:unhideWhenUsed="0" w:qFormat="1"/>
-    <w:lsdException w:name="Default Paragraph Font" w:uiPriority="1"/>
-    <w:lsdException w:name="Subtitle" w:semiHidden="0" w:uiPriority="11" w:unhideWhenUsed="0" w:qFormat="1"/>
-    <w:lsdException w:name="Strong" w:semiHidden="0" w:uiPriority="22" w:unhideWhenUsed="0" w:qFormat="1"/>
-    <w:lsdException w:name="Emphasis" w:semiHidden="0" w:uiPriority="20" w:unhideWhenUsed="0" w:qFormat="1"/>
-    <w:lsdException w:name="Table Grid" w:semiHidden="0" w:uiPriority="59" w:unhideWhenUsed="0"/>
-    <w:lsdException w:name="Placeholder Text" w:unhideWhenUsed="0"/>
-    <w:lsdException w:name="No Spacing" w:semiHidden="0" w:uiPriority="1" w:unhideWhenUsed="0" w:qFormat="1"/>
-    <w:lsdException w:name="Light Shading" w:semiHidden="0" w:uiPriority="60" w:unhideWhenUsed="0"/>
-    <w:lsdException w:name="Light List" w:semiHidden="0" w:uiPriority="61" w:unhideWhenUsed="0"/>
-    <w:lsdException w:name="Light Grid" w:semiHidden="0" w:uiPriority="62" w:unhideWhenUsed="0"/>
-    <w:lsdException w:name="Medium Shading 1" w:semiHidden="0" w:uiPriority="63" w:unhideWhenUsed="0"/>
-    <w:lsdException w:name="Medium Shading 2" w:semiHidden="0" w:uiPriority="64" w:unhideWhenUsed="0"/>
-    <w:lsdException w:name="Medium List 1" w:semiHidden="0" w:uiPriority="65" w:unhideWhenUsed="0"/>
-    <w:lsdException w:name="Medium List 2" w:semiHidden="0" w:uiPriority="66" w:unhideWhenUsed="0"/>
-    <w:lsdException w:name="Medium Grid 1" w:semiHidden="0" w:uiPriority="67" w:unhideWhenUsed="0"/>
-    <w:lsdException w:name="Medium Grid 2" w:semiHidden="0" w:uiPriority="68" w:unhideWhenUsed="0"/>
-    <w:lsdException w:name="Medium Grid 3" w:semiHidden="0" w:uiPriority="69" w:unhideWhenUsed="0"/>
-    <w:lsdException w:name="Dark List" w:semiHidden="0" w:uiPriority="70" w:unhideWhenUsed="0"/>
-    <w:lsdException w:name="Colorful Shading" w:semiHidden="0" w:uiPriority="71" w:unhideWhenUsed="0"/>
-    <w:lsdException w:name="Colorful List" w:semiHidden="0" w:uiPriority="72" w:unhideWhenUsed="0"/>
-    <w:lsdException w:name="Colorful Grid" w:semiHidden="0" w:uiPriority="73" w:unhideWhenUsed="0"/>
-    <w:lsdException w:name="Light Shading Accent 1" w:semiHidden="0" w:uiPriority="60" w:unhideWhenUsed="0"/>
-    <w:lsdException w:name="Light List Accent 1" w:semiHidden="0" w:uiPriority="61" w:unhideWhenUsed="0"/>
-    <w:lsdException w:name="Light Grid Accent 1" w:semiHidden="0" w:uiPriority="62" w:unhideWhenUsed="0"/>
-    <w:lsdException w:name="Medium Shading 1 Accent 1" w:semiHidden="0" w:uiPriority="63" w:unhideWhenUsed="0"/>
-    <w:lsdException w:name="Medium Shading 2 Accent 1" w:semiHidden="0" w:uiPriority="64" w:unhideWhenUsed="0"/>
-    <w:lsdException w:name="Medium List 1 Accent 1" w:semiHidden="0" w:uiPriority="65" w:unhideWhenUsed="0"/>
-    <w:lsdException w:name="Revision" w:unhideWhenUsed="0"/>
-    <w:lsdException w:name="List Paragraph" w:semiHidden="0" w:uiPriority="34" w:unhideWhenUsed="0" w:qFormat="1"/>
-    <w:lsdException w:name="Quote" w:semiHidden="0" w:uiPriority="29" w:unhideWhenUsed="0" w:qFormat="1"/>
-    <w:lsdException w:name="Intense Quote" w:semiHidden="0" w:uiPriority="30" w:unhideWhenUsed="0" w:qFormat="1"/>
-    <w:lsdException w:name="Medium List 2 Accent 1" w:semiHidden="0" w:uiPriority="66" w:unhideWhenUsed="0"/>
-    <w:lsdException w:name="Medium Grid 1 Accent 1" w:semiHidden="0" w:uiPriority="67" w:unhideWhenUsed="0"/>
-    <w:lsdException w:name="Medium Grid 2 Accent 1" w:semiHidden="0" w:uiPriority="68" w:unhideWhenUsed="0"/>
-    <w:lsdException w:name="Medium Grid 3 Accent 1" w:semiHidden="0" w:uiPriority="69" w:unhideWhenUsed="0"/>
-    <w:lsdException w:name="Dark List Accent 1" w:semiHidden="0" w:uiPriority="70" w:unhideWhenUsed="0"/>
-    <w:lsdException w:name="Colorful Shading Accent 1" w:semiHidden="0" w:uiPriority="71" w:unhideWhenUsed="0"/>
-    <w:lsdException w:name="Colorful List Accent 1" w:semiHidden="0" w:uiPriority="72" w:unhideWhenUsed="0"/>
-    <w:lsdException w:name="Colorful Grid Accent 1" w:semiHidden="0" w:uiPriority="73" w:unhideWhenUsed="0"/>
-    <w:lsdException w:name="Light Shading Accent 2" w:semiHidden="0" w:uiPriority="60" w:unhideWhenUsed="0"/>
-    <w:lsdException w:name="Light List Accent 2" w:semiHidden="0" w:uiPriority="61" w:unhideWhenUsed="0"/>
-    <w:lsdException w:name="Light Grid Accent 2" w:semiHidden="0" w:uiPriority="62" w:unhideWhenUsed="0"/>
-    <w:lsdException w:name="Medium Shading 1 Accent 2" w:semiHidden="0" w:uiPriority="63" w:unhideWhenUsed="0"/>
-    <w:lsdException w:name="Medium Shading 2 Accent 2" w:semiHidden="0" w:uiPriority="64" w:unhideWhenUsed="0"/>
-    <w:lsdException w:name="Medium List 1 Accent 2" w:semiHidden="0" w:uiPriority="65" w:unhideWhenUsed="0"/>
-    <w:lsdException w:name="Medium List 2 Accent 2" w:semiHidden="0" w:uiPriority="66" w:unhideWhenUsed="0"/>
-    <w:lsdException w:name="Medium Grid 1 Accent 2" w:semiHidden="0" w:uiPriority="67" w:unhideWhenUsed="0"/>
-    <w:lsdException w:name="Medium Grid 2 Accent 2" w:semiHidden="0" w:uiPriority="68" w:unhideWhenUsed="0"/>
-    <w:lsdException w:name="Medium Grid 3 Accent 2" w:semiHidden="0" w:uiPriority="69" w:unhideWhenUsed="0"/>
-    <w:lsdException w:name="Dark List Accent 2" w:semiHidden="0" w:uiPriority="70" w:unhideWhenUsed="0"/>
-    <w:lsdException w:name="Colorful Shading Accent 2" w:semiHidden="0" w:uiPriority="71" w:unhideWhenUsed="0"/>
-    <w:lsdException w:name="Colorful List Accent 2" w:semiHidden="0" w:uiPriority="72" w:unhideWhenUsed="0"/>
-    <w:lsdException w:name="Colorful Grid Accent 2" w:semiHidden="0" w:uiPriority="73" w:unhideWhenUsed="0"/>
-    <w:lsdException w:name="Light Shading Accent 3" w:semiHidden="0" w:uiPriority="60" w:unhideWhenUsed="0"/>
-    <w:lsdException w:name="Light List Accent 3" w:semiHidden="0" w:uiPriority="61" w:unhideWhenUsed="0"/>
-    <w:lsdException w:name="Light Grid Accent 3" w:semiHidden="0" w:uiPriority="62" w:unhideWhenUsed="0"/>
-    <w:lsdException w:name="Medium Shading 1 Accent 3" w:semiHidden="0" w:uiPriority="63" w:unhideWhenUsed="0"/>
-    <w:lsdException w:name="Medium Shading 2 Accent 3" w:semiHidden="0" w:uiPriority="64" w:unhideWhenUsed="0"/>
-    <w:lsdException w:name="Medium List 1 Accent 3" w:semiHidden="0" w:uiPriority="65" w:unhideWhenUsed="0"/>
-    <w:lsdException w:name="Medium List 2 Accent 3" w:semiHidden="0" w:uiPriority="66" w:unhideWhenUsed="0"/>
-    <w:lsdException w:name="Medium Grid 1 Accent 3" w:semiHidden="0" w:uiPriority="67" w:unhideWhenUsed="0"/>
-    <w:lsdException w:name="Medium Grid 2 Accent 3" w:semiHidden="0" w:uiPriority="68" w:unhideWhenUsed="0"/>
-    <w:lsdException w:name="Medium Grid 3 Accent 3" w:semiHidden="0" w:uiPriority="69" w:unhideWhenUsed="0"/>
-    <w:lsdException w:name="Dark List Accent 3" w:semiHidden="0" w:uiPriority="70" w:unhideWhenUsed="0"/>
-    <w:lsdException w:name="Colorful Shading Accent 3" w:semiHidden="0" w:uiPriority="71" w:unhideWhenUsed="0"/>
-    <w:lsdException w:name="Colorful List Accent 3" w:semiHidden="0" w:uiPriority="72" w:unhideWhenUsed="0"/>
-    <w:lsdException w:name="Colorful Grid Accent 3" w:semiHidden="0" w:uiPriority="73" w:unhideWhenUsed="0"/>
-    <w:lsdException w:name="Light Shading Accent 4" w:semiHidden="0" w:uiPriority="60" w:unhideWhenUsed="0"/>
-    <w:lsdException w:name="Light List Accent 4" w:semiHidden="0" w:uiPriority="61" w:unhideWhenUsed="0"/>
-    <w:lsdException w:name="Light Grid Accent 4" w:semiHidden="0" w:uiPriority="62" w:unhideWhenUsed="0"/>
-    <w:lsdException w:name="Medium Shading 1 Accent 4" w:semiHidden="0" w:uiPriority="63" w:unhideWhenUsed="0"/>
-    <w:lsdException w:name="Medium Shading 2 Accent 4" w:semiHidden="0" w:uiPriority="64" w:unhideWhenUsed="0"/>
-    <w:lsdException w:name="Medium List 1 Accent 4" w:semiHidden="0" w:uiPriority="65" w:unhideWhenUsed="0"/>
-    <w:lsdException w:name="Medium List 2 Accent 4" w:semiHidden="0" w:uiPriority="66" w:unhideWhenUsed="0"/>
-    <w:lsdException w:name="Medium Grid 1 Accent 4" w:semiHidden="0" w:uiPriority="67" w:unhideWhenUsed="0"/>
-    <w:lsdException w:name="Medium Grid 2 Accent 4" w:semiHidden="0" w:uiPriority="68" w:unhideWhenUsed="0"/>
-    <w:lsdException w:name="Medium Grid 3 Accent 4" w:semiHidden="0" w:uiPriority="69" w:unhideWhenUsed="0"/>
-    <w:lsdException w:name="Dark List Accent 4" w:semiHidden="0" w:uiPriority="70" w:unhideWhenUsed="0"/>
-    <w:lsdException w:name="Colorful Shading Accent 4" w:semiHidden="0" w:uiPriority="71" w:unhideWhenUsed="0"/>
-    <w:lsdException w:name="Colorful List Accent 4" w:semiHidden="0" w:uiPriority="72" w:unhideWhenUsed="0"/>
-    <w:lsdException w:name="Colorful Grid Accent 4" w:semiHidden="0" w:uiPriority="73" w:unhideWhenUsed="0"/>
-    <w:lsdException w:name="Light Shading Accent 5" w:semiHidden="0" w:uiPriority="60" w:unhideWhenUsed="0"/>
-    <w:lsdException w:name="Light List Accent 5" w:semiHidden="0" w:uiPriority="61" w:unhideWhenUsed="0"/>
-    <w:lsdException w:name="Light Grid Accent 5" w:semiHidden="0" w:uiPriority="62" w:unhideWhenUsed="0"/>
-    <w:lsdException w:name="Medium Shading 1 Accent 5" w:semiHidden="0" w:uiPriority="63" w:unhideWhenUsed="0"/>
-    <w:lsdException w:name="Medium Shading 2 Accent 5" w:semiHidden="0" w:uiPriority="64" w:unhideWhenUsed="0"/>
-    <w:lsdException w:name="Medium List 1 Accent 5" w:semiHidden="0" w:uiPriority="65" w:unhideWhenUsed="0"/>
-    <w:lsdException w:name="Medium List 2 Accent 5" w:semiHidden="0" w:uiPriority="66" w:unhideWhenUsed="0"/>
-    <w:lsdException w:name="Medium Grid 1 Accent 5" w:semiHidden="0" w:uiPriority="67" w:unhideWhenUsed="0"/>
-    <w:lsdException w:name="Medium Grid 2 Accent 5" w:semiHidden="0" w:uiPriority="68" w:unhideWhenUsed="0"/>
-    <w:lsdException w:name="Medium Grid 3 Accent 5" w:semiHidden="0" w:uiPriority="69" w:unhideWhenUsed="0"/>
-    <w:lsdException w:name="Dark List Accent 5" w:semiHidden="0" w:uiPriority="70" w:unhideWhenUsed="0"/>
-    <w:lsdException w:name="Colorful Shading Accent 5" w:semiHidden="0" w:uiPriority="71" w:unhideWhenUsed="0"/>
-    <w:lsdException w:name="Colorful List Accent 5" w:semiHidden="0" w:uiPriority="72" w:unhideWhenUsed="0"/>
-    <w:lsdException w:name="Colorful Grid Accent 5" w:semiHidden="0" w:uiPriority="73" w:unhideWhenUsed="0"/>
-    <w:lsdException w:name="Light Shading Accent 6" w:semiHidden="0" w:uiPriority="60" w:unhideWhenUsed="0"/>
-    <w:lsdException w:name="Light List Accent 6" w:semiHidden="0" w:uiPriority="61" w:unhideWhenUsed="0"/>
-    <w:lsdException w:name="Light Grid Accent 6" w:semiHidden="0" w:uiPriority="62" w:unhideWhenUsed="0"/>
-    <w:lsdException w:name="Medium Shading 1 Accent 6" w:semiHidden="0" w:uiPriority="63" w:unhideWhenUsed="0"/>
-    <w:lsdException w:name="Medium Shading 2 Accent 6" w:semiHidden="0" w:uiPriority="64" w:unhideWhenUsed="0"/>
-    <w:lsdException w:name="Medium List 1 Accent 6" w:semiHidden="0" w:uiPriority="65" w:unhideWhenUsed="0"/>
-    <w:lsdException w:name="Medium List 2 Accent 6" w:semiHidden="0" w:uiPriority="66" w:unhideWhenUsed="0"/>
-    <w:lsdException w:name="Medium Grid 1 Accent 6" w:semiHidden="0" w:uiPriority="67" w:unhideWhenUsed="0"/>
-    <w:lsdException w:name="Medium Grid 2 Accent 6" w:semiHidden="0" w:uiPriority="68" w:unhideWhenUsed="0"/>
-    <w:lsdException w:name="Medium Grid 3 Accent 6" w:semiHidden="0" w:uiPriority="69" w:unhideWhenUsed="0"/>
-    <w:lsdException w:name="Dark List Accent 6" w:semiHidden="0" w:uiPriority="70" w:unhideWhenUsed="0"/>
-    <w:lsdException w:name="Colorful Shading Accent 6" w:semiHidden="0" w:uiPriority="71" w:unhideWhenUsed="0"/>
-    <w:lsdException w:name="Colorful List Accent 6" w:semiHidden="0" w:uiPriority="72" w:unhideWhenUsed="0"/>
-    <w:lsdException w:name="Colorful Grid Accent 6" w:semiHidden="0" w:uiPriority="73" w:unhideWhenUsed="0"/>
-    <w:lsdException w:name="Subtle Emphasis" w:semiHidden="0" w:uiPriority="19" w:unhideWhenUsed="0" w:qFormat="1"/>
-    <w:lsdException w:name="Intense Emphasis" w:semiHidden="0" w:uiPriority="21" w:unhideWhenUsed="0" w:qFormat="1"/>
-    <w:lsdException w:name="Subtle Reference" w:semiHidden="0" w:uiPriority="31" w:unhideWhenUsed="0" w:qFormat="1"/>
-    <w:lsdException w:name="Intense Reference" w:semiHidden="0" w:uiPriority="32" w:unhideWhenUsed="0" w:qFormat="1"/>
-    <w:lsdException w:name="Book Title" w:semiHidden="0" w:uiPriority="33" w:unhideWhenUsed="0" w:qFormat="1"/>
-    <w:lsdException w:name="Bibliography" w:uiPriority="37"/>
-    <w:lsdException w:name="TOC Heading" w:uiPriority="39" w:qFormat="1"/>
-  </w:latentStyles>
-  <w:style w:type="paragraph" w:default="1" w:styleId="Standaard">
-    <w:name w:val="Normal"/>
-    <w:qFormat/>
-  </w:style>
-  <w:style w:type="paragraph" w:styleId="Kop1">
-    <w:name w:val="heading 1"/>
-    <w:basedOn w:val="Standaard"/>
-    <w:next w:val="Standaard"/>
-    <w:link w:val="Kop1Char"/>
-    <w:uiPriority w:val="9"/>
-    <w:qFormat/>
-    <w:rsid w:val="00E3791C"/>
-    <w:pPr>
-      <w:keepNext/>
-      <w:keepLines/>
-      <w:spacing w:before="480" w:after="0"/>
-      <w:outlineLvl w:val="0"/>
-    </w:pPr>
-    <w:rPr>
-      <w:rFonts w:asciiTheme="majorHAnsi" w:eastAsiaTheme="majorEastAsia" w:hAnsiTheme="majorHAnsi" w:cstheme="majorBidi"/>
-      <w:b/>
-      <w:bCs/>
-      <w:color w:val="365F91" w:themeColor="accent1" w:themeShade="BF"/>
-      <w:sz w:val="28"/>
-      <w:szCs w:val="28"/>
-    </w:rPr>
-  </w:style>
-  <w:style w:type="paragraph" w:styleId="Kop2">
-    <w:name w:val="heading 2"/>
-    <w:basedOn w:val="Standaard"/>
-    <w:next w:val="Standaard"/>
-    <w:link w:val="Kop2Char"/>
-    <w:uiPriority w:val="9"/>
-    <w:unhideWhenUsed/>
-    <w:qFormat/>
-    <w:rsid w:val="001817A0"/>
-    <w:pPr>
-      <w:keepNext/>
-      <w:keepLines/>
-      <w:spacing w:before="40" w:after="0"/>
-      <w:outlineLvl w:val="1"/>
-    </w:pPr>
-    <w:rPr>
-      <w:rFonts w:asciiTheme="majorHAnsi" w:eastAsiaTheme="majorEastAsia" w:hAnsiTheme="majorHAnsi" w:cstheme="majorBidi"/>
-      <w:color w:val="365F91" w:themeColor="accent1" w:themeShade="BF"/>
-      <w:sz w:val="26"/>
-      <w:szCs w:val="26"/>
-    </w:rPr>
-  </w:style>
-  <w:style w:type="character" w:default="1" w:styleId="Standaardalinea-lettertype">
-    <w:name w:val="Default Paragraph Font"/>
-    <w:uiPriority w:val="1"/>
-    <w:semiHidden/>
-    <w:unhideWhenUsed/>
-  </w:style>
-  <w:style w:type="table" w:default="1" w:styleId="Standaardtabel">
-    <w:name w:val="Normal Table"/>
-    <w:uiPriority w:val="99"/>
-    <w:semiHidden/>
-    <w:unhideWhenUsed/>
-    <w:tblPr>
-      <w:tblInd w:w="0" w:type="dxa"/>
-      <w:tblCellMar>
-        <w:top w:w="0" w:type="dxa"/>
-        <w:left w:w="108" w:type="dxa"/>
-        <w:bottom w:w="0" w:type="dxa"/>
-        <w:right w:w="108" w:type="dxa"/>
-      </w:tblCellMar>
-    </w:tblPr>
-  </w:style>
-  <w:style w:type="numbering" w:default="1" w:styleId="Geenlijst">
-    <w:name w:val="No List"/>
-    <w:uiPriority w:val="99"/>
-    <w:semiHidden/>
-    <w:unhideWhenUsed/>
-  </w:style>
-  <w:style w:type="paragraph" w:styleId="Koptekst">
-    <w:name w:val="header"/>
-    <w:basedOn w:val="Standaard"/>
-    <w:link w:val="KoptekstChar"/>
-    <w:uiPriority w:val="99"/>
-    <w:unhideWhenUsed/>
-    <w:rsid w:val="00E3791C"/>
-    <w:pPr>
-      <w:tabs>
-        <w:tab w:val="center" w:pos="4536"/>
-        <w:tab w:val="right" w:pos="9072"/>
-      </w:tabs>
-      <w:spacing w:after="0" w:line="240" w:lineRule="auto"/>
-    </w:pPr>
-  </w:style>
-  <w:style w:type="character" w:customStyle="1" w:styleId="KoptekstChar">
-    <w:name w:val="Koptekst Char"/>
-    <w:basedOn w:val="Standaardalinea-lettertype"/>
-    <w:link w:val="Koptekst"/>
-    <w:uiPriority w:val="99"/>
-    <w:rsid w:val="00E3791C"/>
-  </w:style>
-  <w:style w:type="paragraph" w:styleId="Voettekst">
-    <w:name w:val="footer"/>
-    <w:basedOn w:val="Standaard"/>
-    <w:link w:val="VoettekstChar"/>
-    <w:uiPriority w:val="99"/>
-    <w:unhideWhenUsed/>
-    <w:rsid w:val="00E3791C"/>
-    <w:pPr>
-      <w:tabs>
-        <w:tab w:val="center" w:pos="4536"/>
-        <w:tab w:val="right" w:pos="9072"/>
-      </w:tabs>
-      <w:spacing w:after="0" w:line="240" w:lineRule="auto"/>
-    </w:pPr>
-  </w:style>
-  <w:style w:type="character" w:customStyle="1" w:styleId="VoettekstChar">
-    <w:name w:val="Voettekst Char"/>
-    <w:basedOn w:val="Standaardalinea-lettertype"/>
-    <w:link w:val="Voettekst"/>
-    <w:uiPriority w:val="99"/>
-    <w:rsid w:val="00E3791C"/>
-  </w:style>
-  <w:style w:type="character" w:customStyle="1" w:styleId="Kop1Char">
-    <w:name w:val="Kop 1 Char"/>
-    <w:basedOn w:val="Standaardalinea-lettertype"/>
-    <w:link w:val="Kop1"/>
-    <w:uiPriority w:val="9"/>
-    <w:rsid w:val="00E3791C"/>
-    <w:rPr>
-      <w:rFonts w:asciiTheme="majorHAnsi" w:eastAsiaTheme="majorEastAsia" w:hAnsiTheme="majorHAnsi" w:cstheme="majorBidi"/>
-      <w:b/>
-      <w:bCs/>
-      <w:color w:val="365F91" w:themeColor="accent1" w:themeShade="BF"/>
-      <w:sz w:val="28"/>
-      <w:szCs w:val="28"/>
-    </w:rPr>
-  </w:style>
-  <w:style w:type="paragraph" w:styleId="Titel">
-    <w:name w:val="Title"/>
-    <w:basedOn w:val="Standaard"/>
-    <w:next w:val="Standaard"/>
-    <w:link w:val="TitelChar"/>
-    <w:uiPriority w:val="10"/>
-    <w:qFormat/>
-    <w:rsid w:val="00E3791C"/>
-    <w:pPr>
-      <w:pBdr>
-        <w:bottom w:val="single" w:sz="8" w:space="4" w:color="4F81BD" w:themeColor="accent1"/>
-      </w:pBdr>
-      <w:spacing w:after="300" w:line="240" w:lineRule="auto"/>
-      <w:contextualSpacing/>
-    </w:pPr>
-    <w:rPr>
-      <w:rFonts w:asciiTheme="majorHAnsi" w:eastAsiaTheme="majorEastAsia" w:hAnsiTheme="majorHAnsi" w:cstheme="majorBidi"/>
-      <w:color w:val="17365D" w:themeColor="text2" w:themeShade="BF"/>
-      <w:spacing w:val="5"/>
-      <w:kern w:val="28"/>
-      <w:sz w:val="52"/>
-      <w:szCs w:val="52"/>
-    </w:rPr>
-  </w:style>
-  <w:style w:type="character" w:customStyle="1" w:styleId="TitelChar">
-    <w:name w:val="Titel Char"/>
-    <w:basedOn w:val="Standaardalinea-lettertype"/>
-    <w:link w:val="Titel"/>
-    <w:uiPriority w:val="10"/>
-    <w:rsid w:val="00E3791C"/>
-    <w:rPr>
-      <w:rFonts w:asciiTheme="majorHAnsi" w:eastAsiaTheme="majorEastAsia" w:hAnsiTheme="majorHAnsi" w:cstheme="majorBidi"/>
-      <w:color w:val="17365D" w:themeColor="text2" w:themeShade="BF"/>
-      <w:spacing w:val="5"/>
-      <w:kern w:val="28"/>
-      <w:sz w:val="52"/>
-      <w:szCs w:val="52"/>
-    </w:rPr>
-  </w:style>
-  <w:style w:type="paragraph" w:styleId="Lijstalinea">
-    <w:name w:val="List Paragraph"/>
-    <w:basedOn w:val="Standaard"/>
-    <w:uiPriority w:val="34"/>
-    <w:qFormat/>
-    <w:rsid w:val="00E3791C"/>
-    <w:pPr>
-      <w:ind w:left="720"/>
-      <w:contextualSpacing/>
-    </w:pPr>
-  </w:style>
-  <w:style w:type="character" w:styleId="Subtielebenadrukking">
-    <w:name w:val="Subtle Emphasis"/>
-    <w:basedOn w:val="Standaardalinea-lettertype"/>
-    <w:uiPriority w:val="19"/>
-    <w:qFormat/>
-    <w:rsid w:val="00E3791C"/>
-    <w:rPr>
-      <w:i/>
-      <w:iCs/>
-      <w:color w:val="808080" w:themeColor="text1" w:themeTint="7F"/>
-    </w:rPr>
-  </w:style>
-  <w:style w:type="character" w:styleId="Nadruk">
-    <w:name w:val="Emphasis"/>
-    <w:basedOn w:val="Standaardalinea-lettertype"/>
-    <w:uiPriority w:val="20"/>
-    <w:qFormat/>
-    <w:rsid w:val="00E3791C"/>
-    <w:rPr>
-      <w:i/>
-      <w:iCs/>
-    </w:rPr>
-  </w:style>
-  <w:style w:type="character" w:styleId="Zwaar">
-    <w:name w:val="Strong"/>
-    <w:basedOn w:val="Standaardalinea-lettertype"/>
-    <w:uiPriority w:val="22"/>
-    <w:qFormat/>
-    <w:rsid w:val="00E3791C"/>
-    <w:rPr>
-      <w:b/>
-      <w:bCs/>
-    </w:rPr>
-  </w:style>
-  <w:style w:type="paragraph" w:styleId="Ondertitel">
-    <w:name w:val="Subtitle"/>
-    <w:basedOn w:val="Standaard"/>
-    <w:next w:val="Standaard"/>
-    <w:link w:val="OndertitelChar"/>
-    <w:uiPriority w:val="11"/>
-    <w:qFormat/>
-    <w:rsid w:val="00E3791C"/>
-    <w:pPr>
-      <w:numPr>
-        <w:ilvl w:val="1"/>
-      </w:numPr>
-    </w:pPr>
-    <w:rPr>
-      <w:rFonts w:asciiTheme="majorHAnsi" w:eastAsiaTheme="majorEastAsia" w:hAnsiTheme="majorHAnsi" w:cstheme="majorBidi"/>
-      <w:i/>
-      <w:iCs/>
-      <w:color w:val="4F81BD" w:themeColor="accent1"/>
-      <w:spacing w:val="15"/>
-      <w:sz w:val="24"/>
-      <w:szCs w:val="24"/>
-    </w:rPr>
-  </w:style>
-  <w:style w:type="character" w:customStyle="1" w:styleId="OndertitelChar">
-    <w:name w:val="Ondertitel Char"/>
-    <w:basedOn w:val="Standaardalinea-lettertype"/>
-    <w:link w:val="Ondertitel"/>
-    <w:uiPriority w:val="11"/>
-    <w:rsid w:val="00E3791C"/>
-    <w:rPr>
-      <w:rFonts w:asciiTheme="majorHAnsi" w:eastAsiaTheme="majorEastAsia" w:hAnsiTheme="majorHAnsi" w:cstheme="majorBidi"/>
-      <w:i/>
-      <w:iCs/>
-      <w:color w:val="4F81BD" w:themeColor="accent1"/>
-      <w:spacing w:val="15"/>
-      <w:sz w:val="24"/>
-      <w:szCs w:val="24"/>
-    </w:rPr>
-  </w:style>
-  <w:style w:type="paragraph" w:styleId="Ballontekst">
-    <w:name w:val="Balloon Text"/>
-    <w:basedOn w:val="Standaard"/>
-    <w:link w:val="BallontekstChar"/>
-    <w:uiPriority w:val="99"/>
-    <w:semiHidden/>
-    <w:unhideWhenUsed/>
-    <w:rsid w:val="00E3791C"/>
-    <w:pPr>
-      <w:spacing w:after="0" w:line="240" w:lineRule="auto"/>
-    </w:pPr>
-    <w:rPr>
-      <w:rFonts w:ascii="Tahoma" w:hAnsi="Tahoma" w:cs="Tahoma"/>
-      <w:sz w:val="16"/>
-      <w:szCs w:val="16"/>
-    </w:rPr>
-  </w:style>
-  <w:style w:type="character" w:customStyle="1" w:styleId="BallontekstChar">
-    <w:name w:val="Ballontekst Char"/>
-    <w:basedOn w:val="Standaardalinea-lettertype"/>
-    <w:link w:val="Ballontekst"/>
-    <w:uiPriority w:val="99"/>
-    <w:semiHidden/>
-    <w:rsid w:val="00E3791C"/>
-    <w:rPr>
-      <w:rFonts w:ascii="Tahoma" w:hAnsi="Tahoma" w:cs="Tahoma"/>
-      <w:sz w:val="16"/>
-      <w:szCs w:val="16"/>
-    </w:rPr>
-  </w:style>
-  <w:style w:type="table" w:styleId="Tabelraster">
-    <w:name w:val="Table Grid"/>
-    <w:basedOn w:val="Standaardtabel"/>
-    <w:uiPriority w:val="59"/>
-    <w:rsid w:val="0037108F"/>
-    <w:pPr>
-      <w:spacing w:after="0" w:line="240" w:lineRule="auto"/>
-    </w:pPr>
-    <w:tblPr>
-      <w:tblInd w:w="0" w:type="dxa"/>
-      <w:tblBorders>
-        <w:top w:val="single" w:sz="4" w:space="0" w:color="auto"/>
-        <w:left w:val="single" w:sz="4" w:space="0" w:color="auto"/>
-        <w:bottom w:val="single" w:sz="4" w:space="0" w:color="auto"/>
-        <w:right w:val="single" w:sz="4" w:space="0" w:color="auto"/>
-        <w:insideH w:val="single" w:sz="4" w:space="0" w:color="auto"/>
-        <w:insideV w:val="single" w:sz="4" w:space="0" w:color="auto"/>
-      </w:tblBorders>
-      <w:tblCellMar>
-        <w:top w:w="0" w:type="dxa"/>
-        <w:left w:w="108" w:type="dxa"/>
-        <w:bottom w:w="0" w:type="dxa"/>
-        <w:right w:w="108" w:type="dxa"/>
-      </w:tblCellMar>
-    </w:tblPr>
-  </w:style>
-  <w:style w:type="paragraph" w:styleId="Geenafstand">
-    <w:name w:val="No Spacing"/>
-    <w:uiPriority w:val="1"/>
-    <w:qFormat/>
-    <w:rsid w:val="005A780D"/>
-    <w:pPr>
-      <w:spacing w:after="0" w:line="240" w:lineRule="auto"/>
-    </w:pPr>
-  </w:style>
-  <w:style w:type="paragraph" w:styleId="Kopvaninhoudsopgave">
-    <w:name w:val="TOC Heading"/>
-    <w:basedOn w:val="Kop1"/>
-    <w:next w:val="Standaard"/>
-    <w:uiPriority w:val="39"/>
-    <w:unhideWhenUsed/>
-    <w:qFormat/>
-    <w:rsid w:val="001817A0"/>
-    <w:pPr>
-      <w:spacing w:before="240" w:line="259" w:lineRule="auto"/>
-      <w:outlineLvl w:val="9"/>
-    </w:pPr>
-    <w:rPr>
-      <w:b w:val="0"/>
-      <w:bCs w:val="0"/>
-      <w:sz w:val="32"/>
-      <w:szCs w:val="32"/>
-      <w:lang w:eastAsia="nl-NL"/>
-    </w:rPr>
-  </w:style>
-  <w:style w:type="character" w:customStyle="1" w:styleId="Kop2Char">
-    <w:name w:val="Kop 2 Char"/>
-    <w:basedOn w:val="Standaardalinea-lettertype"/>
-    <w:link w:val="Kop2"/>
-    <w:uiPriority w:val="9"/>
-    <w:rsid w:val="001817A0"/>
-    <w:rPr>
-      <w:rFonts w:asciiTheme="majorHAnsi" w:eastAsiaTheme="majorEastAsia" w:hAnsiTheme="majorHAnsi" w:cstheme="majorBidi"/>
-      <w:color w:val="365F91" w:themeColor="accent1" w:themeShade="BF"/>
-      <w:sz w:val="26"/>
-      <w:szCs w:val="26"/>
-    </w:rPr>
-  </w:style>
-  <w:style w:type="paragraph" w:styleId="Inhopg2">
-    <w:name w:val="toc 2"/>
-    <w:basedOn w:val="Standaard"/>
-    <w:next w:val="Standaard"/>
-    <w:autoRedefine/>
-    <w:uiPriority w:val="39"/>
-    <w:unhideWhenUsed/>
-    <w:rsid w:val="003B4B7B"/>
-    <w:pPr>
-      <w:spacing w:after="100"/>
-      <w:ind w:left="220"/>
-    </w:pPr>
-  </w:style>
-  <w:style w:type="character" w:styleId="Hyperlink">
-    <w:name w:val="Hyperlink"/>
-    <w:basedOn w:val="Standaardalinea-lettertype"/>
-    <w:uiPriority w:val="99"/>
-    <w:unhideWhenUsed/>
-    <w:rsid w:val="003B4B7B"/>
-    <w:rPr>
-      <w:color w:val="0000FF" w:themeColor="hyperlink"/>
-      <w:u w:val="single"/>
-    </w:rPr>
-  </w:style>
-</w:styles>
-</file>
-
-<file path=word/stylesWithEffects.xml><?xml version="1.0" encoding="utf-8"?>
-<w:styles xmlns:wpc="http://schemas.microsoft.com/office/word/2010/wordprocessingCanvas" xmlns:mc="http://schemas.openxmlformats.org/markup-compatibility/2006" xmlns:o="urn:schemas-microsoft-com:office:office" xmlns:r="http://schemas.openxmlformats.org/officeDocument/2006/relationships" xmlns:m="http://schemas.openxmlformats.org/officeDocument/2006/math" xmlns:v="urn:schemas-microsoft-com:vml" xmlns:wp14="http://schemas.microsoft.com/office/word/2010/wordprocessingDrawing" xmlns:wp="http://schemas.openxmlformats.org/drawingml/2006/wordprocessingDrawing" xmlns:w10="urn:schemas-microsoft-com:office:word" xmlns:w="http://schemas.openxmlformats.org/wordprocessingml/2006/main" xmlns:w14="http://schemas.microsoft.com/office/word/2010/wordml" xmlns:wpg="http://schemas.microsoft.com/office/word/2010/wordprocessingGroup" xmlns:wpi="http://schemas.microsoft.com/office/word/2010/wordprocessingInk" xmlns:wne="http://schemas.microsoft.com/office/word/2006/wordml" xmlns:wps="http://schemas.microsoft.com/office/word/2010/wordprocessingShape" mc:Ignorable="w14 wp14">
-  <w:docDefaults>
-    <w:rPrDefault>
-      <w:rPr>
-        <w:rFonts w:asciiTheme="minorHAnsi" w:eastAsiaTheme="minorHAnsi" w:hAnsiTheme="minorHAnsi" w:cstheme="minorBidi"/>
-        <w:sz w:val="22"/>
-        <w:szCs w:val="22"/>
-        <w:lang w:val="nl-NL" w:eastAsia="en-US" w:bidi="ar-SA"/>
-      </w:rPr>
-    </w:rPrDefault>
-    <w:pPrDefault>
-      <w:pPr>
-        <w:spacing w:after="200" w:line="276" w:lineRule="auto"/>
-      </w:pPr>
-    </w:pPrDefault>
-  </w:docDefaults>
-  <w:latentStyles w:defLockedState="0" w:defUIPriority="99" w:defSemiHidden="1" w:defUnhideWhenUsed="1" w:defQFormat="0" w:count="267">
-    <w:lsdException w:name="Normal" w:semiHidden="0" w:uiPriority="0" w:unhideWhenUsed="0" w:qFormat="1"/>
-    <w:lsdException w:name="heading 1" w:semiHidden="0" w:uiPriority="9" w:unhideWhenUsed="0" w:qFormat="1"/>
-    <w:lsdException w:name="heading 2" w:uiPriority="9" w:qFormat="1"/>
-    <w:lsdException w:name="heading 3" w:uiPriority="9" w:qFormat="1"/>
-    <w:lsdException w:name="heading 4" w:uiPriority="9" w:qFormat="1"/>
-    <w:lsdException w:name="heading 5" w:uiPriority="9" w:qFormat="1"/>
-    <w:lsdException w:name="heading 6" w:uiPriority="9" w:qFormat="1"/>
-    <w:lsdException w:name="heading 7" w:uiPriority="9" w:qFormat="1"/>
-    <w:lsdException w:name="heading 8" w:uiPriority="9" w:qFormat="1"/>
-    <w:lsdException w:name="heading 9" w:uiPriority="9" w:qFormat="1"/>
-    <w:lsdException w:name="toc 1" w:uiPriority="39"/>
-    <w:lsdException w:name="toc 2" w:uiPriority="39"/>
-    <w:lsdException w:name="toc 3" w:uiPriority="39"/>
-    <w:lsdException w:name="toc 4" w:uiPriority="39"/>
-    <w:lsdException w:name="toc 5" w:uiPriority="39"/>
-    <w:lsdException w:name="toc 6" w:uiPriority="39"/>
-    <w:lsdException w:name="toc 7" w:uiPriority="39"/>
-    <w:lsdException w:name="toc 8" w:uiPriority="39"/>
-    <w:lsdException w:name="toc 9" w:uiPriority="39"/>
-    <w:lsdException w:name="caption" w:uiPriority="35" w:qFormat="1"/>
-    <w:lsdException w:name="Title" w:semiHidden="0" w:uiPriority="10" w:unhideWhenUsed="0" w:qFormat="1"/>
-    <w:lsdException w:name="Default Paragraph Font" w:uiPriority="1"/>
-    <w:lsdException w:name="Subtitle" w:semiHidden="0" w:uiPriority="11" w:unhideWhenUsed="0" w:qFormat="1"/>
-    <w:lsdException w:name="Strong" w:semiHidden="0" w:uiPriority="22" w:unhideWhenUsed="0" w:qFormat="1"/>
-    <w:lsdException w:name="Emphasis" w:semiHidden="0" w:uiPriority="20" w:unhideWhenUsed="0" w:qFormat="1"/>
-    <w:lsdException w:name="Table Grid" w:semiHidden="0" w:uiPriority="59" w:unhideWhenUsed="0"/>
-    <w:lsdException w:name="Placeholder Text" w:unhideWhenUsed="0"/>
-    <w:lsdException w:name="No Spacing" w:semiHidden="0" w:uiPriority="1" w:unhideWhenUsed="0" w:qFormat="1"/>
-    <w:lsdException w:name="Light Shading" w:semiHidden="0" w:uiPriority="60" w:unhideWhenUsed="0"/>
-    <w:lsdException w:name="Light List" w:semiHidden="0" w:uiPriority="61" w:unhideWhenUsed="0"/>
-    <w:lsdException w:name="Light Grid" w:semiHidden="0" w:uiPriority="62" w:unhideWhenUsed="0"/>
-    <w:lsdException w:name="Medium Shading 1" w:semiHidden="0" w:uiPriority="63" w:unhideWhenUsed="0"/>
-    <w:lsdException w:name="Medium Shading 2" w:semiHidden="0" w:uiPriority="64" w:unhideWhenUsed="0"/>
-    <w:lsdException w:name="Medium List 1" w:semiHidden="0" w:uiPriority="65" w:unhideWhenUsed="0"/>
-    <w:lsdException w:name="Medium List 2" w:semiHidden="0" w:uiPriority="66" w:unhideWhenUsed="0"/>
-    <w:lsdException w:name="Medium Grid 1" w:semiHidden="0" w:uiPriority="67" w:unhideWhenUsed="0"/>
-    <w:lsdException w:name="Medium Grid 2" w:semiHidden="0" w:uiPriority="68" w:unhideWhenUsed="0"/>
-    <w:lsdException w:name="Medium Grid 3" w:semiHidden="0" w:uiPriority="69" w:unhideWhenUsed="0"/>
-    <w:lsdException w:name="Dark List" w:semiHidden="0" w:uiPriority="70" w:unhideWhenUsed="0"/>
-    <w:lsdException w:name="Colorful Shading" w:semiHidden="0" w:uiPriority="71" w:unhideWhenUsed="0"/>
-    <w:lsdException w:name="Colorful List" w:semiHidden="0" w:uiPriority="72" w:unhideWhenUsed="0"/>
-    <w:lsdException w:name="Colorful Grid" w:semiHidden="0" w:uiPriority="73" w:unhideWhenUsed="0"/>
-    <w:lsdException w:name="Light Shading Accent 1" w:semiHidden="0" w:uiPriority="60" w:unhideWhenUsed="0"/>
-    <w:lsdException w:name="Light List Accent 1" w:semiHidden="0" w:uiPriority="61" w:unhideWhenUsed="0"/>
-    <w:lsdException w:name="Light Grid Accent 1" w:semiHidden="0" w:uiPriority="62" w:unhideWhenUsed="0"/>
-    <w:lsdException w:name="Medium Shading 1 Accent 1" w:semiHidden="0" w:uiPriority="63" w:unhideWhenUsed="0"/>
-    <w:lsdException w:name="Medium Shading 2 Accent 1" w:semiHidden="0" w:uiPriority="64" w:unhideWhenUsed="0"/>
-    <w:lsdException w:name="Medium List 1 Accent 1" w:semiHidden="0" w:uiPriority="65" w:unhideWhenUsed="0"/>
-    <w:lsdException w:name="Revision" w:unhideWhenUsed="0"/>
-    <w:lsdException w:name="List Paragraph" w:semiHidden="0" w:uiPriority="34" w:unhideWhenUsed="0" w:qFormat="1"/>
-    <w:lsdException w:name="Quote" w:semiHidden="0" w:uiPriority="29" w:unhideWhenUsed="0" w:qFormat="1"/>
-    <w:lsdException w:name="Intense Quote" w:semiHidden="0" w:uiPriority="30" w:unhideWhenUsed="0" w:qFormat="1"/>
-    <w:lsdException w:name="Medium List 2 Accent 1" w:semiHidden="0" w:uiPriority="66" w:unhideWhenUsed="0"/>
-    <w:lsdException w:name="Medium Grid 1 Accent 1" w:semiHidden="0" w:uiPriority="67" w:unhideWhenUsed="0"/>
-    <w:lsdException w:name="Medium Grid 2 Accent 1" w:semiHidden="0" w:uiPriority="68" w:unhideWhenUsed="0"/>
-    <w:lsdException w:name="Medium Grid 3 Accent 1" w:semiHidden="0" w:uiPriority="69" w:unhideWhenUsed="0"/>
-    <w:lsdException w:name="Dark List Accent 1" w:semiHidden="0" w:uiPriority="70" w:unhideWhenUsed="0"/>
-    <w:lsdException w:name="Colorful Shading Accent 1" w:semiHidden="0" w:uiPriority="71" w:unhideWhenUsed="0"/>
-    <w:lsdException w:name="Colorful List Accent 1" w:semiHidden="0" w:uiPriority="72" w:unhideWhenUsed="0"/>
-    <w:lsdException w:name="Colorful Grid Accent 1" w:semiHidden="0" w:uiPriority="73" w:unhideWhenUsed="0"/>
-    <w:lsdException w:name="Light Shading Accent 2" w:semiHidden="0" w:uiPriority="60" w:unhideWhenUsed="0"/>
-    <w:lsdException w:name="Light List Accent 2" w:semiHidden="0" w:uiPriority="61" w:unhideWhenUsed="0"/>
-    <w:lsdException w:name="Light Grid Accent 2" w:semiHidden="0" w:uiPriority="62" w:unhideWhenUsed="0"/>
-    <w:lsdException w:name="Medium Shading 1 Accent 2" w:semiHidden="0" w:uiPriority="63" w:unhideWhenUsed="0"/>
-    <w:lsdException w:name="Medium Shading 2 Accent 2" w:semiHidden="0" w:uiPriority="64" w:unhideWhenUsed="0"/>
-    <w:lsdException w:name="Medium List 1 Accent 2" w:semiHidden="0" w:uiPriority="65" w:unhideWhenUsed="0"/>
-    <w:lsdException w:name="Medium List 2 Accent 2" w:semiHidden="0" w:uiPriority="66" w:unhideWhenUsed="0"/>
-    <w:lsdException w:name="Medium Grid 1 Accent 2" w:semiHidden="0" w:uiPriority="67" w:unhideWhenUsed="0"/>
-    <w:lsdException w:name="Medium Grid 2 Accent 2" w:semiHidden="0" w:uiPriority="68" w:unhideWhenUsed="0"/>
-    <w:lsdException w:name="Medium Grid 3 Accent 2" w:semiHidden="0" w:uiPriority="69" w:unhideWhenUsed="0"/>
-    <w:lsdException w:name="Dark List Accent 2" w:semiHidden="0" w:uiPriority="70" w:unhideWhenUsed="0"/>
-    <w:lsdException w:name="Colorful Shading Accent 2" w:semiHidden="0" w:uiPriority="71" w:unhideWhenUsed="0"/>
-    <w:lsdException w:name="Colorful List Accent 2" w:semiHidden="0" w:uiPriority="72" w:unhideWhenUsed="0"/>
-    <w:lsdException w:name="Colorful Grid Accent 2" w:semiHidden="0" w:uiPriority="73" w:unhideWhenUsed="0"/>
-    <w:lsdException w:name="Light Shading Accent 3" w:semiHidden="0" w:uiPriority="60" w:unhideWhenUsed="0"/>
-    <w:lsdException w:name="Light List Accent 3" w:semiHidden="0" w:uiPriority="61" w:unhideWhenUsed="0"/>
-    <w:lsdException w:name="Light Grid Accent 3" w:semiHidden="0" w:uiPriority="62" w:unhideWhenUsed="0"/>
-    <w:lsdException w:name="Medium Shading 1 Accent 3" w:semiHidden="0" w:uiPriority="63" w:unhideWhenUsed="0"/>
-    <w:lsdException w:name="Medium Shading 2 Accent 3" w:semiHidden="0" w:uiPriority="64" w:unhideWhenUsed="0"/>
-    <w:lsdException w:name="Medium List 1 Accent 3" w:semiHidden="0" w:uiPriority="65" w:unhideWhenUsed="0"/>
-    <w:lsdException w:name="Medium List 2 Accent 3" w:semiHidden="0" w:uiPriority="66" w:unhideWhenUsed="0"/>
-    <w:lsdException w:name="Medium Grid 1 Accent 3" w:semiHidden="0" w:uiPriority="67" w:unhideWhenUsed="0"/>
-    <w:lsdException w:name="Medium Grid 2 Accent 3" w:semiHidden="0" w:uiPriority="68" w:unhideWhenUsed="0"/>
-    <w:lsdException w:name="Medium Grid 3 Accent 3" w:semiHidden="0" w:uiPriority="69" w:unhideWhenUsed="0"/>
-    <w:lsdException w:name="Dark List Accent 3" w:semiHidden="0" w:uiPriority="70" w:unhideWhenUsed="0"/>
-    <w:lsdException w:name="Colorful Shading Accent 3" w:semiHidden="0" w:uiPriority="71" w:unhideWhenUsed="0"/>
-    <w:lsdException w:name="Colorful List Accent 3" w:semiHidden="0" w:uiPriority="72" w:unhideWhenUsed="0"/>
-    <w:lsdException w:name="Colorful Grid Accent 3" w:semiHidden="0" w:uiPriority="73" w:unhideWhenUsed="0"/>
-    <w:lsdException w:name="Light Shading Accent 4" w:semiHidden="0" w:uiPriority="60" w:unhideWhenUsed="0"/>
-    <w:lsdException w:name="Light List Accent 4" w:semiHidden="0" w:uiPriority="61" w:unhideWhenUsed="0"/>
-    <w:lsdException w:name="Light Grid Accent 4" w:semiHidden="0" w:uiPriority="62" w:unhideWhenUsed="0"/>
-    <w:lsdException w:name="Medium Shading 1 Accent 4" w:semiHidden="0" w:uiPriority="63" w:unhideWhenUsed="0"/>
-    <w:lsdException w:name="Medium Shading 2 Accent 4" w:semiHidden="0" w:uiPriority="64" w:unhideWhenUsed="0"/>
-    <w:lsdException w:name="Medium List 1 Accent 4" w:semiHidden="0" w:uiPriority="65" w:unhideWhenUsed="0"/>
-    <w:lsdException w:name="Medium List 2 Accent 4" w:semiHidden="0" w:uiPriority="66" w:unhideWhenUsed="0"/>
-    <w:lsdException w:name="Medium Grid 1 Accent 4" w:semiHidden="0" w:uiPriority="67" w:unhideWhenUsed="0"/>
-    <w:lsdException w:name="Medium Grid 2 Accent 4" w:semiHidden="0" w:uiPriority="68" w:unhideWhenUsed="0"/>
-    <w:lsdException w:name="Medium Grid 3 Accent 4" w:semiHidden="0" w:uiPriority="69" w:unhideWhenUsed="0"/>
-    <w:lsdException w:name="Dark List Accent 4" w:semiHidden="0" w:uiPriority="70" w:unhideWhenUsed="0"/>
-    <w:lsdException w:name="Colorful Shading Accent 4" w:semiHidden="0" w:uiPriority="71" w:unhideWhenUsed="0"/>
-    <w:lsdException w:name="Colorful List Accent 4" w:semiHidden="0" w:uiPriority="72" w:unhideWhenUsed="0"/>
-    <w:lsdException w:name="Colorful Grid Accent 4" w:semiHidden="0" w:uiPriority="73" w:unhideWhenUsed="0"/>
-    <w:lsdException w:name="Light Shading Accent 5" w:semiHidden="0" w:uiPriority="60" w:unhideWhenUsed="0"/>
-    <w:lsdException w:name="Light List Accent 5" w:semiHidden="0" w:uiPriority="61" w:unhideWhenUsed="0"/>
-    <w:lsdException w:name="Light Grid Accent 5" w:semiHidden="0" w:uiPriority="62" w:unhideWhenUsed="0"/>
-    <w:lsdException w:name="Medium Shading 1 Accent 5" w:semiHidden="0" w:uiPriority="63" w:unhideWhenUsed="0"/>
-    <w:lsdException w:name="Medium Shading 2 Accent 5" w:semiHidden="0" w:uiPriority="64" w:unhideWhenUsed="0"/>
-    <w:lsdException w:name="Medium List 1 Accent 5" w:semiHidden="0" w:uiPriority="65" w:unhideWhenUsed="0"/>
-    <w:lsdException w:name="Medium List 2 Accent 5" w:semiHidden="0" w:uiPriority="66" w:unhideWhenUsed="0"/>
-    <w:lsdException w:name="Medium Grid 1 Accent 5" w:semiHidden="0" w:uiPriority="67" w:unhideWhenUsed="0"/>
-    <w:lsdException w:name="Medium Grid 2 Accent 5" w:semiHidden="0" w:uiPriority="68" w:unhideWhenUsed="0"/>
-    <w:lsdException w:name="Medium Grid 3 Accent 5" w:semiHidden="0" w:uiPriority="69" w:unhideWhenUsed="0"/>
-    <w:lsdException w:name="Dark List Accent 5" w:semiHidden="0" w:uiPriority="70" w:unhideWhenUsed="0"/>
-    <w:lsdException w:name="Colorful Shading Accent 5" w:semiHidden="0" w:uiPriority="71" w:unhideWhenUsed="0"/>
-    <w:lsdException w:name="Colorful List Accent 5" w:semiHidden="0" w:uiPriority="72" w:unhideWhenUsed="0"/>
-    <w:lsdException w:name="Colorful Grid Accent 5" w:semiHidden="0" w:uiPriority="73" w:unhideWhenUsed="0"/>
-    <w:lsdException w:name="Light Shading Accent 6" w:semiHidden="0" w:uiPriority="60" w:unhideWhenUsed="0"/>
-    <w:lsdException w:name="Light List Accent 6" w:semiHidden="0" w:uiPriority="61" w:unhideWhenUsed="0"/>
-    <w:lsdException w:name="Light Grid Accent 6" w:semiHidden="0" w:uiPriority="62" w:unhideWhenUsed="0"/>
-    <w:lsdException w:name="Medium Shading 1 Accent 6" w:semiHidden="0" w:uiPriority="63" w:unhideWhenUsed="0"/>
-    <w:lsdException w:name="Medium Shading 2 Accent 6" w:semiHidden="0" w:uiPriority="64" w:unhideWhenUsed="0"/>
-    <w:lsdException w:name="Medium List 1 Accent 6" w:semiHidden="0" w:uiPriority="65" w:unhideWhenUsed="0"/>
-    <w:lsdException w:name="Medium List 2 Accent 6" w:semiHidden="0" w:uiPriority="66" w:unhideWhenUsed="0"/>
-    <w:lsdException w:name="Medium Grid 1 Accent 6" w:semiHidden="0" w:uiPriority="67" w:unhideWhenUsed="0"/>
-    <w:lsdException w:name="Medium Grid 2 Accent 6" w:semiHidden="0" w:uiPriority="68" w:unhideWhenUsed="0"/>
-    <w:lsdException w:name="Medium Grid 3 Accent 6" w:semiHidden="0" w:uiPriority="69" w:unhideWhenUsed="0"/>
-    <w:lsdException w:name="Dark List Accent 6" w:semiHidden="0" w:uiPriority="70" w:unhideWhenUsed="0"/>
-    <w:lsdException w:name="Colorful Shading Accent 6" w:semiHidden="0" w:uiPriority="71" w:unhideWhenUsed="0"/>
-    <w:lsdException w:name="Colorful List Accent 6" w:semiHidden="0" w:uiPriority="72" w:unhideWhenUsed="0"/>
-    <w:lsdException w:name="Colorful Grid Accent 6" w:semiHidden="0" w:uiPriority="73" w:unhideWhenUsed="0"/>
-    <w:lsdException w:name="Subtle Emphasis" w:semiHidden="0" w:uiPriority="19" w:unhideWhenUsed="0" w:qFormat="1"/>
-    <w:lsdException w:name="Intense Emphasis" w:semiHidden="0" w:uiPriority="21" w:unhideWhenUsed="0" w:qFormat="1"/>
-    <w:lsdException w:name="Subtle Reference" w:semiHidden="0" w:uiPriority="31" w:unhideWhenUsed="0" w:qFormat="1"/>
-    <w:lsdException w:name="Intense Reference" w:semiHidden="0" w:uiPriority="32" w:unhideWhenUsed="0" w:qFormat="1"/>
-    <w:lsdException w:name="Book Title" w:semiHidden="0" w:uiPriority="33" w:unhideWhenUsed="0" w:qFormat="1"/>
-    <w:lsdException w:name="Bibliography" w:uiPriority="37"/>
-    <w:lsdException w:name="TOC Heading" w:uiPriority="39" w:qFormat="1"/>
+  <w:latentStyles w:defLockedState="0" w:defUIPriority="99" w:defSemiHidden="0" w:defUnhideWhenUsed="0" w:defQFormat="0" w:count="371">
+    <w:lsdException w:name="Normal" w:uiPriority="0" w:qFormat="1"/>
+    <w:lsdException w:name="heading 1" w:uiPriority="9" w:qFormat="1"/>
+    <w:lsdException w:name="heading 2" w:semiHidden="1" w:uiPriority="9" w:unhideWhenUsed="1" w:qFormat="1"/>
+    <w:lsdException w:name="heading 3" w:semiHidden="1" w:uiPriority="9" w:unhideWhenUsed="1" w:qFormat="1"/>
+    <w:lsdException w:name="heading 4" w:semiHidden="1" w:uiPriority="9" w:unhideWhenUsed="1" w:qFormat="1"/>
+    <w:lsdException w:name="heading 5" w:semiHidden="1" w:uiPriority="9" w:unhideWhenUsed="1" w:qFormat="1"/>
+    <w:lsdException w:name="heading 6" w:semiHidden="1" w:uiPriority="9" w:unhideWhenUsed="1" w:qFormat="1"/>
+    <w:lsdException w:name="heading 7" w:semiHidden="1" w:uiPriority="9" w:unhideWhenUsed="1" w:qFormat="1"/>
+    <w:lsdException w:name="heading 8" w:semiHidden="1" w:uiPriority="9" w:unhideWhenUsed="1" w:qFormat="1"/>
+    <w:lsdException w:name="heading 9" w:semiHidden="1" w:uiPriority="9" w:unhideWhenUsed="1" w:qFormat="1"/>
+    <w:lsdException w:name="index 1" w:semiHidden="1" w:unhideWhenUsed="1"/>
+    <w:lsdException w:name="index 2" w:semiHidden="1" w:unhideWhenUsed="1"/>
+    <w:lsdException w:name="index 3" w:semiHidden="1" w:unhideWhenUsed="1"/>
+    <w:lsdException w:name="index 4" w:semiHidden="1" w:unhideWhenUsed="1"/>
+    <w:lsdException w:name="index 5" w:semiHidden="1" w:unhideWhenUsed="1"/>
+    <w:lsdException w:name="index 6" w:semiHidden="1" w:unhideWhenUsed="1"/>
+    <w:lsdException w:name="index 7" w:semiHidden="1" w:unhideWhenUsed="1"/>
+    <w:lsdException w:name="index 8" w:semiHidden="1" w:unhideWhenUsed="1"/>
+    <w:lsdException w:name="index 9" w:semiHidden="1" w:unhideWhenUsed="1"/>
+    <w:lsdException w:name="toc 1" w:semiHidden="1" w:uiPriority="39" w:unhideWhenUsed="1"/>
+    <w:lsdException w:name="toc 2" w:semiHidden="1" w:uiPriority="39" w:unhideWhenUsed="1"/>
+    <w:lsdException w:name="toc 3" w:semiHidden="1" w:uiPriority="39" w:unhideWhenUsed="1"/>
+    <w:lsdException w:name="toc 4" w:semiHidden="1" w:uiPriority="39" w:unhideWhenUsed="1"/>
+    <w:lsdException w:name="toc 5" w:semiHidden="1" w:uiPriority="39" w:unhideWhenUsed="1"/>
+    <w:lsdException w:name="toc 6" w:semiHidden="1" w:uiPriority="39" w:unhideWhenUsed="1"/>
+    <w:lsdException w:name="toc 7" w:semiHidden="1" w:uiPriority="39" w:unhideWhenUsed="1"/>
+    <w:lsdException w:name="toc 8" w:semiHidden="1" w:uiPriority="39" w:unhideWhenUsed="1"/>
+    <w:lsdException w:name="toc 9" w:semiHidden="1" w:uiPriority="39" w:unhideWhenUsed="1"/>
+    <w:lsdException w:name="Normal Indent" w:semiHidden="1" w:unhideWhenUsed="1"/>
+    <w:lsdException w:name="footnote text" w:semiHidden="1" w:unhideWhenUsed="1"/>
+    <w:lsdException w:name="annotation text" w:semiHidden="1" w:unhideWhenUsed="1"/>
+    <w:lsdException w:name="header" w:semiHidden="1" w:unhideWhenUsed="1"/>
+    <w:lsdException w:name="footer" w:semiHidden="1" w:unhideWhenUsed="1"/>
+    <w:lsdException w:name="index heading" w:semiHidden="1" w:unhideWhenUsed="1"/>
+    <w:lsdException w:name="caption" w:semiHidden="1" w:uiPriority="35" w:unhideWhenUsed="1" w:qFormat="1"/>
+    <w:lsdException w:name="table of figures" w:semiHidden="1" w:unhideWhenUsed="1"/>
+    <w:lsdException w:name="envelope address" w:semiHidden="1" w:unhideWhenUsed="1"/>
+    <w:lsdException w:name="envelope return" w:semiHidden="1" w:unhideWhenUsed="1"/>
+    <w:lsdException w:name="footnote reference" w:semiHidden="1" w:unhideWhenUsed="1"/>
+    <w:lsdException w:name="annotation reference" w:semiHidden="1" w:unhideWhenUsed="1"/>
+    <w:lsdException w:name="line number" w:semiHidden="1" w:unhideWhenUsed="1"/>
+    <w:lsdException w:name="page number" w:semiHidden="1" w:unhideWhenUsed="1"/>
+    <w:lsdException w:name="endnote reference" w:semiHidden="1" w:unhideWhenUsed="1"/>
+    <w:lsdException w:name="endnote text" w:semiHidden="1" w:unhideWhenUsed="1"/>
+    <w:lsdException w:name="table of authorities" w:semiHidden="1" w:unhideWhenUsed="1"/>
+    <w:lsdException w:name="macro" w:semiHidden="1" w:unhideWhenUsed="1"/>
+    <w:lsdException w:name="toa heading" w:semiHidden="1" w:unhideWhenUsed="1"/>
+    <w:lsdException w:name="List" w:semiHidden="1" w:unhideWhenUsed="1"/>
+    <w:lsdException w:name="List Bullet" w:semiHidden="1" w:unhideWhenUsed="1"/>
+    <w:lsdException w:name="List Number" w:semiHidden="1" w:unhideWhenUsed="1"/>
+    <w:lsdException w:name="List 2" w:semiHidden="1" w:unhideWhenUsed="1"/>
+    <w:lsdException w:name="List 3" w:semiHidden="1" w:unhideWhenUsed="1"/>
+    <w:lsdException w:name="List 4" w:semiHidden="1" w:unhideWhenUsed="1"/>
+    <w:lsdException w:name="List 5" w:semiHidden="1" w:unhideWhenUsed="1"/>
+    <w:lsdException w:name="List Bullet 2" w:semiHidden="1" w:unhideWhenUsed="1"/>
+    <w:lsdException w:name="List Bullet 3" w:semiHidden="1" w:unhideWhenUsed="1"/>
+    <w:lsdException w:name="List Bullet 4" w:semiHidden="1" w:unhideWhenUsed="1"/>
+    <w:lsdException w:name="List Bullet 5" w:semiHidden="1" w:unhideWhenUsed="1"/>
+    <w:lsdException w:name="List Number 2" w:semiHidden="1" w:unhideWhenUsed="1"/>
+    <w:lsdException w:name="List Number 3" w:semiHidden="1" w:unhideWhenUsed="1"/>
+    <w:lsdException w:name="List Number 4" w:semiHidden="1" w:unhideWhenUsed="1"/>
+    <w:lsdException w:name="List Number 5" w:semiHidden="1" w:unhideWhenUsed="1"/>
+    <w:lsdException w:name="Title" w:uiPriority="10" w:qFormat="1"/>
+    <w:lsdException w:name="Closing" w:semiHidden="1" w:unhideWhenUsed="1"/>
+    <w:lsdException w:name="Signature" w:semiHidden="1" w:unhideWhenUsed="1"/>
+    <w:lsdException w:name="Default Paragraph Font" w:semiHidden="1" w:uiPriority="1" w:unhideWhenUsed="1"/>
+    <w:lsdException w:name="Body Text" w:semiHidden="1" w:unhideWhenUsed="1"/>
+    <w:lsdException w:name="Body Text Indent" w:semiHidden="1" w:unhideWhenUsed="1"/>
+    <w:lsdException w:name="List Continue" w:semiHidden="1" w:unhideWhenUsed="1"/>
+    <w:lsdException w:name="List Continue 2" w:semiHidden="1" w:unhideWhenUsed="1"/>
+    <w:lsdException w:name="List Continue 3" w:semiHidden="1" w:unhideWhenUsed="1"/>
+    <w:lsdException w:name="List Continue 4" w:semiHidden="1" w:unhideWhenUsed="1"/>
+    <w:lsdException w:name="List Continue 5" w:semiHidden="1" w:unhideWhenUsed="1"/>
+    <w:lsdException w:name="Message Header" w:semiHidden="1" w:unhideWhenUsed="1"/>
+    <w:lsdException w:name="Subtitle" w:uiPriority="11" w:qFormat="1"/>
+    <w:lsdException w:name="Salutation" w:semiHidden="1" w:unhideWhenUsed="1"/>
+    <w:lsdException w:name="Date" w:semiHidden="1" w:unhideWhenUsed="1"/>
+    <w:lsdException w:name="Body Text First Indent" w:semiHidden="1" w:unhideWhenUsed="1"/>
+    <w:lsdException w:name="Body Text First Indent 2" w:semiHidden="1" w:unhideWhenUsed="1"/>
+    <w:lsdException w:name="Note Heading" w:semiHidden="1" w:unhideWhenUsed="1"/>
+    <w:lsdException w:name="Body Text 2" w:semiHidden="1" w:unhideWhenUsed="1"/>
+    <w:lsdException w:name="Body Text 3" w:semiHidden="1" w:unhideWhenUsed="1"/>
+    <w:lsdException w:name="Body Text Indent 2" w:semiHidden="1" w:unhideWhenUsed="1"/>
+    <w:lsdException w:name="Body Text Indent 3" w:semiHidden="1" w:unhideWhenUsed="1"/>
+    <w:lsdException w:name="Block Text" w:semiHidden="1" w:unhideWhenUsed="1"/>
+    <w:lsdException w:name="Hyperlink" w:semiHidden="1" w:unhideWhenUsed="1"/>
+    <w:lsdException w:name="FollowedHyperlink" w:semiHidden="1" w:unhideWhenUsed="1"/>
+    <w:lsdException w:name="Strong" w:uiPriority="22" w:qFormat="1"/>
+    <w:lsdException w:name="Emphasis" w:uiPriority="20" w:qFormat="1"/>
+    <w:lsdException w:name="Document Map" w:semiHidden="1" w:unhideWhenUsed="1"/>
+    <w:lsdException w:name="Plain Text" w:semiHidden="1" w:unhideWhenUsed="1"/>
+    <w:lsdException w:name="E-mail Signature" w:semiHidden="1" w:unhideWhenUsed="1"/>
+    <w:lsdException w:name="HTML Top of Form" w:semiHidden="1" w:unhideWhenUsed="1"/>
+    <w:lsdException w:name="HTML Bottom of Form" w:semiHidden="1" w:unhideWhenUsed="1"/>
+    <w:lsdException w:name="Normal (Web)" w:semiHidden="1" w:unhideWhenUsed="1"/>
+    <w:lsdException w:name="HTML Acronym" w:semiHidden="1" w:unhideWhenUsed="1"/>
+    <w:lsdException w:name="HTML Address" w:semiHidden="1" w:unhideWhenUsed="1"/>
+    <w:lsdException w:name="HTML Cite" w:semiHidden="1" w:unhideWhenUsed="1"/>
+    <w:lsdException w:name="HTML Code" w:semiHidden="1" w:unhideWhenUsed="1"/>
+    <w:lsdException w:name="HTML Definition" w:semiHidden="1" w:unhideWhenUsed="1"/>
+    <w:lsdException w:name="HTML Keyboard" w:semiHidden="1" w:unhideWhenUsed="1"/>
+    <w:lsdException w:name="HTML Preformatted" w:semiHidden="1" w:unhideWhenUsed="1"/>
+    <w:lsdException w:name="HTML Sample" w:semiHidden="1" w:unhideWhenUsed="1"/>
+    <w:lsdException w:name="HTML Typewriter" w:semiHidden="1" w:unhideWhenUsed="1"/>
+    <w:lsdException w:name="HTML Variable" w:semiHidden="1" w:unhideWhenUsed="1"/>
+    <w:lsdException w:name="Normal Table" w:semiHidden="1" w:unhideWhenUsed="1"/>
+    <w:lsdException w:name="annotation subject" w:semiHidden="1" w:unhideWhenUsed="1"/>
+    <w:lsdException w:name="No List" w:semiHidden="1" w:unhideWhenUsed="1"/>
+    <w:lsdException w:name="Outline List 1" w:semiHidden="1" w:unhideWhenUsed="1"/>
+    <w:lsdException w:name="Outline List 2" w:semiHidden="1" w:unhideWhenUsed="1"/>
+    <w:lsdException w:name="Outline List 3" w:semiHidden="1" w:unhideWhenUsed="1"/>
+    <w:lsdException w:name="Table Simple 1" w:semiHidden="1" w:unhideWhenUsed="1"/>
+    <w:lsdException w:name="Table Simple 2" w:semiHidden="1" w:unhideWhenUsed="1"/>
+    <w:lsdException w:name="Table Simple 3" w:semiHidden="1" w:unhideWhenUsed="1"/>
+    <w:lsdException w:name="Table Classic 1" w:semiHidden="1" w:unhideWhenUsed="1"/>
+    <w:lsdException w:name="Table Classic 2" w:semiHidden="1" w:unhideWhenUsed="1"/>
+    <w:lsdException w:name="Table Classic 3" w:semiHidden="1" w:unhideWhenUsed="1"/>
+    <w:lsdException w:name="Table Classic 4" w:semiHidden="1" w:unhideWhenUsed="1"/>
+    <w:lsdException w:name="Table Colorful 1" w:semiHidden="1" w:unhideWhenUsed="1"/>
+    <w:lsdException w:name="Table Colorful 2" w:semiHidden="1" w:unhideWhenUsed="1"/>
+    <w:lsdException w:name="Table Colorful 3" w:semiHidden="1" w:unhideWhenUsed="1"/>
+    <w:lsdException w:name="Table Columns 1" w:semiHidden="1" w:unhideWhenUsed="1"/>
+    <w:lsdException w:name="Table Columns 2" w:semiHidden="1" w:unhideWhenUsed="1"/>
+    <w:lsdException w:name="Table Columns 3" w:semiHidden="1" w:unhideWhenUsed="1"/>
+    <w:lsdException w:name="Table Columns 4" w:semiHidden="1" w:unhideWhenUsed="1"/>
+    <w:lsdException w:name="Table Columns 5" w:semiHidden="1" w:unhideWhenUsed="1"/>
+    <w:lsdException w:name="Table Grid 1" w:semiHidden="1" w:unhideWhenUsed="1"/>
+    <w:lsdException w:name="Table Grid 2" w:semiHidden="1" w:unhideWhenUsed="1"/>
+    <w:lsdException w:name="Table Grid 3" w:semiHidden="1" w:unhideWhenUsed="1"/>
+    <w:lsdException w:name="Table Grid 4" w:semiHidden="1" w:unhideWhenUsed="1"/>
+    <w:lsdException w:name="Table Grid 5" w:semiHidden="1" w:unhideWhenUsed="1"/>
+    <w:lsdException w:name="Table Grid 6" w:semiHidden="1" w:unhideWhenUsed="1"/>
+    <w:lsdException w:name="Table Grid 7" w:semiHidden="1" w:unhideWhenUsed="1"/>
+    <w:lsdException w:name="Table Grid 8" w:semiHidden="1" w:unhideWhenUsed="1"/>
+    <w:lsdException w:name="Table List 1" w:semiHidden="1" w:unhideWhenUsed="1"/>
+    <w:lsdException w:name="Table List 2" w:semiHidden="1" w:unhideWhenUsed="1"/>
+    <w:lsdException w:name="Table List 3" w:semiHidden="1" w:unhideWhenUsed="1"/>
+    <w:lsdException w:name="Table List 4" w:semiHidden="1" w:unhideWhenUsed="1"/>
+    <w:lsdException w:name="Table List 5" w:semiHidden="1" w:unhideWhenUsed="1"/>
+    <w:lsdException w:name="Table List 6" w:semiHidden="1" w:unhideWhenUsed="1"/>
+    <w:lsdException w:name="Table List 7" w:semiHidden="1" w:unhideWhenUsed="1"/>
+    <w:lsdException w:name="Table List 8" w:semiHidden="1" w:unhideWhenUsed="1"/>
+    <w:lsdException w:name="Table 3D effects 1" w:semiHidden="1" w:unhideWhenUsed="1"/>
+    <w:lsdException w:name="Table 3D effects 2" w:semiHidden="1" w:unhideWhenUsed="1"/>
+    <w:lsdException w:name="Table 3D effects 3" w:semiHidden="1" w:unhideWhenUsed="1"/>
+    <w:lsdException w:name="Table Contemporary" w:semiHidden="1" w:unhideWhenUsed="1"/>
+    <w:lsdException w:name="Table Elegant" w:semiHidden="1" w:unhideWhenUsed="1"/>
+    <w:lsdException w:name="Table Professional" w:semiHidden="1" w:unhideWhenUsed="1"/>
+    <w:lsdException w:name="Table Subtle 1" w:semiHidden="1" w:unhideWhenUsed="1"/>
+    <w:lsdException w:name="Table Subtle 2" w:semiHidden="1" w:unhideWhenUsed="1"/>
+    <w:lsdException w:name="Table Web 1" w:semiHidden="1" w:unhideWhenUsed="1"/>
+    <w:lsdException w:name="Table Web 2" w:semiHidden="1" w:unhideWhenUsed="1"/>
+    <w:lsdException w:name="Table Web 3" w:semiHidden="1" w:unhideWhenUsed="1"/>
+    <w:lsdException w:name="Balloon Text" w:semiHidden="1" w:unhideWhenUsed="1"/>
+    <w:lsdException w:name="Table Grid" w:uiPriority="59"/>
+    <w:lsdException w:name="Table Theme" w:semiHidden="1" w:unhideWhenUsed="1"/>
+    <w:lsdException w:name="Placeholder Text" w:semiHidden="1"/>
+    <w:lsdException w:name="No Spacing" w:uiPriority="1" w:qFormat="1"/>
+    <w:lsdException w:name="Light Shading" w:uiPriority="60"/>
+    <w:lsdException w:name="Light List" w:uiPriority="61"/>
+    <w:lsdException w:name="Light Grid" w:uiPriority="62"/>
+    <w:lsdException w:name="Medium Shading 1" w:uiPriority="63"/>
+    <w:lsdException w:name="Medium Shading 2" w:uiPriority="64"/>
+    <w:lsdException w:name="Medium List 1" w:uiPriority="65"/>
+    <w:lsdException w:name="Medium List 2" w:uiPriority="66"/>
+    <w:lsdException w:name="Medium Grid 1" w:uiPriority="67"/>
+    <w:lsdException w:name="Medium Grid 2" w:uiPriority="68"/>
+    <w:lsdException w:name="Medium Grid 3" w:uiPriority="69"/>
+    <w:lsdException w:name="Dark List" w:uiPriority="70"/>
+    <w:lsdException w:name="Colorful Shading" w:uiPriority="71"/>
+    <w:lsdException w:name="Colorful List" w:uiPriority="72"/>
+    <w:lsdException w:name="Colorful Grid" w:uiPriority="73"/>
+    <w:lsdException w:name="Light Shading Accent 1" w:uiPriority="60"/>
+    <w:lsdException w:name="Light List Accent 1" w:uiPriority="61"/>
+    <w:lsdException w:name="Light Grid Accent 1" w:uiPriority="62"/>
+    <w:lsdException w:name="Medium Shading 1 Accent 1" w:uiPriority="63"/>
+    <w:lsdException w:name="Medium Shading 2 Accent 1" w:uiPriority="64"/>
+    <w:lsdException w:name="Medium List 1 Accent 1" w:uiPriority="65"/>
+    <w:lsdException w:name="Revision" w:semiHidden="1"/>
+    <w:lsdException w:name="List Paragraph" w:uiPriority="34" w:qFormat="1"/>
+    <w:lsdException w:name="Quote" w:uiPriority="29" w:qFormat="1"/>
+    <w:lsdException w:name="Intense Quote" w:uiPriority="30" w:qFormat="1"/>
+    <w:lsdException w:name="Medium List 2 Accent 1" w:uiPriority="66"/>
+    <w:lsdException w:name="Medium Grid 1 Accent 1" w:uiPriority="67"/>
+    <w:lsdException w:name="Medium Grid 2 Accent 1" w:uiPriority="68"/>
+    <w:lsdException w:name="Medium Grid 3 Accent 1" w:uiPriority="69"/>
+    <w:lsdException w:name="Dark List Accent 1" w:uiPriority="70"/>
+    <w:lsdException w:name="Colorful Shading Accent 1" w:uiPriority="71"/>
+    <w:lsdException w:name="Colorful List Accent 1" w:uiPriority="72"/>
+    <w:lsdException w:name="Colorful Grid Accent 1" w:uiPriority="73"/>
+    <w:lsdException w:name="Light Shading Accent 2" w:uiPriority="60"/>
+    <w:lsdException w:name="Light List Accent 2" w:uiPriority="61"/>
+    <w:lsdException w:name="Light Grid Accent 2" w:uiPriority="62"/>
+    <w:lsdException w:name="Medium Shading 1 Accent 2" w:uiPriority="63"/>
+    <w:lsdException w:name="Medium Shading 2 Accent 2" w:uiPriority="64"/>
+    <w:lsdException w:name="Medium List 1 Accent 2" w:uiPriority="65"/>
+    <w:lsdException w:name="Medium List 2 Accent 2" w:uiPriority="66"/>
+    <w:lsdException w:name="Medium Grid 1 Accent 2" w:uiPriority="67"/>
+    <w:lsdException w:name="Medium Grid 2 Accent 2" w:uiPriority="68"/>
+    <w:lsdException w:name="Medium Grid 3 Accent 2" w:uiPriority="69"/>
+    <w:lsdException w:name="Dark List Accent 2" w:uiPriority="70"/>
+    <w:lsdException w:name="Colorful Shading Accent 2" w:uiPriority="71"/>
+    <w:lsdException w:name="Colorful List Accent 2" w:uiPriority="72"/>
+    <w:lsdException w:name="Colorful Grid Accent 2" w:uiPriority="73"/>
+    <w:lsdException w:name="Light Shading Accent 3" w:uiPriority="60"/>
+    <w:lsdException w:name="Light List Accent 3" w:uiPriority="61"/>
+    <w:lsdException w:name="Light Grid Accent 3" w:uiPriority="62"/>
+    <w:lsdException w:name="Medium Shading 1 Accent 3" w:uiPriority="63"/>
+    <w:lsdException w:name="Medium Shading 2 Accent 3" w:uiPriority="64"/>
+    <w:lsdException w:name="Medium List 1 Accent 3" w:uiPriority="65"/>
+    <w:lsdException w:name="Medium List 2 Accent 3" w:uiPriority="66"/>
+    <w:lsdException w:name="Medium Grid 1 Accent 3" w:uiPriority="67"/>
+    <w:lsdException w:name="Medium Grid 2 Accent 3" w:uiPriority="68"/>
+    <w:lsdException w:name="Medium Grid 3 Accent 3" w:uiPriority="69"/>
+    <w:lsdException w:name="Dark List Accent 3" w:uiPriority="70"/>
+    <w:lsdException w:name="Colorful Shading Accent 3" w:uiPriority="71"/>
+    <w:lsdException w:name="Colorful List Accent 3" w:uiPriority="72"/>
+    <w:lsdException w:name="Colorful Grid Accent 3" w:uiPriority="73"/>
+    <w:lsdException w:name="Light Shading Accent 4" w:uiPriority="60"/>
+    <w:lsdException w:name="Light List Accent 4" w:uiPriority="61"/>
+    <w:lsdException w:name="Light Grid Accent 4" w:uiPriority="62"/>
+    <w:lsdException w:name="Medium Shading 1 Accent 4" w:uiPriority="63"/>
+    <w:lsdException w:name="Medium Shading 2 Accent 4" w:uiPriority="64"/>
+    <w:lsdException w:name="Medium List 1 Accent 4" w:uiPriority="65"/>
+    <w:lsdException w:name="Medium List 2 Accent 4" w:uiPriority="66"/>
+    <w:lsdException w:name="Medium Grid 1 Accent 4" w:uiPriority="67"/>
+    <w:lsdException w:name="Medium Grid 2 Accent 4" w:uiPriority="68"/>
+    <w:lsdException w:name="Medium Grid 3 Accent 4" w:uiPriority="69"/>
+    <w:lsdException w:name="Dark List Accent 4" w:uiPriority="70"/>
+    <w:lsdException w:name="Colorful Shading Accent 4" w:uiPriority="71"/>
+    <w:lsdException w:name="Colorful List Accent 4" w:uiPriority="72"/>
+    <w:lsdException w:name="Colorful Grid Accent 4" w:uiPriority="73"/>
+    <w:lsdException w:name="Light Shading Accent 5" w:uiPriority="60"/>
+    <w:lsdException w:name="Light List Accent 5" w:uiPriority="61"/>
+    <w:lsdException w:name="Light Grid Accent 5" w:uiPriority="62"/>
+    <w:lsdException w:name="Medium Shading 1 Accent 5" w:uiPriority="63"/>
+    <w:lsdException w:name="Medium Shading 2 Accent 5" w:uiPriority="64"/>
+    <w:lsdException w:name="Medium List 1 Accent 5" w:uiPriority="65"/>
+    <w:lsdException w:name="Medium List 2 Accent 5" w:uiPriority="66"/>
+    <w:lsdException w:name="Medium Grid 1 Accent 5" w:uiPriority="67"/>
+    <w:lsdException w:name="Medium Grid 2 Accent 5" w:uiPriority="68"/>
+    <w:lsdException w:name="Medium Grid 3 Accent 5" w:uiPriority="69"/>
+    <w:lsdException w:name="Dark List Accent 5" w:uiPriority="70"/>
+    <w:lsdException w:name="Colorful Shading Accent 5" w:uiPriority="71"/>
+    <w:lsdException w:name="Colorful List Accent 5" w:uiPriority="72"/>
+    <w:lsdException w:name="Colorful Grid Accent 5" w:uiPriority="73"/>
+    <w:lsdException w:name="Light Shading Accent 6" w:uiPriority="60"/>
+    <w:lsdException w:name="Light List Accent 6" w:uiPriority="61"/>
+    <w:lsdException w:name="Light Grid Accent 6" w:uiPriority="62"/>
+    <w:lsdException w:name="Medium Shading 1 Accent 6" w:uiPriority="63"/>
+    <w:lsdException w:name="Medium Shading 2 Accent 6" w:uiPriority="64"/>
+    <w:lsdException w:name="Medium List 1 Accent 6" w:uiPriority="65"/>
+    <w:lsdException w:name="Medium List 2 Accent 6" w:uiPriority="66"/>
+    <w:lsdException w:name="Medium Grid 1 Accent 6" w:uiPriority="67"/>
+    <w:lsdException w:name="Medium Grid 2 Accent 6" w:uiPriority="68"/>
+    <w:lsdException w:name="Medium Grid 3 Accent 6" w:uiPriority="69"/>
+    <w:lsdException w:name="Dark List Accent 6" w:uiPriority="70"/>
+    <w:lsdException w:name="Colorful Shading Accent 6" w:uiPriority="71"/>
+    <w:lsdException w:name="Colorful List Accent 6" w:uiPriority="72"/>
+    <w:lsdException w:name="Colorful Grid Accent 6" w:uiPriority="73"/>
+    <w:lsdException w:name="Subtle Emphasis" w:uiPriority="19" w:qFormat="1"/>
+    <w:lsdException w:name="Intense Emphasis" w:uiPriority="21" w:qFormat="1"/>
+    <w:lsdException w:name="Subtle Reference" w:uiPriority="31" w:qFormat="1"/>
+    <w:lsdException w:name="Intense Reference" w:uiPriority="32" w:qFormat="1"/>
+    <w:lsdException w:name="Book Title" w:uiPriority="33" w:qFormat="1"/>
+    <w:lsdException w:name="Bibliography" w:semiHidden="1" w:uiPriority="37" w:unhideWhenUsed="1"/>
+    <w:lsdException w:name="TOC Heading" w:semiHidden="1" w:uiPriority="39" w:unhideWhenUsed="1" w:qFormat="1"/>
+    <w:lsdException w:name="Plain Table 1" w:uiPriority="41"/>
+    <w:lsdException w:name="Plain Table 2" w:uiPriority="42"/>
+    <w:lsdException w:name="Plain Table 3" w:uiPriority="43"/>
+    <w:lsdException w:name="Plain Table 4" w:uiPriority="44"/>
+    <w:lsdException w:name="Plain Table 5" w:uiPriority="45"/>
+    <w:lsdException w:name="Grid Table Light" w:uiPriority="40"/>
+    <w:lsdException w:name="Grid Table 1 Light" w:uiPriority="46"/>
+    <w:lsdException w:name="Grid Table 2" w:uiPriority="47"/>
+    <w:lsdException w:name="Grid Table 3" w:uiPriority="48"/>
+    <w:lsdException w:name="Grid Table 4" w:uiPriority="49"/>
+    <w:lsdException w:name="Grid Table 5 Dark" w:uiPriority="50"/>
+    <w:lsdException w:name="Grid Table 6 Colorful" w:uiPriority="51"/>
+    <w:lsdException w:name="Grid Table 7 Colorful" w:uiPriority="52"/>
+    <w:lsdException w:name="Grid Table 1 Light Accent 1" w:uiPriority="46"/>
+    <w:lsdException w:name="Grid Table 2 Accent 1" w:uiPriority="47"/>
+    <w:lsdException w:name="Grid Table 3 Accent 1" w:uiPriority="48"/>
+    <w:lsdException w:name="Grid Table 4 Accent 1" w:uiPriority="49"/>
+    <w:lsdException w:name="Grid Table 5 Dark Accent 1" w:uiPriority="50"/>
+    <w:lsdException w:name="Grid Table 6 Colorful Accent 1" w:uiPriority="51"/>
+    <w:lsdException w:name="Grid Table 7 Colorful Accent 1" w:uiPriority="52"/>
+    <w:lsdException w:name="Grid Table 1 Light Accent 2" w:uiPriority="46"/>
+    <w:lsdException w:name="Grid Table 2 Accent 2" w:uiPriority="47"/>
+    <w:lsdException w:name="Grid Table 3 Accent 2" w:uiPriority="48"/>
+    <w:lsdException w:name="Grid Table 4 Accent 2" w:uiPriority="49"/>
+    <w:lsdException w:name="Grid Table 5 Dark Accent 2" w:uiPriority="50"/>
+    <w:lsdException w:name="Grid Table 6 Colorful Accent 2" w:uiPriority="51"/>
+    <w:lsdException w:name="Grid Table 7 Colorful Accent 2" w:uiPriority="52"/>
+    <w:lsdException w:name="Grid Table 1 Light Accent 3" w:uiPriority="46"/>
+    <w:lsdException w:name="Grid Table 2 Accent 3" w:uiPriority="47"/>
+    <w:lsdException w:name="Grid Table 3 Accent 3" w:uiPriority="48"/>
+    <w:lsdException w:name="Grid Table 4 Accent 3" w:uiPriority="49"/>
+    <w:lsdException w:name="Grid Table 5 Dark Accent 3" w:uiPriority="50"/>
+    <w:lsdException w:name="Grid Table 6 Colorful Accent 3" w:uiPriority="51"/>
+    <w:lsdException w:name="Grid Table 7 Colorful Accent 3" w:uiPriority="52"/>
+    <w:lsdException w:name="Grid Table 1 Light Accent 4" w:uiPriority="46"/>
+    <w:lsdException w:name="Grid Table 2 Accent 4" w:uiPriority="47"/>
+    <w:lsdException w:name="Grid Table 3 Accent 4" w:uiPriority="48"/>
+    <w:lsdException w:name="Grid Table 4 Accent 4" w:uiPriority="49"/>
+    <w:lsdException w:name="Grid Table 5 Dark Accent 4" w:uiPriority="50"/>
+    <w:lsdException w:name="Grid Table 6 Colorful Accent 4" w:uiPriority="51"/>
+    <w:lsdException w:name="Grid Table 7 Colorful Accent 4" w:uiPriority="52"/>
+    <w:lsdException w:name="Grid Table 1 Light Accent 5" w:uiPriority="46"/>
+    <w:lsdException w:name="Grid Table 2 Accent 5" w:uiPriority="47"/>
+    <w:lsdException w:name="Grid Table 3 Accent 5" w:uiPriority="48"/>
+    <w:lsdException w:name="Grid Table 4 Accent 5" w:uiPriority="49"/>
+    <w:lsdException w:name="Grid Table 5 Dark Accent 5" w:uiPriority="50"/>
+    <w:lsdException w:name="Grid Table 6 Colorful Accent 5" w:uiPriority="51"/>
+    <w:lsdException w:name="Grid Table 7 Colorful Accent 5" w:uiPriority="52"/>
+    <w:lsdException w:name="Grid Table 1 Light Accent 6" w:uiPriority="46"/>
+    <w:lsdException w:name="Grid Table 2 Accent 6" w:uiPriority="47"/>
+    <w:lsdException w:name="Grid Table 3 Accent 6" w:uiPriority="48"/>
+    <w:lsdException w:name="Grid Table 4 Accent 6" w:uiPriority="49"/>
+    <w:lsdException w:name="Grid Table 5 Dark Accent 6" w:uiPriority="50"/>
+    <w:lsdException w:name="Grid Table 6 Colorful Accent 6" w:uiPriority="51"/>
+    <w:lsdException w:name="Grid Table 7 Colorful Accent 6" w:uiPriority="52"/>
+    <w:lsdException w:name="List Table 1 Light" w:uiPriority="46"/>
+    <w:lsdException w:name="List Table 2" w:uiPriority="47"/>
+    <w:lsdException w:name="List Table 3" w:uiPriority="48"/>
+    <w:lsdException w:name="List Table 4" w:uiPriority="49"/>
+    <w:lsdException w:name="List Table 5 Dark" w:uiPriority="50"/>
+    <w:lsdException w:name="List Table 6 Colorful" w:uiPriority="51"/>
+    <w:lsdException w:name="List Table 7 Colorful" w:uiPriority="52"/>
+    <w:lsdException w:name="List Table 1 Light Accent 1" w:uiPriority="46"/>
+    <w:lsdException w:name="List Table 2 Accent 1" w:uiPriority="47"/>
+    <w:lsdException w:name="List Table 3 Accent 1" w:uiPriority="48"/>
+    <w:lsdException w:name="List Table 4 Accent 1" w:uiPriority="49"/>
+    <w:lsdException w:name="List Table 5 Dark Accent 1" w:uiPriority="50"/>
+    <w:lsdException w:name="List Table 6 Colorful Accent 1" w:uiPriority="51"/>
+    <w:lsdException w:name="List Table 7 Colorful Accent 1" w:uiPriority="52"/>
+    <w:lsdException w:name="List Table 1 Light Accent 2" w:uiPriority="46"/>
+    <w:lsdException w:name="List Table 2 Accent 2" w:uiPriority="47"/>
+    <w:lsdException w:name="List Table 3 Accent 2" w:uiPriority="48"/>
+    <w:lsdException w:name="List Table 4 Accent 2" w:uiPriority="49"/>
+    <w:lsdException w:name="List Table 5 Dark Accent 2" w:uiPriority="50"/>
+    <w:lsdException w:name="List Table 6 Colorful Accent 2" w:uiPriority="51"/>
+    <w:lsdException w:name="List Table 7 Colorful Accent 2" w:uiPriority="52"/>
+    <w:lsdException w:name="List Table 1 Light Accent 3" w:uiPriority="46"/>
+    <w:lsdException w:name="List Table 2 Accent 3" w:uiPriority="47"/>
+    <w:lsdException w:name="List Table 3 Accent 3" w:uiPriority="48"/>
+    <w:lsdException w:name="List Table 4 Accent 3" w:uiPriority="49"/>
+    <w:lsdException w:name="List Table 5 Dark Accent 3" w:uiPriority="50"/>
+    <w:lsdException w:name="List Table 6 Colorful Accent 3" w:uiPriority="51"/>
+    <w:lsdException w:name="List Table 7 Colorful Accent 3" w:uiPriority="52"/>
+    <w:lsdException w:name="List Table 1 Light Accent 4" w:uiPriority="46"/>
+    <w:lsdException w:name="List Table 2 Accent 4" w:uiPriority="47"/>
+    <w:lsdException w:name="List Table 3 Accent 4" w:uiPriority="48"/>
+    <w:lsdException w:name="List Table 4 Accent 4" w:uiPriority="49"/>
+    <w:lsdException w:name="List Table 5 Dark Accent 4" w:uiPriority="50"/>
+    <w:lsdException w:name="List Table 6 Colorful Accent 4" w:uiPriority="51"/>
+    <w:lsdException w:name="List Table 7 Colorful Accent 4" w:uiPriority="52"/>
+    <w:lsdException w:name="List Table 1 Light Accent 5" w:uiPriority="46"/>
+    <w:lsdException w:name="List Table 2 Accent 5" w:uiPriority="47"/>
+    <w:lsdException w:name="List Table 3 Accent 5" w:uiPriority="48"/>
+    <w:lsdException w:name="List Table 4 Accent 5" w:uiPriority="49"/>
+    <w:lsdException w:name="List Table 5 Dark Accent 5" w:uiPriority="50"/>
+    <w:lsdException w:name="List Table 6 Colorful Accent 5" w:uiPriority="51"/>
+    <w:lsdException w:name="List Table 7 Colorful Accent 5" w:uiPriority="52"/>
+    <w:lsdException w:name="List Table 1 Light Accent 6" w:uiPriority="46"/>
+    <w:lsdException w:name="List Table 2 Accent 6" w:uiPriority="47"/>
+    <w:lsdException w:name="List Table 3 Accent 6" w:uiPriority="48"/>
+    <w:lsdException w:name="List Table 4 Accent 6" w:uiPriority="49"/>
+    <w:lsdException w:name="List Table 5 Dark Accent 6" w:uiPriority="50"/>
+    <w:lsdException w:name="List Table 6 Colorful Accent 6" w:uiPriority="51"/>
+    <w:lsdException w:name="List Table 7 Colorful Accent 6" w:uiPriority="52"/>
   </w:latentStyles>
   <w:style w:type="paragraph" w:default="1" w:styleId="Standaard">
     <w:name w:val="Normal"/>
@@ -3798,7 +3408,7 @@
 </file>
 
 <file path=customXml/itemProps1.xml><?xml version="1.0" encoding="utf-8"?>
-<ds:datastoreItem xmlns:ds="http://schemas.openxmlformats.org/officeDocument/2006/customXml" ds:itemID="{FFF76F01-AA48-4400-AE5B-CF78256EBAFD}">
+<ds:datastoreItem xmlns:ds="http://schemas.openxmlformats.org/officeDocument/2006/customXml" ds:itemID="{B9F497F1-0CB2-42AD-B22F-9A52D1663EA0}">
   <ds:schemaRefs>
     <ds:schemaRef ds:uri="http://schemas.openxmlformats.org/officeDocument/2006/bibliography"/>
   </ds:schemaRefs>

</xml_diff>